<commit_message>
Intrinsic datatypes and Sbyte
</commit_message>
<xml_diff>
--- a/1 ... Data Definition/006.Working.with.data/006.Working.with.data.docx
+++ b/1 ... Data Definition/006.Working.with.data/006.Working.with.data.docx
@@ -4173,7 +4173,6 @@
     </w:p>
     <w:p>
       <w:r>
-        <w:lastRenderedPageBreak/>
         <w:t xml:space="preserve"> </w:t>
       </w:r>
       <w:r>
@@ -4181,9 +4180,9 @@
           <w:noProof/>
         </w:rPr>
         <w:drawing>
-          <wp:inline distT="0" distB="0" distL="0" distR="0" wp14:anchorId="11699491" wp14:editId="3B0F160E">
-            <wp:extent cx="5943600" cy="4935220"/>
-            <wp:effectExtent l="133350" t="133350" r="133350" b="132080"/>
+          <wp:inline distT="0" distB="0" distL="0" distR="0" wp14:anchorId="328D5E83" wp14:editId="6239FFFF">
+            <wp:extent cx="5250692" cy="4359870"/>
+            <wp:effectExtent l="133350" t="133350" r="140970" b="136525"/>
             <wp:docPr id="119" name="Picture 119"/>
             <wp:cNvGraphicFramePr>
               <a:graphicFrameLocks xmlns:a="http://schemas.openxmlformats.org/drawingml/2006/main" noChangeAspect="1"/>
@@ -4204,7 +4203,7 @@
                   <pic:spPr>
                     <a:xfrm>
                       <a:off x="0" y="0"/>
-                      <a:ext cx="5943600" cy="4935220"/>
+                      <a:ext cx="5274955" cy="4380017"/>
                     </a:xfrm>
                     <a:prstGeom prst="rect">
                       <a:avLst/>
@@ -4222,7 +4221,296 @@
         </w:drawing>
       </w:r>
     </w:p>
+    <w:p>
+      <w:pPr>
+        <w:pStyle w:val="Style3"/>
+      </w:pPr>
+      <w:r>
+        <w:lastRenderedPageBreak/>
+        <w:t>Character Initialization Example</w:t>
+      </w:r>
+    </w:p>
+    <w:p>
+      <w:r>
+        <w:rPr>
+          <w:noProof/>
+        </w:rPr>
+        <w:drawing>
+          <wp:inline distT="0" distB="0" distL="0" distR="0" wp14:anchorId="05764848" wp14:editId="00B65543">
+            <wp:extent cx="1724246" cy="726459"/>
+            <wp:effectExtent l="133350" t="133350" r="142875" b="130810"/>
+            <wp:docPr id="120" name="Picture 120"/>
+            <wp:cNvGraphicFramePr>
+              <a:graphicFrameLocks xmlns:a="http://schemas.openxmlformats.org/drawingml/2006/main" noChangeAspect="1"/>
+            </wp:cNvGraphicFramePr>
+            <a:graphic xmlns:a="http://schemas.openxmlformats.org/drawingml/2006/main">
+              <a:graphicData uri="http://schemas.openxmlformats.org/drawingml/2006/picture">
+                <pic:pic xmlns:pic="http://schemas.openxmlformats.org/drawingml/2006/picture">
+                  <pic:nvPicPr>
+                    <pic:cNvPr id="1" name=""/>
+                    <pic:cNvPicPr/>
+                  </pic:nvPicPr>
+                  <pic:blipFill>
+                    <a:blip r:embed="rId31"/>
+                    <a:stretch>
+                      <a:fillRect/>
+                    </a:stretch>
+                  </pic:blipFill>
+                  <pic:spPr>
+                    <a:xfrm>
+                      <a:off x="0" y="0"/>
+                      <a:ext cx="1727921" cy="728008"/>
+                    </a:xfrm>
+                    <a:prstGeom prst="rect">
+                      <a:avLst/>
+                    </a:prstGeom>
+                    <a:effectLst>
+                      <a:glow rad="127000">
+                        <a:schemeClr val="tx1"/>
+                      </a:glow>
+                    </a:effectLst>
+                  </pic:spPr>
+                </pic:pic>
+              </a:graphicData>
+            </a:graphic>
+          </wp:inline>
+        </w:drawing>
+      </w:r>
+    </w:p>
+    <w:p>
+      <w:pPr>
+        <w:numPr>
+          <w:ilvl w:val="0"/>
+          <w:numId w:val="180"/>
+        </w:numPr>
+      </w:pPr>
+      <w:r>
+        <w:t>'B' is a character</w:t>
+      </w:r>
+    </w:p>
+    <w:p>
+      <w:pPr>
+        <w:numPr>
+          <w:ilvl w:val="0"/>
+          <w:numId w:val="180"/>
+        </w:numPr>
+      </w:pPr>
+      <w:r>
+        <w:t xml:space="preserve">ASCII value of 'B' = </w:t>
+      </w:r>
+      <w:r>
+        <w:rPr>
+          <w:b/>
+          <w:bCs/>
+        </w:rPr>
+        <w:t>66</w:t>
+      </w:r>
+    </w:p>
+    <w:p>
+      <w:pPr>
+        <w:numPr>
+          <w:ilvl w:val="0"/>
+          <w:numId w:val="180"/>
+        </w:numPr>
+      </w:pPr>
+      <w:r>
+        <w:t xml:space="preserve">Stored as </w:t>
+      </w:r>
+      <w:r>
+        <w:rPr>
+          <w:b/>
+          <w:bCs/>
+        </w:rPr>
+        <w:t>one byte</w:t>
+      </w:r>
+    </w:p>
     <w:p/>
+    <w:p>
+      <w:pPr>
+        <w:pStyle w:val="Style3"/>
+      </w:pPr>
+      <w:r>
+        <w:t>Signed Byte Example</w:t>
+      </w:r>
+    </w:p>
+    <w:p>
+      <w:r>
+        <w:rPr>
+          <w:noProof/>
+        </w:rPr>
+        <w:drawing>
+          <wp:inline distT="0" distB="0" distL="0" distR="0" wp14:anchorId="1FFDB5E4" wp14:editId="36EC8CFB">
+            <wp:extent cx="2111707" cy="730299"/>
+            <wp:effectExtent l="133350" t="133350" r="136525" b="127000"/>
+            <wp:docPr id="122" name="Picture 122"/>
+            <wp:cNvGraphicFramePr>
+              <a:graphicFrameLocks xmlns:a="http://schemas.openxmlformats.org/drawingml/2006/main" noChangeAspect="1"/>
+            </wp:cNvGraphicFramePr>
+            <a:graphic xmlns:a="http://schemas.openxmlformats.org/drawingml/2006/main">
+              <a:graphicData uri="http://schemas.openxmlformats.org/drawingml/2006/picture">
+                <pic:pic xmlns:pic="http://schemas.openxmlformats.org/drawingml/2006/picture">
+                  <pic:nvPicPr>
+                    <pic:cNvPr id="1" name=""/>
+                    <pic:cNvPicPr/>
+                  </pic:nvPicPr>
+                  <pic:blipFill>
+                    <a:blip r:embed="rId32"/>
+                    <a:stretch>
+                      <a:fillRect/>
+                    </a:stretch>
+                  </pic:blipFill>
+                  <pic:spPr>
+                    <a:xfrm>
+                      <a:off x="0" y="0"/>
+                      <a:ext cx="2118369" cy="732603"/>
+                    </a:xfrm>
+                    <a:prstGeom prst="rect">
+                      <a:avLst/>
+                    </a:prstGeom>
+                    <a:effectLst>
+                      <a:glow rad="127000">
+                        <a:schemeClr val="tx1"/>
+                      </a:glow>
+                    </a:effectLst>
+                  </pic:spPr>
+                </pic:pic>
+              </a:graphicData>
+            </a:graphic>
+          </wp:inline>
+        </w:drawing>
+      </w:r>
+    </w:p>
+    <w:p>
+      <w:pPr>
+        <w:numPr>
+          <w:ilvl w:val="0"/>
+          <w:numId w:val="181"/>
+        </w:numPr>
+      </w:pPr>
+      <w:r>
+        <w:t>Stores -12</w:t>
+      </w:r>
+    </w:p>
+    <w:p>
+      <w:pPr>
+        <w:numPr>
+          <w:ilvl w:val="0"/>
+          <w:numId w:val="181"/>
+        </w:numPr>
+      </w:pPr>
+      <w:r>
+        <w:t>Uses signed representation</w:t>
+      </w:r>
+    </w:p>
+    <w:p>
+      <w:pPr>
+        <w:numPr>
+          <w:ilvl w:val="0"/>
+          <w:numId w:val="181"/>
+        </w:numPr>
+      </w:pPr>
+      <w:r>
+        <w:t>Can hold negative values</w:t>
+      </w:r>
+    </w:p>
+    <w:p/>
+    <w:p>
+      <w:pPr>
+        <w:pStyle w:val="Style3"/>
+      </w:pPr>
+      <w:r>
+        <w:t>Key Takeaways (Exam-Ready)</w:t>
+      </w:r>
+    </w:p>
+    <w:p>
+      <w:pPr>
+        <w:numPr>
+          <w:ilvl w:val="0"/>
+          <w:numId w:val="182"/>
+        </w:numPr>
+      </w:pPr>
+      <w:r>
+        <w:t>Variables must have an initializer (or ?)</w:t>
+      </w:r>
+    </w:p>
+    <w:p>
+      <w:pPr>
+        <w:numPr>
+          <w:ilvl w:val="0"/>
+          <w:numId w:val="182"/>
+        </w:numPr>
+      </w:pPr>
+      <w:r>
+        <w:t>? means uninitialized (garbage value)</w:t>
+      </w:r>
+    </w:p>
+    <w:p>
+      <w:pPr>
+        <w:numPr>
+          <w:ilvl w:val="0"/>
+          <w:numId w:val="182"/>
+        </w:numPr>
+      </w:pPr>
+      <w:r>
+        <w:t>BYTE / DB = unsigned 8-bit</w:t>
+      </w:r>
+    </w:p>
+    <w:p>
+      <w:pPr>
+        <w:numPr>
+          <w:ilvl w:val="0"/>
+          <w:numId w:val="182"/>
+        </w:numPr>
+      </w:pPr>
+      <w:r>
+        <w:t>SBYTE = signed 8-bit</w:t>
+      </w:r>
+    </w:p>
+    <w:p>
+      <w:pPr>
+        <w:numPr>
+          <w:ilvl w:val="0"/>
+          <w:numId w:val="182"/>
+        </w:numPr>
+      </w:pPr>
+      <w:r>
+        <w:t>Character literals are stored as ASCII values</w:t>
+      </w:r>
+    </w:p>
+    <w:p>
+      <w:pPr>
+        <w:numPr>
+          <w:ilvl w:val="0"/>
+          <w:numId w:val="182"/>
+        </w:numPr>
+      </w:pPr>
+      <w:r>
+        <w:t>All data becomes binary in memory</w:t>
+      </w:r>
+    </w:p>
+    <w:p>
+      <w:r>
+        <w:rPr>
+          <w:rFonts w:ascii="Segoe UI Emoji" w:hAnsi="Segoe UI Emoji" w:cs="Segoe UI Emoji"/>
+        </w:rPr>
+        <w:t>💡</w:t>
+      </w:r>
+      <w:r>
+        <w:t xml:space="preserve"> </w:t>
+      </w:r>
+      <w:r>
+        <w:rPr>
+          <w:b/>
+          <w:bCs/>
+        </w:rPr>
+        <w:t>Defining a variable means reserving memory and deciding how the bits should be interpreted.</w:t>
+      </w:r>
+    </w:p>
+    <w:p>
+      <w:r>
+        <w:t xml:space="preserve"> </w:t>
+      </w:r>
+    </w:p>
     <w:sectPr>
       <w:pgSz w:w="12240" w:h="15840"/>
       <w:pgMar w:top="1440" w:right="1440" w:bottom="1440" w:left="1440" w:header="720" w:footer="720" w:gutter="0"/>
@@ -16940,6 +17228,155 @@
     </w:lvl>
   </w:abstractNum>
   <w:abstractNum w:abstractNumId="86" w15:restartNumberingAfterBreak="0">
+    <w:nsid w:val="3DF80C1A"/>
+    <w:multiLevelType w:val="multilevel"/>
+    <w:tmpl w:val="D9AC258E"/>
+    <w:lvl w:ilvl="0">
+      <w:start w:val="1"/>
+      <w:numFmt w:val="bullet"/>
+      <w:lvlText w:val=""/>
+      <w:lvlJc w:val="left"/>
+      <w:pPr>
+        <w:tabs>
+          <w:tab w:val="num" w:pos="720"/>
+        </w:tabs>
+        <w:ind w:left="720" w:hanging="360"/>
+      </w:pPr>
+      <w:rPr>
+        <w:rFonts w:ascii="Symbol" w:hAnsi="Symbol" w:hint="default"/>
+        <w:sz w:val="20"/>
+      </w:rPr>
+    </w:lvl>
+    <w:lvl w:ilvl="1" w:tentative="1">
+      <w:start w:val="1"/>
+      <w:numFmt w:val="bullet"/>
+      <w:lvlText w:val="o"/>
+      <w:lvlJc w:val="left"/>
+      <w:pPr>
+        <w:tabs>
+          <w:tab w:val="num" w:pos="1440"/>
+        </w:tabs>
+        <w:ind w:left="1440" w:hanging="360"/>
+      </w:pPr>
+      <w:rPr>
+        <w:rFonts w:ascii="Courier New" w:hAnsi="Courier New" w:hint="default"/>
+        <w:sz w:val="20"/>
+      </w:rPr>
+    </w:lvl>
+    <w:lvl w:ilvl="2" w:tentative="1">
+      <w:start w:val="1"/>
+      <w:numFmt w:val="bullet"/>
+      <w:lvlText w:val=""/>
+      <w:lvlJc w:val="left"/>
+      <w:pPr>
+        <w:tabs>
+          <w:tab w:val="num" w:pos="2160"/>
+        </w:tabs>
+        <w:ind w:left="2160" w:hanging="360"/>
+      </w:pPr>
+      <w:rPr>
+        <w:rFonts w:ascii="Wingdings" w:hAnsi="Wingdings" w:hint="default"/>
+        <w:sz w:val="20"/>
+      </w:rPr>
+    </w:lvl>
+    <w:lvl w:ilvl="3" w:tentative="1">
+      <w:start w:val="1"/>
+      <w:numFmt w:val="bullet"/>
+      <w:lvlText w:val=""/>
+      <w:lvlJc w:val="left"/>
+      <w:pPr>
+        <w:tabs>
+          <w:tab w:val="num" w:pos="2880"/>
+        </w:tabs>
+        <w:ind w:left="2880" w:hanging="360"/>
+      </w:pPr>
+      <w:rPr>
+        <w:rFonts w:ascii="Wingdings" w:hAnsi="Wingdings" w:hint="default"/>
+        <w:sz w:val="20"/>
+      </w:rPr>
+    </w:lvl>
+    <w:lvl w:ilvl="4" w:tentative="1">
+      <w:start w:val="1"/>
+      <w:numFmt w:val="bullet"/>
+      <w:lvlText w:val=""/>
+      <w:lvlJc w:val="left"/>
+      <w:pPr>
+        <w:tabs>
+          <w:tab w:val="num" w:pos="3600"/>
+        </w:tabs>
+        <w:ind w:left="3600" w:hanging="360"/>
+      </w:pPr>
+      <w:rPr>
+        <w:rFonts w:ascii="Wingdings" w:hAnsi="Wingdings" w:hint="default"/>
+        <w:sz w:val="20"/>
+      </w:rPr>
+    </w:lvl>
+    <w:lvl w:ilvl="5" w:tentative="1">
+      <w:start w:val="1"/>
+      <w:numFmt w:val="bullet"/>
+      <w:lvlText w:val=""/>
+      <w:lvlJc w:val="left"/>
+      <w:pPr>
+        <w:tabs>
+          <w:tab w:val="num" w:pos="4320"/>
+        </w:tabs>
+        <w:ind w:left="4320" w:hanging="360"/>
+      </w:pPr>
+      <w:rPr>
+        <w:rFonts w:ascii="Wingdings" w:hAnsi="Wingdings" w:hint="default"/>
+        <w:sz w:val="20"/>
+      </w:rPr>
+    </w:lvl>
+    <w:lvl w:ilvl="6" w:tentative="1">
+      <w:start w:val="1"/>
+      <w:numFmt w:val="bullet"/>
+      <w:lvlText w:val=""/>
+      <w:lvlJc w:val="left"/>
+      <w:pPr>
+        <w:tabs>
+          <w:tab w:val="num" w:pos="5040"/>
+        </w:tabs>
+        <w:ind w:left="5040" w:hanging="360"/>
+      </w:pPr>
+      <w:rPr>
+        <w:rFonts w:ascii="Wingdings" w:hAnsi="Wingdings" w:hint="default"/>
+        <w:sz w:val="20"/>
+      </w:rPr>
+    </w:lvl>
+    <w:lvl w:ilvl="7" w:tentative="1">
+      <w:start w:val="1"/>
+      <w:numFmt w:val="bullet"/>
+      <w:lvlText w:val=""/>
+      <w:lvlJc w:val="left"/>
+      <w:pPr>
+        <w:tabs>
+          <w:tab w:val="num" w:pos="5760"/>
+        </w:tabs>
+        <w:ind w:left="5760" w:hanging="360"/>
+      </w:pPr>
+      <w:rPr>
+        <w:rFonts w:ascii="Wingdings" w:hAnsi="Wingdings" w:hint="default"/>
+        <w:sz w:val="20"/>
+      </w:rPr>
+    </w:lvl>
+    <w:lvl w:ilvl="8" w:tentative="1">
+      <w:start w:val="1"/>
+      <w:numFmt w:val="bullet"/>
+      <w:lvlText w:val=""/>
+      <w:lvlJc w:val="left"/>
+      <w:pPr>
+        <w:tabs>
+          <w:tab w:val="num" w:pos="6480"/>
+        </w:tabs>
+        <w:ind w:left="6480" w:hanging="360"/>
+      </w:pPr>
+      <w:rPr>
+        <w:rFonts w:ascii="Wingdings" w:hAnsi="Wingdings" w:hint="default"/>
+        <w:sz w:val="20"/>
+      </w:rPr>
+    </w:lvl>
+  </w:abstractNum>
+  <w:abstractNum w:abstractNumId="87" w15:restartNumberingAfterBreak="0">
     <w:nsid w:val="3E9D592A"/>
     <w:multiLevelType w:val="multilevel"/>
     <w:tmpl w:val="AF2CD8CA"/>
@@ -17088,7 +17525,7 @@
       </w:rPr>
     </w:lvl>
   </w:abstractNum>
-  <w:abstractNum w:abstractNumId="87" w15:restartNumberingAfterBreak="0">
+  <w:abstractNum w:abstractNumId="88" w15:restartNumberingAfterBreak="0">
     <w:nsid w:val="3EDC3222"/>
     <w:multiLevelType w:val="multilevel"/>
     <w:tmpl w:val="F2CAB484"/>
@@ -17237,7 +17674,7 @@
       </w:rPr>
     </w:lvl>
   </w:abstractNum>
-  <w:abstractNum w:abstractNumId="88" w15:restartNumberingAfterBreak="0">
+  <w:abstractNum w:abstractNumId="89" w15:restartNumberingAfterBreak="0">
     <w:nsid w:val="3FB71CD8"/>
     <w:multiLevelType w:val="multilevel"/>
     <w:tmpl w:val="24AEA94C"/>
@@ -17382,7 +17819,7 @@
       </w:rPr>
     </w:lvl>
   </w:abstractNum>
-  <w:abstractNum w:abstractNumId="89" w15:restartNumberingAfterBreak="0">
+  <w:abstractNum w:abstractNumId="90" w15:restartNumberingAfterBreak="0">
     <w:nsid w:val="40AA0E4B"/>
     <w:multiLevelType w:val="multilevel"/>
     <w:tmpl w:val="123C0D3A"/>
@@ -17531,7 +17968,7 @@
       </w:rPr>
     </w:lvl>
   </w:abstractNum>
-  <w:abstractNum w:abstractNumId="90" w15:restartNumberingAfterBreak="0">
+  <w:abstractNum w:abstractNumId="91" w15:restartNumberingAfterBreak="0">
     <w:nsid w:val="41577058"/>
     <w:multiLevelType w:val="multilevel"/>
     <w:tmpl w:val="57B41C90"/>
@@ -17680,7 +18117,7 @@
       </w:rPr>
     </w:lvl>
   </w:abstractNum>
-  <w:abstractNum w:abstractNumId="91" w15:restartNumberingAfterBreak="0">
+  <w:abstractNum w:abstractNumId="92" w15:restartNumberingAfterBreak="0">
     <w:nsid w:val="434F6487"/>
     <w:multiLevelType w:val="multilevel"/>
     <w:tmpl w:val="9E98A750"/>
@@ -17829,7 +18266,7 @@
       </w:rPr>
     </w:lvl>
   </w:abstractNum>
-  <w:abstractNum w:abstractNumId="92" w15:restartNumberingAfterBreak="0">
+  <w:abstractNum w:abstractNumId="93" w15:restartNumberingAfterBreak="0">
     <w:nsid w:val="462E04AD"/>
     <w:multiLevelType w:val="multilevel"/>
     <w:tmpl w:val="388E2980"/>
@@ -17978,7 +18415,7 @@
       </w:rPr>
     </w:lvl>
   </w:abstractNum>
-  <w:abstractNum w:abstractNumId="93" w15:restartNumberingAfterBreak="0">
+  <w:abstractNum w:abstractNumId="94" w15:restartNumberingAfterBreak="0">
     <w:nsid w:val="46416763"/>
     <w:multiLevelType w:val="multilevel"/>
     <w:tmpl w:val="C2829854"/>
@@ -18091,7 +18528,7 @@
       </w:pPr>
     </w:lvl>
   </w:abstractNum>
-  <w:abstractNum w:abstractNumId="94" w15:restartNumberingAfterBreak="0">
+  <w:abstractNum w:abstractNumId="95" w15:restartNumberingAfterBreak="0">
     <w:nsid w:val="46CE012D"/>
     <w:multiLevelType w:val="multilevel"/>
     <w:tmpl w:val="7450A1F6"/>
@@ -18240,7 +18677,7 @@
       </w:rPr>
     </w:lvl>
   </w:abstractNum>
-  <w:abstractNum w:abstractNumId="95" w15:restartNumberingAfterBreak="0">
+  <w:abstractNum w:abstractNumId="96" w15:restartNumberingAfterBreak="0">
     <w:nsid w:val="490040D5"/>
     <w:multiLevelType w:val="multilevel"/>
     <w:tmpl w:val="BE66073E"/>
@@ -18389,7 +18826,7 @@
       </w:rPr>
     </w:lvl>
   </w:abstractNum>
-  <w:abstractNum w:abstractNumId="96" w15:restartNumberingAfterBreak="0">
+  <w:abstractNum w:abstractNumId="97" w15:restartNumberingAfterBreak="0">
     <w:nsid w:val="49C71DA1"/>
     <w:multiLevelType w:val="multilevel"/>
     <w:tmpl w:val="E1C62DFC"/>
@@ -18538,7 +18975,7 @@
       </w:rPr>
     </w:lvl>
   </w:abstractNum>
-  <w:abstractNum w:abstractNumId="97" w15:restartNumberingAfterBreak="0">
+  <w:abstractNum w:abstractNumId="98" w15:restartNumberingAfterBreak="0">
     <w:nsid w:val="4B2632C1"/>
     <w:multiLevelType w:val="multilevel"/>
     <w:tmpl w:val="90C66092"/>
@@ -18687,7 +19124,7 @@
       </w:rPr>
     </w:lvl>
   </w:abstractNum>
-  <w:abstractNum w:abstractNumId="98" w15:restartNumberingAfterBreak="0">
+  <w:abstractNum w:abstractNumId="99" w15:restartNumberingAfterBreak="0">
     <w:nsid w:val="4B8F7D88"/>
     <w:multiLevelType w:val="multilevel"/>
     <w:tmpl w:val="2AD6A9B2"/>
@@ -18836,7 +19273,7 @@
       </w:rPr>
     </w:lvl>
   </w:abstractNum>
-  <w:abstractNum w:abstractNumId="99" w15:restartNumberingAfterBreak="0">
+  <w:abstractNum w:abstractNumId="100" w15:restartNumberingAfterBreak="0">
     <w:nsid w:val="4CD7256F"/>
     <w:multiLevelType w:val="multilevel"/>
     <w:tmpl w:val="8AC2AABC"/>
@@ -18981,7 +19418,7 @@
       </w:rPr>
     </w:lvl>
   </w:abstractNum>
-  <w:abstractNum w:abstractNumId="100" w15:restartNumberingAfterBreak="0">
+  <w:abstractNum w:abstractNumId="101" w15:restartNumberingAfterBreak="0">
     <w:nsid w:val="4D5508D3"/>
     <w:multiLevelType w:val="multilevel"/>
     <w:tmpl w:val="8EFE476E"/>
@@ -19130,7 +19567,7 @@
       </w:rPr>
     </w:lvl>
   </w:abstractNum>
-  <w:abstractNum w:abstractNumId="101" w15:restartNumberingAfterBreak="0">
+  <w:abstractNum w:abstractNumId="102" w15:restartNumberingAfterBreak="0">
     <w:nsid w:val="4E1A072D"/>
     <w:multiLevelType w:val="multilevel"/>
     <w:tmpl w:val="ED5440B4"/>
@@ -19279,7 +19716,7 @@
       </w:rPr>
     </w:lvl>
   </w:abstractNum>
-  <w:abstractNum w:abstractNumId="102" w15:restartNumberingAfterBreak="0">
+  <w:abstractNum w:abstractNumId="103" w15:restartNumberingAfterBreak="0">
     <w:nsid w:val="4E596169"/>
     <w:multiLevelType w:val="multilevel"/>
     <w:tmpl w:val="7BE45718"/>
@@ -19428,7 +19865,7 @@
       </w:rPr>
     </w:lvl>
   </w:abstractNum>
-  <w:abstractNum w:abstractNumId="103" w15:restartNumberingAfterBreak="0">
+  <w:abstractNum w:abstractNumId="104" w15:restartNumberingAfterBreak="0">
     <w:nsid w:val="4FF665F7"/>
     <w:multiLevelType w:val="multilevel"/>
     <w:tmpl w:val="02468480"/>
@@ -19577,7 +20014,7 @@
       </w:rPr>
     </w:lvl>
   </w:abstractNum>
-  <w:abstractNum w:abstractNumId="104" w15:restartNumberingAfterBreak="0">
+  <w:abstractNum w:abstractNumId="105" w15:restartNumberingAfterBreak="0">
     <w:nsid w:val="509A6D20"/>
     <w:multiLevelType w:val="multilevel"/>
     <w:tmpl w:val="6B24C986"/>
@@ -19726,7 +20163,7 @@
       </w:rPr>
     </w:lvl>
   </w:abstractNum>
-  <w:abstractNum w:abstractNumId="105" w15:restartNumberingAfterBreak="0">
+  <w:abstractNum w:abstractNumId="106" w15:restartNumberingAfterBreak="0">
     <w:nsid w:val="50C264AE"/>
     <w:multiLevelType w:val="multilevel"/>
     <w:tmpl w:val="80D29AFC"/>
@@ -19875,7 +20312,7 @@
       </w:rPr>
     </w:lvl>
   </w:abstractNum>
-  <w:abstractNum w:abstractNumId="106" w15:restartNumberingAfterBreak="0">
+  <w:abstractNum w:abstractNumId="107" w15:restartNumberingAfterBreak="0">
     <w:nsid w:val="51197490"/>
     <w:multiLevelType w:val="multilevel"/>
     <w:tmpl w:val="1FB017A8"/>
@@ -20024,7 +20461,7 @@
       </w:rPr>
     </w:lvl>
   </w:abstractNum>
-  <w:abstractNum w:abstractNumId="107" w15:restartNumberingAfterBreak="0">
+  <w:abstractNum w:abstractNumId="108" w15:restartNumberingAfterBreak="0">
     <w:nsid w:val="51CE0B5A"/>
     <w:multiLevelType w:val="multilevel"/>
     <w:tmpl w:val="46A0D83A"/>
@@ -20173,7 +20610,7 @@
       </w:rPr>
     </w:lvl>
   </w:abstractNum>
-  <w:abstractNum w:abstractNumId="108" w15:restartNumberingAfterBreak="0">
+  <w:abstractNum w:abstractNumId="109" w15:restartNumberingAfterBreak="0">
     <w:nsid w:val="526C3B23"/>
     <w:multiLevelType w:val="multilevel"/>
     <w:tmpl w:val="8AC2AABC"/>
@@ -20318,7 +20755,7 @@
       </w:rPr>
     </w:lvl>
   </w:abstractNum>
-  <w:abstractNum w:abstractNumId="109" w15:restartNumberingAfterBreak="0">
+  <w:abstractNum w:abstractNumId="110" w15:restartNumberingAfterBreak="0">
     <w:nsid w:val="5288660A"/>
     <w:multiLevelType w:val="multilevel"/>
     <w:tmpl w:val="386E6362"/>
@@ -20463,7 +20900,7 @@
       </w:rPr>
     </w:lvl>
   </w:abstractNum>
-  <w:abstractNum w:abstractNumId="110" w15:restartNumberingAfterBreak="0">
+  <w:abstractNum w:abstractNumId="111" w15:restartNumberingAfterBreak="0">
     <w:nsid w:val="53FF2CFE"/>
     <w:multiLevelType w:val="multilevel"/>
     <w:tmpl w:val="A13C1E6C"/>
@@ -20612,7 +21049,7 @@
       </w:rPr>
     </w:lvl>
   </w:abstractNum>
-  <w:abstractNum w:abstractNumId="111" w15:restartNumberingAfterBreak="0">
+  <w:abstractNum w:abstractNumId="112" w15:restartNumberingAfterBreak="0">
     <w:nsid w:val="54482562"/>
     <w:multiLevelType w:val="multilevel"/>
     <w:tmpl w:val="B21EBB96"/>
@@ -20761,7 +21198,7 @@
       </w:rPr>
     </w:lvl>
   </w:abstractNum>
-  <w:abstractNum w:abstractNumId="112" w15:restartNumberingAfterBreak="0">
+  <w:abstractNum w:abstractNumId="113" w15:restartNumberingAfterBreak="0">
     <w:nsid w:val="54725849"/>
     <w:multiLevelType w:val="multilevel"/>
     <w:tmpl w:val="64EC47D0"/>
@@ -20910,7 +21347,7 @@
       </w:rPr>
     </w:lvl>
   </w:abstractNum>
-  <w:abstractNum w:abstractNumId="113" w15:restartNumberingAfterBreak="0">
+  <w:abstractNum w:abstractNumId="114" w15:restartNumberingAfterBreak="0">
     <w:nsid w:val="55073428"/>
     <w:multiLevelType w:val="multilevel"/>
     <w:tmpl w:val="3D728D38"/>
@@ -21059,7 +21496,7 @@
       </w:rPr>
     </w:lvl>
   </w:abstractNum>
-  <w:abstractNum w:abstractNumId="114" w15:restartNumberingAfterBreak="0">
+  <w:abstractNum w:abstractNumId="115" w15:restartNumberingAfterBreak="0">
     <w:nsid w:val="55683D37"/>
     <w:multiLevelType w:val="multilevel"/>
     <w:tmpl w:val="6AF6BD4A"/>
@@ -21208,7 +21645,7 @@
       </w:rPr>
     </w:lvl>
   </w:abstractNum>
-  <w:abstractNum w:abstractNumId="115" w15:restartNumberingAfterBreak="0">
+  <w:abstractNum w:abstractNumId="116" w15:restartNumberingAfterBreak="0">
     <w:nsid w:val="56B76E74"/>
     <w:multiLevelType w:val="multilevel"/>
     <w:tmpl w:val="58A062FC"/>
@@ -21357,7 +21794,7 @@
       </w:rPr>
     </w:lvl>
   </w:abstractNum>
-  <w:abstractNum w:abstractNumId="116" w15:restartNumberingAfterBreak="0">
+  <w:abstractNum w:abstractNumId="117" w15:restartNumberingAfterBreak="0">
     <w:nsid w:val="582663BA"/>
     <w:multiLevelType w:val="multilevel"/>
     <w:tmpl w:val="27D22858"/>
@@ -21506,7 +21943,7 @@
       </w:rPr>
     </w:lvl>
   </w:abstractNum>
-  <w:abstractNum w:abstractNumId="117" w15:restartNumberingAfterBreak="0">
+  <w:abstractNum w:abstractNumId="118" w15:restartNumberingAfterBreak="0">
     <w:nsid w:val="588D6084"/>
     <w:multiLevelType w:val="multilevel"/>
     <w:tmpl w:val="FC5E646E"/>
@@ -21655,7 +22092,7 @@
       </w:rPr>
     </w:lvl>
   </w:abstractNum>
-  <w:abstractNum w:abstractNumId="118" w15:restartNumberingAfterBreak="0">
+  <w:abstractNum w:abstractNumId="119" w15:restartNumberingAfterBreak="0">
     <w:nsid w:val="58A86D8C"/>
     <w:multiLevelType w:val="multilevel"/>
     <w:tmpl w:val="EB12A3C2"/>
@@ -21804,7 +22241,7 @@
       </w:rPr>
     </w:lvl>
   </w:abstractNum>
-  <w:abstractNum w:abstractNumId="119" w15:restartNumberingAfterBreak="0">
+  <w:abstractNum w:abstractNumId="120" w15:restartNumberingAfterBreak="0">
     <w:nsid w:val="59CA64F3"/>
     <w:multiLevelType w:val="multilevel"/>
     <w:tmpl w:val="E8BAE432"/>
@@ -21949,7 +22386,7 @@
       </w:rPr>
     </w:lvl>
   </w:abstractNum>
-  <w:abstractNum w:abstractNumId="120" w15:restartNumberingAfterBreak="0">
+  <w:abstractNum w:abstractNumId="121" w15:restartNumberingAfterBreak="0">
     <w:nsid w:val="5AA003A4"/>
     <w:multiLevelType w:val="multilevel"/>
     <w:tmpl w:val="BC6860D0"/>
@@ -22098,7 +22535,7 @@
       </w:rPr>
     </w:lvl>
   </w:abstractNum>
-  <w:abstractNum w:abstractNumId="121" w15:restartNumberingAfterBreak="0">
+  <w:abstractNum w:abstractNumId="122" w15:restartNumberingAfterBreak="0">
     <w:nsid w:val="5AB9313F"/>
     <w:multiLevelType w:val="multilevel"/>
     <w:tmpl w:val="0DE67718"/>
@@ -22247,7 +22684,7 @@
       </w:rPr>
     </w:lvl>
   </w:abstractNum>
-  <w:abstractNum w:abstractNumId="122" w15:restartNumberingAfterBreak="0">
+  <w:abstractNum w:abstractNumId="123" w15:restartNumberingAfterBreak="0">
     <w:nsid w:val="5AE95BE6"/>
     <w:multiLevelType w:val="multilevel"/>
     <w:tmpl w:val="8C96CAEE"/>
@@ -22396,7 +22833,7 @@
       </w:rPr>
     </w:lvl>
   </w:abstractNum>
-  <w:abstractNum w:abstractNumId="123" w15:restartNumberingAfterBreak="0">
+  <w:abstractNum w:abstractNumId="124" w15:restartNumberingAfterBreak="0">
     <w:nsid w:val="5BAA5338"/>
     <w:multiLevelType w:val="multilevel"/>
     <w:tmpl w:val="9DF8B668"/>
@@ -22545,7 +22982,7 @@
       </w:rPr>
     </w:lvl>
   </w:abstractNum>
-  <w:abstractNum w:abstractNumId="124" w15:restartNumberingAfterBreak="0">
+  <w:abstractNum w:abstractNumId="125" w15:restartNumberingAfterBreak="0">
     <w:nsid w:val="5C0E4C88"/>
     <w:multiLevelType w:val="multilevel"/>
     <w:tmpl w:val="6EA8AF96"/>
@@ -22694,7 +23131,7 @@
       </w:rPr>
     </w:lvl>
   </w:abstractNum>
-  <w:abstractNum w:abstractNumId="125" w15:restartNumberingAfterBreak="0">
+  <w:abstractNum w:abstractNumId="126" w15:restartNumberingAfterBreak="0">
     <w:nsid w:val="5C9F179D"/>
     <w:multiLevelType w:val="multilevel"/>
     <w:tmpl w:val="23A61558"/>
@@ -22843,7 +23280,7 @@
       </w:rPr>
     </w:lvl>
   </w:abstractNum>
-  <w:abstractNum w:abstractNumId="126" w15:restartNumberingAfterBreak="0">
+  <w:abstractNum w:abstractNumId="127" w15:restartNumberingAfterBreak="0">
     <w:nsid w:val="5CD51F91"/>
     <w:multiLevelType w:val="multilevel"/>
     <w:tmpl w:val="53DECED6"/>
@@ -22992,7 +23429,156 @@
       </w:rPr>
     </w:lvl>
   </w:abstractNum>
-  <w:abstractNum w:abstractNumId="127" w15:restartNumberingAfterBreak="0">
+  <w:abstractNum w:abstractNumId="128" w15:restartNumberingAfterBreak="0">
+    <w:nsid w:val="5CE63D4A"/>
+    <w:multiLevelType w:val="multilevel"/>
+    <w:tmpl w:val="FEC0A5B0"/>
+    <w:lvl w:ilvl="0">
+      <w:start w:val="1"/>
+      <w:numFmt w:val="bullet"/>
+      <w:lvlText w:val=""/>
+      <w:lvlJc w:val="left"/>
+      <w:pPr>
+        <w:tabs>
+          <w:tab w:val="num" w:pos="720"/>
+        </w:tabs>
+        <w:ind w:left="720" w:hanging="360"/>
+      </w:pPr>
+      <w:rPr>
+        <w:rFonts w:ascii="Symbol" w:hAnsi="Symbol" w:hint="default"/>
+        <w:sz w:val="20"/>
+      </w:rPr>
+    </w:lvl>
+    <w:lvl w:ilvl="1" w:tentative="1">
+      <w:start w:val="1"/>
+      <w:numFmt w:val="bullet"/>
+      <w:lvlText w:val="o"/>
+      <w:lvlJc w:val="left"/>
+      <w:pPr>
+        <w:tabs>
+          <w:tab w:val="num" w:pos="1440"/>
+        </w:tabs>
+        <w:ind w:left="1440" w:hanging="360"/>
+      </w:pPr>
+      <w:rPr>
+        <w:rFonts w:ascii="Courier New" w:hAnsi="Courier New" w:hint="default"/>
+        <w:sz w:val="20"/>
+      </w:rPr>
+    </w:lvl>
+    <w:lvl w:ilvl="2" w:tentative="1">
+      <w:start w:val="1"/>
+      <w:numFmt w:val="bullet"/>
+      <w:lvlText w:val=""/>
+      <w:lvlJc w:val="left"/>
+      <w:pPr>
+        <w:tabs>
+          <w:tab w:val="num" w:pos="2160"/>
+        </w:tabs>
+        <w:ind w:left="2160" w:hanging="360"/>
+      </w:pPr>
+      <w:rPr>
+        <w:rFonts w:ascii="Wingdings" w:hAnsi="Wingdings" w:hint="default"/>
+        <w:sz w:val="20"/>
+      </w:rPr>
+    </w:lvl>
+    <w:lvl w:ilvl="3" w:tentative="1">
+      <w:start w:val="1"/>
+      <w:numFmt w:val="bullet"/>
+      <w:lvlText w:val=""/>
+      <w:lvlJc w:val="left"/>
+      <w:pPr>
+        <w:tabs>
+          <w:tab w:val="num" w:pos="2880"/>
+        </w:tabs>
+        <w:ind w:left="2880" w:hanging="360"/>
+      </w:pPr>
+      <w:rPr>
+        <w:rFonts w:ascii="Wingdings" w:hAnsi="Wingdings" w:hint="default"/>
+        <w:sz w:val="20"/>
+      </w:rPr>
+    </w:lvl>
+    <w:lvl w:ilvl="4" w:tentative="1">
+      <w:start w:val="1"/>
+      <w:numFmt w:val="bullet"/>
+      <w:lvlText w:val=""/>
+      <w:lvlJc w:val="left"/>
+      <w:pPr>
+        <w:tabs>
+          <w:tab w:val="num" w:pos="3600"/>
+        </w:tabs>
+        <w:ind w:left="3600" w:hanging="360"/>
+      </w:pPr>
+      <w:rPr>
+        <w:rFonts w:ascii="Wingdings" w:hAnsi="Wingdings" w:hint="default"/>
+        <w:sz w:val="20"/>
+      </w:rPr>
+    </w:lvl>
+    <w:lvl w:ilvl="5" w:tentative="1">
+      <w:start w:val="1"/>
+      <w:numFmt w:val="bullet"/>
+      <w:lvlText w:val=""/>
+      <w:lvlJc w:val="left"/>
+      <w:pPr>
+        <w:tabs>
+          <w:tab w:val="num" w:pos="4320"/>
+        </w:tabs>
+        <w:ind w:left="4320" w:hanging="360"/>
+      </w:pPr>
+      <w:rPr>
+        <w:rFonts w:ascii="Wingdings" w:hAnsi="Wingdings" w:hint="default"/>
+        <w:sz w:val="20"/>
+      </w:rPr>
+    </w:lvl>
+    <w:lvl w:ilvl="6" w:tentative="1">
+      <w:start w:val="1"/>
+      <w:numFmt w:val="bullet"/>
+      <w:lvlText w:val=""/>
+      <w:lvlJc w:val="left"/>
+      <w:pPr>
+        <w:tabs>
+          <w:tab w:val="num" w:pos="5040"/>
+        </w:tabs>
+        <w:ind w:left="5040" w:hanging="360"/>
+      </w:pPr>
+      <w:rPr>
+        <w:rFonts w:ascii="Wingdings" w:hAnsi="Wingdings" w:hint="default"/>
+        <w:sz w:val="20"/>
+      </w:rPr>
+    </w:lvl>
+    <w:lvl w:ilvl="7" w:tentative="1">
+      <w:start w:val="1"/>
+      <w:numFmt w:val="bullet"/>
+      <w:lvlText w:val=""/>
+      <w:lvlJc w:val="left"/>
+      <w:pPr>
+        <w:tabs>
+          <w:tab w:val="num" w:pos="5760"/>
+        </w:tabs>
+        <w:ind w:left="5760" w:hanging="360"/>
+      </w:pPr>
+      <w:rPr>
+        <w:rFonts w:ascii="Wingdings" w:hAnsi="Wingdings" w:hint="default"/>
+        <w:sz w:val="20"/>
+      </w:rPr>
+    </w:lvl>
+    <w:lvl w:ilvl="8" w:tentative="1">
+      <w:start w:val="1"/>
+      <w:numFmt w:val="bullet"/>
+      <w:lvlText w:val=""/>
+      <w:lvlJc w:val="left"/>
+      <w:pPr>
+        <w:tabs>
+          <w:tab w:val="num" w:pos="6480"/>
+        </w:tabs>
+        <w:ind w:left="6480" w:hanging="360"/>
+      </w:pPr>
+      <w:rPr>
+        <w:rFonts w:ascii="Wingdings" w:hAnsi="Wingdings" w:hint="default"/>
+        <w:sz w:val="20"/>
+      </w:rPr>
+    </w:lvl>
+  </w:abstractNum>
+  <w:abstractNum w:abstractNumId="129" w15:restartNumberingAfterBreak="0">
     <w:nsid w:val="5DE9706E"/>
     <w:multiLevelType w:val="multilevel"/>
     <w:tmpl w:val="1BBED2D4"/>
@@ -23141,7 +23727,7 @@
       </w:rPr>
     </w:lvl>
   </w:abstractNum>
-  <w:abstractNum w:abstractNumId="128" w15:restartNumberingAfterBreak="0">
+  <w:abstractNum w:abstractNumId="130" w15:restartNumberingAfterBreak="0">
     <w:nsid w:val="5E007A93"/>
     <w:multiLevelType w:val="multilevel"/>
     <w:tmpl w:val="374012A4"/>
@@ -23290,7 +23876,7 @@
       </w:rPr>
     </w:lvl>
   </w:abstractNum>
-  <w:abstractNum w:abstractNumId="129" w15:restartNumberingAfterBreak="0">
+  <w:abstractNum w:abstractNumId="131" w15:restartNumberingAfterBreak="0">
     <w:nsid w:val="5E215D7A"/>
     <w:multiLevelType w:val="multilevel"/>
     <w:tmpl w:val="996C42CE"/>
@@ -23439,7 +24025,7 @@
       </w:rPr>
     </w:lvl>
   </w:abstractNum>
-  <w:abstractNum w:abstractNumId="130" w15:restartNumberingAfterBreak="0">
+  <w:abstractNum w:abstractNumId="132" w15:restartNumberingAfterBreak="0">
     <w:nsid w:val="5F225519"/>
     <w:multiLevelType w:val="multilevel"/>
     <w:tmpl w:val="BE80E69E"/>
@@ -23588,7 +24174,7 @@
       </w:rPr>
     </w:lvl>
   </w:abstractNum>
-  <w:abstractNum w:abstractNumId="131" w15:restartNumberingAfterBreak="0">
+  <w:abstractNum w:abstractNumId="133" w15:restartNumberingAfterBreak="0">
     <w:nsid w:val="5F977041"/>
     <w:multiLevelType w:val="multilevel"/>
     <w:tmpl w:val="87869576"/>
@@ -23737,7 +24323,7 @@
       </w:rPr>
     </w:lvl>
   </w:abstractNum>
-  <w:abstractNum w:abstractNumId="132" w15:restartNumberingAfterBreak="0">
+  <w:abstractNum w:abstractNumId="134" w15:restartNumberingAfterBreak="0">
     <w:nsid w:val="5FB02FFB"/>
     <w:multiLevelType w:val="multilevel"/>
     <w:tmpl w:val="B354206C"/>
@@ -23882,7 +24468,7 @@
       </w:rPr>
     </w:lvl>
   </w:abstractNum>
-  <w:abstractNum w:abstractNumId="133" w15:restartNumberingAfterBreak="0">
+  <w:abstractNum w:abstractNumId="135" w15:restartNumberingAfterBreak="0">
     <w:nsid w:val="60334CCC"/>
     <w:multiLevelType w:val="multilevel"/>
     <w:tmpl w:val="F04053E4"/>
@@ -24031,7 +24617,7 @@
       </w:rPr>
     </w:lvl>
   </w:abstractNum>
-  <w:abstractNum w:abstractNumId="134" w15:restartNumberingAfterBreak="0">
+  <w:abstractNum w:abstractNumId="136" w15:restartNumberingAfterBreak="0">
     <w:nsid w:val="60777C02"/>
     <w:multiLevelType w:val="multilevel"/>
     <w:tmpl w:val="B354206C"/>
@@ -24176,7 +24762,7 @@
       </w:rPr>
     </w:lvl>
   </w:abstractNum>
-  <w:abstractNum w:abstractNumId="135" w15:restartNumberingAfterBreak="0">
+  <w:abstractNum w:abstractNumId="137" w15:restartNumberingAfterBreak="0">
     <w:nsid w:val="61776CE1"/>
     <w:multiLevelType w:val="multilevel"/>
     <w:tmpl w:val="9E8C02E4"/>
@@ -24325,7 +24911,7 @@
       </w:rPr>
     </w:lvl>
   </w:abstractNum>
-  <w:abstractNum w:abstractNumId="136" w15:restartNumberingAfterBreak="0">
+  <w:abstractNum w:abstractNumId="138" w15:restartNumberingAfterBreak="0">
     <w:nsid w:val="627E5A25"/>
     <w:multiLevelType w:val="multilevel"/>
     <w:tmpl w:val="8AC2AABC"/>
@@ -24470,7 +25056,7 @@
       </w:rPr>
     </w:lvl>
   </w:abstractNum>
-  <w:abstractNum w:abstractNumId="137" w15:restartNumberingAfterBreak="0">
+  <w:abstractNum w:abstractNumId="139" w15:restartNumberingAfterBreak="0">
     <w:nsid w:val="636B48E6"/>
     <w:multiLevelType w:val="multilevel"/>
     <w:tmpl w:val="A98AA6E2"/>
@@ -24619,7 +25205,7 @@
       </w:rPr>
     </w:lvl>
   </w:abstractNum>
-  <w:abstractNum w:abstractNumId="138" w15:restartNumberingAfterBreak="0">
+  <w:abstractNum w:abstractNumId="140" w15:restartNumberingAfterBreak="0">
     <w:nsid w:val="64A1404B"/>
     <w:multiLevelType w:val="multilevel"/>
     <w:tmpl w:val="7EAAB5D6"/>
@@ -24768,7 +25354,7 @@
       </w:rPr>
     </w:lvl>
   </w:abstractNum>
-  <w:abstractNum w:abstractNumId="139" w15:restartNumberingAfterBreak="0">
+  <w:abstractNum w:abstractNumId="141" w15:restartNumberingAfterBreak="0">
     <w:nsid w:val="64CD5FF3"/>
     <w:multiLevelType w:val="multilevel"/>
     <w:tmpl w:val="77124E58"/>
@@ -24917,7 +25503,7 @@
       </w:rPr>
     </w:lvl>
   </w:abstractNum>
-  <w:abstractNum w:abstractNumId="140" w15:restartNumberingAfterBreak="0">
+  <w:abstractNum w:abstractNumId="142" w15:restartNumberingAfterBreak="0">
     <w:nsid w:val="68E90477"/>
     <w:multiLevelType w:val="multilevel"/>
     <w:tmpl w:val="E73C74A0"/>
@@ -25066,7 +25652,7 @@
       </w:rPr>
     </w:lvl>
   </w:abstractNum>
-  <w:abstractNum w:abstractNumId="141" w15:restartNumberingAfterBreak="0">
+  <w:abstractNum w:abstractNumId="143" w15:restartNumberingAfterBreak="0">
     <w:nsid w:val="6C716BE4"/>
     <w:multiLevelType w:val="multilevel"/>
     <w:tmpl w:val="8AECE296"/>
@@ -25215,7 +25801,7 @@
       </w:rPr>
     </w:lvl>
   </w:abstractNum>
-  <w:abstractNum w:abstractNumId="142" w15:restartNumberingAfterBreak="0">
+  <w:abstractNum w:abstractNumId="144" w15:restartNumberingAfterBreak="0">
     <w:nsid w:val="6CBC3B51"/>
     <w:multiLevelType w:val="multilevel"/>
     <w:tmpl w:val="B354206C"/>
@@ -25360,7 +25946,7 @@
       </w:rPr>
     </w:lvl>
   </w:abstractNum>
-  <w:abstractNum w:abstractNumId="143" w15:restartNumberingAfterBreak="0">
+  <w:abstractNum w:abstractNumId="145" w15:restartNumberingAfterBreak="0">
     <w:nsid w:val="6D663B4B"/>
     <w:multiLevelType w:val="multilevel"/>
     <w:tmpl w:val="FD2AD630"/>
@@ -25509,7 +26095,7 @@
       </w:rPr>
     </w:lvl>
   </w:abstractNum>
-  <w:abstractNum w:abstractNumId="144" w15:restartNumberingAfterBreak="0">
+  <w:abstractNum w:abstractNumId="146" w15:restartNumberingAfterBreak="0">
     <w:nsid w:val="6D6E68F2"/>
     <w:multiLevelType w:val="multilevel"/>
     <w:tmpl w:val="CD165116"/>
@@ -25658,7 +26244,7 @@
       </w:rPr>
     </w:lvl>
   </w:abstractNum>
-  <w:abstractNum w:abstractNumId="145" w15:restartNumberingAfterBreak="0">
+  <w:abstractNum w:abstractNumId="147" w15:restartNumberingAfterBreak="0">
     <w:nsid w:val="6E1206B6"/>
     <w:multiLevelType w:val="multilevel"/>
     <w:tmpl w:val="406E227E"/>
@@ -25807,7 +26393,7 @@
       </w:rPr>
     </w:lvl>
   </w:abstractNum>
-  <w:abstractNum w:abstractNumId="146" w15:restartNumberingAfterBreak="0">
+  <w:abstractNum w:abstractNumId="148" w15:restartNumberingAfterBreak="0">
     <w:nsid w:val="6FBD70D7"/>
     <w:multiLevelType w:val="multilevel"/>
     <w:tmpl w:val="6EC023BA"/>
@@ -25956,7 +26542,7 @@
       </w:rPr>
     </w:lvl>
   </w:abstractNum>
-  <w:abstractNum w:abstractNumId="147" w15:restartNumberingAfterBreak="0">
+  <w:abstractNum w:abstractNumId="149" w15:restartNumberingAfterBreak="0">
     <w:nsid w:val="70096B63"/>
     <w:multiLevelType w:val="multilevel"/>
     <w:tmpl w:val="107A8DA2"/>
@@ -26101,7 +26687,7 @@
       </w:rPr>
     </w:lvl>
   </w:abstractNum>
-  <w:abstractNum w:abstractNumId="148" w15:restartNumberingAfterBreak="0">
+  <w:abstractNum w:abstractNumId="150" w15:restartNumberingAfterBreak="0">
     <w:nsid w:val="704F5DC8"/>
     <w:multiLevelType w:val="multilevel"/>
     <w:tmpl w:val="1A4C5F26"/>
@@ -26250,7 +26836,7 @@
       </w:rPr>
     </w:lvl>
   </w:abstractNum>
-  <w:abstractNum w:abstractNumId="149" w15:restartNumberingAfterBreak="0">
+  <w:abstractNum w:abstractNumId="151" w15:restartNumberingAfterBreak="0">
     <w:nsid w:val="709601F2"/>
     <w:multiLevelType w:val="multilevel"/>
     <w:tmpl w:val="E966AC04"/>
@@ -26395,7 +26981,7 @@
       </w:rPr>
     </w:lvl>
   </w:abstractNum>
-  <w:abstractNum w:abstractNumId="150" w15:restartNumberingAfterBreak="0">
+  <w:abstractNum w:abstractNumId="152" w15:restartNumberingAfterBreak="0">
     <w:nsid w:val="70C92950"/>
     <w:multiLevelType w:val="multilevel"/>
     <w:tmpl w:val="4EDCD806"/>
@@ -26508,7 +27094,7 @@
       </w:pPr>
     </w:lvl>
   </w:abstractNum>
-  <w:abstractNum w:abstractNumId="151" w15:restartNumberingAfterBreak="0">
+  <w:abstractNum w:abstractNumId="153" w15:restartNumberingAfterBreak="0">
     <w:nsid w:val="729F12DE"/>
     <w:multiLevelType w:val="multilevel"/>
     <w:tmpl w:val="E9DAEF0E"/>
@@ -26657,7 +27243,7 @@
       </w:rPr>
     </w:lvl>
   </w:abstractNum>
-  <w:abstractNum w:abstractNumId="152" w15:restartNumberingAfterBreak="0">
+  <w:abstractNum w:abstractNumId="154" w15:restartNumberingAfterBreak="0">
     <w:nsid w:val="734B6527"/>
     <w:multiLevelType w:val="multilevel"/>
     <w:tmpl w:val="8736AD36"/>
@@ -26806,7 +27392,7 @@
       </w:rPr>
     </w:lvl>
   </w:abstractNum>
-  <w:abstractNum w:abstractNumId="153" w15:restartNumberingAfterBreak="0">
+  <w:abstractNum w:abstractNumId="155" w15:restartNumberingAfterBreak="0">
     <w:nsid w:val="735B418A"/>
     <w:multiLevelType w:val="multilevel"/>
     <w:tmpl w:val="16FE80BC"/>
@@ -26919,7 +27505,7 @@
       </w:pPr>
     </w:lvl>
   </w:abstractNum>
-  <w:abstractNum w:abstractNumId="154" w15:restartNumberingAfterBreak="0">
+  <w:abstractNum w:abstractNumId="156" w15:restartNumberingAfterBreak="0">
     <w:nsid w:val="739F59B4"/>
     <w:multiLevelType w:val="multilevel"/>
     <w:tmpl w:val="22AEEFE6"/>
@@ -27068,7 +27654,7 @@
       </w:rPr>
     </w:lvl>
   </w:abstractNum>
-  <w:abstractNum w:abstractNumId="155" w15:restartNumberingAfterBreak="0">
+  <w:abstractNum w:abstractNumId="157" w15:restartNumberingAfterBreak="0">
     <w:nsid w:val="73D63259"/>
     <w:multiLevelType w:val="multilevel"/>
     <w:tmpl w:val="6BB46B28"/>
@@ -27217,7 +27803,7 @@
       </w:rPr>
     </w:lvl>
   </w:abstractNum>
-  <w:abstractNum w:abstractNumId="156" w15:restartNumberingAfterBreak="0">
+  <w:abstractNum w:abstractNumId="158" w15:restartNumberingAfterBreak="0">
     <w:nsid w:val="755C296B"/>
     <w:multiLevelType w:val="multilevel"/>
     <w:tmpl w:val="63D0835E"/>
@@ -27366,7 +27952,7 @@
       </w:rPr>
     </w:lvl>
   </w:abstractNum>
-  <w:abstractNum w:abstractNumId="157" w15:restartNumberingAfterBreak="0">
+  <w:abstractNum w:abstractNumId="159" w15:restartNumberingAfterBreak="0">
     <w:nsid w:val="75F32CEA"/>
     <w:multiLevelType w:val="multilevel"/>
     <w:tmpl w:val="B354206C"/>
@@ -27511,7 +28097,7 @@
       </w:rPr>
     </w:lvl>
   </w:abstractNum>
-  <w:abstractNum w:abstractNumId="158" w15:restartNumberingAfterBreak="0">
+  <w:abstractNum w:abstractNumId="160" w15:restartNumberingAfterBreak="0">
     <w:nsid w:val="762C4D1F"/>
     <w:multiLevelType w:val="multilevel"/>
     <w:tmpl w:val="AA38D760"/>
@@ -27660,7 +28246,7 @@
       </w:rPr>
     </w:lvl>
   </w:abstractNum>
-  <w:abstractNum w:abstractNumId="159" w15:restartNumberingAfterBreak="0">
+  <w:abstractNum w:abstractNumId="161" w15:restartNumberingAfterBreak="0">
     <w:nsid w:val="76626C11"/>
     <w:multiLevelType w:val="multilevel"/>
     <w:tmpl w:val="3F04EFDA"/>
@@ -27809,7 +28395,7 @@
       </w:rPr>
     </w:lvl>
   </w:abstractNum>
-  <w:abstractNum w:abstractNumId="160" w15:restartNumberingAfterBreak="0">
+  <w:abstractNum w:abstractNumId="162" w15:restartNumberingAfterBreak="0">
     <w:nsid w:val="76CD6603"/>
     <w:multiLevelType w:val="multilevel"/>
     <w:tmpl w:val="E8BAE432"/>
@@ -27954,7 +28540,7 @@
       </w:rPr>
     </w:lvl>
   </w:abstractNum>
-  <w:abstractNum w:abstractNumId="161" w15:restartNumberingAfterBreak="0">
+  <w:abstractNum w:abstractNumId="163" w15:restartNumberingAfterBreak="0">
     <w:nsid w:val="77067F11"/>
     <w:multiLevelType w:val="multilevel"/>
     <w:tmpl w:val="EA16F9A0"/>
@@ -28103,7 +28689,7 @@
       </w:rPr>
     </w:lvl>
   </w:abstractNum>
-  <w:abstractNum w:abstractNumId="162" w15:restartNumberingAfterBreak="0">
+  <w:abstractNum w:abstractNumId="164" w15:restartNumberingAfterBreak="0">
     <w:nsid w:val="77E438D0"/>
     <w:multiLevelType w:val="multilevel"/>
     <w:tmpl w:val="9D74F18A"/>
@@ -28252,7 +28838,7 @@
       </w:rPr>
     </w:lvl>
   </w:abstractNum>
-  <w:abstractNum w:abstractNumId="163" w15:restartNumberingAfterBreak="0">
+  <w:abstractNum w:abstractNumId="165" w15:restartNumberingAfterBreak="0">
     <w:nsid w:val="79015FED"/>
     <w:multiLevelType w:val="multilevel"/>
     <w:tmpl w:val="95601134"/>
@@ -28401,7 +28987,7 @@
       </w:rPr>
     </w:lvl>
   </w:abstractNum>
-  <w:abstractNum w:abstractNumId="164" w15:restartNumberingAfterBreak="0">
+  <w:abstractNum w:abstractNumId="166" w15:restartNumberingAfterBreak="0">
     <w:nsid w:val="79267639"/>
     <w:multiLevelType w:val="multilevel"/>
     <w:tmpl w:val="5B6A8A00"/>
@@ -28550,7 +29136,7 @@
       </w:rPr>
     </w:lvl>
   </w:abstractNum>
-  <w:abstractNum w:abstractNumId="165" w15:restartNumberingAfterBreak="0">
+  <w:abstractNum w:abstractNumId="167" w15:restartNumberingAfterBreak="0">
     <w:nsid w:val="794A616C"/>
     <w:multiLevelType w:val="multilevel"/>
     <w:tmpl w:val="670A4A8C"/>
@@ -28699,7 +29285,7 @@
       </w:rPr>
     </w:lvl>
   </w:abstractNum>
-  <w:abstractNum w:abstractNumId="166" w15:restartNumberingAfterBreak="0">
+  <w:abstractNum w:abstractNumId="168" w15:restartNumberingAfterBreak="0">
     <w:nsid w:val="797F4E51"/>
     <w:multiLevelType w:val="multilevel"/>
     <w:tmpl w:val="920ECCBE"/>
@@ -28848,7 +29434,7 @@
       </w:rPr>
     </w:lvl>
   </w:abstractNum>
-  <w:abstractNum w:abstractNumId="167" w15:restartNumberingAfterBreak="0">
+  <w:abstractNum w:abstractNumId="169" w15:restartNumberingAfterBreak="0">
     <w:nsid w:val="7AED329E"/>
     <w:multiLevelType w:val="multilevel"/>
     <w:tmpl w:val="4D68E7D0"/>
@@ -28997,7 +29583,7 @@
       </w:rPr>
     </w:lvl>
   </w:abstractNum>
-  <w:abstractNum w:abstractNumId="168" w15:restartNumberingAfterBreak="0">
+  <w:abstractNum w:abstractNumId="170" w15:restartNumberingAfterBreak="0">
     <w:nsid w:val="7B2C1D17"/>
     <w:multiLevelType w:val="multilevel"/>
     <w:tmpl w:val="8228AF88"/>
@@ -29146,7 +29732,7 @@
       </w:rPr>
     </w:lvl>
   </w:abstractNum>
-  <w:abstractNum w:abstractNumId="169" w15:restartNumberingAfterBreak="0">
+  <w:abstractNum w:abstractNumId="171" w15:restartNumberingAfterBreak="0">
     <w:nsid w:val="7B3C7C91"/>
     <w:multiLevelType w:val="multilevel"/>
     <w:tmpl w:val="53C4E918"/>
@@ -29295,7 +29881,7 @@
       </w:rPr>
     </w:lvl>
   </w:abstractNum>
-  <w:abstractNum w:abstractNumId="170" w15:restartNumberingAfterBreak="0">
+  <w:abstractNum w:abstractNumId="172" w15:restartNumberingAfterBreak="0">
     <w:nsid w:val="7B9433EB"/>
     <w:multiLevelType w:val="multilevel"/>
     <w:tmpl w:val="DC987056"/>
@@ -29444,7 +30030,7 @@
       </w:rPr>
     </w:lvl>
   </w:abstractNum>
-  <w:abstractNum w:abstractNumId="171" w15:restartNumberingAfterBreak="0">
+  <w:abstractNum w:abstractNumId="173" w15:restartNumberingAfterBreak="0">
     <w:nsid w:val="7BF37240"/>
     <w:multiLevelType w:val="multilevel"/>
     <w:tmpl w:val="B5B225E0"/>
@@ -29593,7 +30179,7 @@
       </w:rPr>
     </w:lvl>
   </w:abstractNum>
-  <w:abstractNum w:abstractNumId="172" w15:restartNumberingAfterBreak="0">
+  <w:abstractNum w:abstractNumId="174" w15:restartNumberingAfterBreak="0">
     <w:nsid w:val="7C1F130C"/>
     <w:multiLevelType w:val="multilevel"/>
     <w:tmpl w:val="8AC2AABC"/>
@@ -29738,7 +30324,7 @@
       </w:rPr>
     </w:lvl>
   </w:abstractNum>
-  <w:abstractNum w:abstractNumId="173" w15:restartNumberingAfterBreak="0">
+  <w:abstractNum w:abstractNumId="175" w15:restartNumberingAfterBreak="0">
     <w:nsid w:val="7D057E0E"/>
     <w:multiLevelType w:val="multilevel"/>
     <w:tmpl w:val="66A8D9C0"/>
@@ -29887,7 +30473,7 @@
       </w:rPr>
     </w:lvl>
   </w:abstractNum>
-  <w:abstractNum w:abstractNumId="174" w15:restartNumberingAfterBreak="0">
+  <w:abstractNum w:abstractNumId="176" w15:restartNumberingAfterBreak="0">
     <w:nsid w:val="7D6B50FC"/>
     <w:multiLevelType w:val="multilevel"/>
     <w:tmpl w:val="1870E010"/>
@@ -30036,7 +30622,7 @@
       </w:rPr>
     </w:lvl>
   </w:abstractNum>
-  <w:abstractNum w:abstractNumId="175" w15:restartNumberingAfterBreak="0">
+  <w:abstractNum w:abstractNumId="177" w15:restartNumberingAfterBreak="0">
     <w:nsid w:val="7DCB2522"/>
     <w:multiLevelType w:val="multilevel"/>
     <w:tmpl w:val="834A185C"/>
@@ -30149,7 +30735,7 @@
       </w:pPr>
     </w:lvl>
   </w:abstractNum>
-  <w:abstractNum w:abstractNumId="176" w15:restartNumberingAfterBreak="0">
+  <w:abstractNum w:abstractNumId="178" w15:restartNumberingAfterBreak="0">
     <w:nsid w:val="7F1A5376"/>
     <w:multiLevelType w:val="multilevel"/>
     <w:tmpl w:val="50402114"/>
@@ -30298,7 +30884,7 @@
       </w:rPr>
     </w:lvl>
   </w:abstractNum>
-  <w:abstractNum w:abstractNumId="177" w15:restartNumberingAfterBreak="0">
+  <w:abstractNum w:abstractNumId="179" w15:restartNumberingAfterBreak="0">
     <w:nsid w:val="7F4837B7"/>
     <w:multiLevelType w:val="multilevel"/>
     <w:tmpl w:val="6B3E9046"/>
@@ -30447,7 +31033,156 @@
       </w:rPr>
     </w:lvl>
   </w:abstractNum>
-  <w:abstractNum w:abstractNumId="178" w15:restartNumberingAfterBreak="0">
+  <w:abstractNum w:abstractNumId="180" w15:restartNumberingAfterBreak="0">
+    <w:nsid w:val="7F7E5936"/>
+    <w:multiLevelType w:val="multilevel"/>
+    <w:tmpl w:val="8E4C924C"/>
+    <w:lvl w:ilvl="0">
+      <w:start w:val="1"/>
+      <w:numFmt w:val="bullet"/>
+      <w:lvlText w:val=""/>
+      <w:lvlJc w:val="left"/>
+      <w:pPr>
+        <w:tabs>
+          <w:tab w:val="num" w:pos="720"/>
+        </w:tabs>
+        <w:ind w:left="720" w:hanging="360"/>
+      </w:pPr>
+      <w:rPr>
+        <w:rFonts w:ascii="Symbol" w:hAnsi="Symbol" w:hint="default"/>
+        <w:sz w:val="20"/>
+      </w:rPr>
+    </w:lvl>
+    <w:lvl w:ilvl="1" w:tentative="1">
+      <w:start w:val="1"/>
+      <w:numFmt w:val="bullet"/>
+      <w:lvlText w:val="o"/>
+      <w:lvlJc w:val="left"/>
+      <w:pPr>
+        <w:tabs>
+          <w:tab w:val="num" w:pos="1440"/>
+        </w:tabs>
+        <w:ind w:left="1440" w:hanging="360"/>
+      </w:pPr>
+      <w:rPr>
+        <w:rFonts w:ascii="Courier New" w:hAnsi="Courier New" w:hint="default"/>
+        <w:sz w:val="20"/>
+      </w:rPr>
+    </w:lvl>
+    <w:lvl w:ilvl="2" w:tentative="1">
+      <w:start w:val="1"/>
+      <w:numFmt w:val="bullet"/>
+      <w:lvlText w:val=""/>
+      <w:lvlJc w:val="left"/>
+      <w:pPr>
+        <w:tabs>
+          <w:tab w:val="num" w:pos="2160"/>
+        </w:tabs>
+        <w:ind w:left="2160" w:hanging="360"/>
+      </w:pPr>
+      <w:rPr>
+        <w:rFonts w:ascii="Wingdings" w:hAnsi="Wingdings" w:hint="default"/>
+        <w:sz w:val="20"/>
+      </w:rPr>
+    </w:lvl>
+    <w:lvl w:ilvl="3" w:tentative="1">
+      <w:start w:val="1"/>
+      <w:numFmt w:val="bullet"/>
+      <w:lvlText w:val=""/>
+      <w:lvlJc w:val="left"/>
+      <w:pPr>
+        <w:tabs>
+          <w:tab w:val="num" w:pos="2880"/>
+        </w:tabs>
+        <w:ind w:left="2880" w:hanging="360"/>
+      </w:pPr>
+      <w:rPr>
+        <w:rFonts w:ascii="Wingdings" w:hAnsi="Wingdings" w:hint="default"/>
+        <w:sz w:val="20"/>
+      </w:rPr>
+    </w:lvl>
+    <w:lvl w:ilvl="4" w:tentative="1">
+      <w:start w:val="1"/>
+      <w:numFmt w:val="bullet"/>
+      <w:lvlText w:val=""/>
+      <w:lvlJc w:val="left"/>
+      <w:pPr>
+        <w:tabs>
+          <w:tab w:val="num" w:pos="3600"/>
+        </w:tabs>
+        <w:ind w:left="3600" w:hanging="360"/>
+      </w:pPr>
+      <w:rPr>
+        <w:rFonts w:ascii="Wingdings" w:hAnsi="Wingdings" w:hint="default"/>
+        <w:sz w:val="20"/>
+      </w:rPr>
+    </w:lvl>
+    <w:lvl w:ilvl="5" w:tentative="1">
+      <w:start w:val="1"/>
+      <w:numFmt w:val="bullet"/>
+      <w:lvlText w:val=""/>
+      <w:lvlJc w:val="left"/>
+      <w:pPr>
+        <w:tabs>
+          <w:tab w:val="num" w:pos="4320"/>
+        </w:tabs>
+        <w:ind w:left="4320" w:hanging="360"/>
+      </w:pPr>
+      <w:rPr>
+        <w:rFonts w:ascii="Wingdings" w:hAnsi="Wingdings" w:hint="default"/>
+        <w:sz w:val="20"/>
+      </w:rPr>
+    </w:lvl>
+    <w:lvl w:ilvl="6" w:tentative="1">
+      <w:start w:val="1"/>
+      <w:numFmt w:val="bullet"/>
+      <w:lvlText w:val=""/>
+      <w:lvlJc w:val="left"/>
+      <w:pPr>
+        <w:tabs>
+          <w:tab w:val="num" w:pos="5040"/>
+        </w:tabs>
+        <w:ind w:left="5040" w:hanging="360"/>
+      </w:pPr>
+      <w:rPr>
+        <w:rFonts w:ascii="Wingdings" w:hAnsi="Wingdings" w:hint="default"/>
+        <w:sz w:val="20"/>
+      </w:rPr>
+    </w:lvl>
+    <w:lvl w:ilvl="7" w:tentative="1">
+      <w:start w:val="1"/>
+      <w:numFmt w:val="bullet"/>
+      <w:lvlText w:val=""/>
+      <w:lvlJc w:val="left"/>
+      <w:pPr>
+        <w:tabs>
+          <w:tab w:val="num" w:pos="5760"/>
+        </w:tabs>
+        <w:ind w:left="5760" w:hanging="360"/>
+      </w:pPr>
+      <w:rPr>
+        <w:rFonts w:ascii="Wingdings" w:hAnsi="Wingdings" w:hint="default"/>
+        <w:sz w:val="20"/>
+      </w:rPr>
+    </w:lvl>
+    <w:lvl w:ilvl="8" w:tentative="1">
+      <w:start w:val="1"/>
+      <w:numFmt w:val="bullet"/>
+      <w:lvlText w:val=""/>
+      <w:lvlJc w:val="left"/>
+      <w:pPr>
+        <w:tabs>
+          <w:tab w:val="num" w:pos="6480"/>
+        </w:tabs>
+        <w:ind w:left="6480" w:hanging="360"/>
+      </w:pPr>
+      <w:rPr>
+        <w:rFonts w:ascii="Wingdings" w:hAnsi="Wingdings" w:hint="default"/>
+        <w:sz w:val="20"/>
+      </w:rPr>
+    </w:lvl>
+  </w:abstractNum>
+  <w:abstractNum w:abstractNumId="181" w15:restartNumberingAfterBreak="0">
     <w:nsid w:val="7FB77311"/>
     <w:multiLevelType w:val="multilevel"/>
     <w:tmpl w:val="23F273F4"/>
@@ -30600,25 +31335,25 @@
     <w:abstractNumId w:val="56"/>
   </w:num>
   <w:num w:numId="2" w16cid:durableId="139463878">
-    <w:abstractNumId w:val="146"/>
+    <w:abstractNumId w:val="148"/>
   </w:num>
   <w:num w:numId="3" w16cid:durableId="827210855">
-    <w:abstractNumId w:val="171"/>
+    <w:abstractNumId w:val="173"/>
   </w:num>
   <w:num w:numId="4" w16cid:durableId="1944532149">
-    <w:abstractNumId w:val="107"/>
+    <w:abstractNumId w:val="108"/>
   </w:num>
   <w:num w:numId="5" w16cid:durableId="2030907176">
-    <w:abstractNumId w:val="94"/>
+    <w:abstractNumId w:val="95"/>
   </w:num>
   <w:num w:numId="6" w16cid:durableId="334843732">
-    <w:abstractNumId w:val="123"/>
+    <w:abstractNumId w:val="124"/>
   </w:num>
   <w:num w:numId="7" w16cid:durableId="1526359459">
-    <w:abstractNumId w:val="178"/>
+    <w:abstractNumId w:val="181"/>
   </w:num>
   <w:num w:numId="8" w16cid:durableId="1112166571">
-    <w:abstractNumId w:val="126"/>
+    <w:abstractNumId w:val="127"/>
   </w:num>
   <w:num w:numId="9" w16cid:durableId="1943149180">
     <w:abstractNumId w:val="15"/>
@@ -30636,19 +31371,19 @@
     <w:abstractNumId w:val="75"/>
   </w:num>
   <w:num w:numId="14" w16cid:durableId="1085569084">
-    <w:abstractNumId w:val="98"/>
+    <w:abstractNumId w:val="99"/>
   </w:num>
   <w:num w:numId="15" w16cid:durableId="425928742">
-    <w:abstractNumId w:val="153"/>
+    <w:abstractNumId w:val="155"/>
   </w:num>
   <w:num w:numId="16" w16cid:durableId="1292251401">
-    <w:abstractNumId w:val="124"/>
+    <w:abstractNumId w:val="125"/>
   </w:num>
   <w:num w:numId="17" w16cid:durableId="941304707">
     <w:abstractNumId w:val="36"/>
   </w:num>
   <w:num w:numId="18" w16cid:durableId="1186945480">
-    <w:abstractNumId w:val="152"/>
+    <w:abstractNumId w:val="154"/>
   </w:num>
   <w:num w:numId="19" w16cid:durableId="1778796282">
     <w:abstractNumId w:val="49"/>
@@ -30657,10 +31392,10 @@
     <w:abstractNumId w:val="55"/>
   </w:num>
   <w:num w:numId="21" w16cid:durableId="178663098">
-    <w:abstractNumId w:val="125"/>
+    <w:abstractNumId w:val="126"/>
   </w:num>
   <w:num w:numId="22" w16cid:durableId="1903906066">
-    <w:abstractNumId w:val="118"/>
+    <w:abstractNumId w:val="119"/>
   </w:num>
   <w:num w:numId="23" w16cid:durableId="1423258668">
     <w:abstractNumId w:val="12"/>
@@ -30675,25 +31410,25 @@
     <w:abstractNumId w:val="7"/>
   </w:num>
   <w:num w:numId="27" w16cid:durableId="1405563967">
-    <w:abstractNumId w:val="168"/>
+    <w:abstractNumId w:val="170"/>
   </w:num>
   <w:num w:numId="28" w16cid:durableId="1182933436">
     <w:abstractNumId w:val="23"/>
   </w:num>
   <w:num w:numId="29" w16cid:durableId="484050936">
-    <w:abstractNumId w:val="114"/>
+    <w:abstractNumId w:val="115"/>
   </w:num>
   <w:num w:numId="30" w16cid:durableId="1547374902">
     <w:abstractNumId w:val="1"/>
   </w:num>
   <w:num w:numId="31" w16cid:durableId="384642836">
-    <w:abstractNumId w:val="173"/>
+    <w:abstractNumId w:val="175"/>
   </w:num>
   <w:num w:numId="32" w16cid:durableId="1912688193">
-    <w:abstractNumId w:val="106"/>
+    <w:abstractNumId w:val="107"/>
   </w:num>
   <w:num w:numId="33" w16cid:durableId="1073234029">
-    <w:abstractNumId w:val="138"/>
+    <w:abstractNumId w:val="140"/>
   </w:num>
   <w:num w:numId="34" w16cid:durableId="1342465498">
     <w:abstractNumId w:val="68"/>
@@ -30708,7 +31443,7 @@
     <w:abstractNumId w:val="54"/>
   </w:num>
   <w:num w:numId="38" w16cid:durableId="232787269">
-    <w:abstractNumId w:val="150"/>
+    <w:abstractNumId w:val="152"/>
   </w:num>
   <w:num w:numId="39" w16cid:durableId="248581578">
     <w:abstractNumId w:val="34"/>
@@ -30717,28 +31452,28 @@
     <w:abstractNumId w:val="6"/>
   </w:num>
   <w:num w:numId="41" w16cid:durableId="1697585133">
-    <w:abstractNumId w:val="101"/>
+    <w:abstractNumId w:val="102"/>
   </w:num>
   <w:num w:numId="42" w16cid:durableId="262762427">
-    <w:abstractNumId w:val="144"/>
+    <w:abstractNumId w:val="146"/>
   </w:num>
   <w:num w:numId="43" w16cid:durableId="1906064985">
     <w:abstractNumId w:val="53"/>
   </w:num>
   <w:num w:numId="44" w16cid:durableId="392050800">
-    <w:abstractNumId w:val="119"/>
+    <w:abstractNumId w:val="120"/>
   </w:num>
   <w:num w:numId="45" w16cid:durableId="433598029">
-    <w:abstractNumId w:val="158"/>
+    <w:abstractNumId w:val="160"/>
   </w:num>
   <w:num w:numId="46" w16cid:durableId="1397246099">
-    <w:abstractNumId w:val="133"/>
+    <w:abstractNumId w:val="135"/>
   </w:num>
   <w:num w:numId="47" w16cid:durableId="2111849590">
     <w:abstractNumId w:val="84"/>
   </w:num>
   <w:num w:numId="48" w16cid:durableId="1069308965">
-    <w:abstractNumId w:val="92"/>
+    <w:abstractNumId w:val="93"/>
   </w:num>
   <w:num w:numId="49" w16cid:durableId="94327288">
     <w:abstractNumId w:val="33"/>
@@ -30750,7 +31485,7 @@
     <w:abstractNumId w:val="70"/>
   </w:num>
   <w:num w:numId="52" w16cid:durableId="249588846">
-    <w:abstractNumId w:val="91"/>
+    <w:abstractNumId w:val="92"/>
   </w:num>
   <w:num w:numId="53" w16cid:durableId="864513235">
     <w:abstractNumId w:val="28"/>
@@ -30759,10 +31494,10 @@
     <w:abstractNumId w:val="69"/>
   </w:num>
   <w:num w:numId="55" w16cid:durableId="1834372744">
-    <w:abstractNumId w:val="132"/>
+    <w:abstractNumId w:val="134"/>
   </w:num>
   <w:num w:numId="56" w16cid:durableId="1423844176">
-    <w:abstractNumId w:val="160"/>
+    <w:abstractNumId w:val="162"/>
   </w:num>
   <w:num w:numId="57" w16cid:durableId="633830824">
     <w:abstractNumId w:val="48"/>
@@ -30777,22 +31512,22 @@
     <w:abstractNumId w:val="82"/>
   </w:num>
   <w:num w:numId="61" w16cid:durableId="649404470">
-    <w:abstractNumId w:val="166"/>
+    <w:abstractNumId w:val="168"/>
   </w:num>
   <w:num w:numId="62" w16cid:durableId="357512366">
-    <w:abstractNumId w:val="135"/>
+    <w:abstractNumId w:val="137"/>
   </w:num>
   <w:num w:numId="63" w16cid:durableId="1451557171">
-    <w:abstractNumId w:val="87"/>
+    <w:abstractNumId w:val="88"/>
   </w:num>
   <w:num w:numId="64" w16cid:durableId="1556117701">
     <w:abstractNumId w:val="46"/>
   </w:num>
   <w:num w:numId="65" w16cid:durableId="964240368">
-    <w:abstractNumId w:val="165"/>
+    <w:abstractNumId w:val="167"/>
   </w:num>
   <w:num w:numId="66" w16cid:durableId="2134978243">
-    <w:abstractNumId w:val="111"/>
+    <w:abstractNumId w:val="112"/>
   </w:num>
   <w:num w:numId="67" w16cid:durableId="182939009">
     <w:abstractNumId w:val="60"/>
@@ -30804,13 +31539,13 @@
     <w:abstractNumId w:val="13"/>
   </w:num>
   <w:num w:numId="70" w16cid:durableId="1088423922">
-    <w:abstractNumId w:val="151"/>
+    <w:abstractNumId w:val="153"/>
   </w:num>
   <w:num w:numId="71" w16cid:durableId="660743422">
-    <w:abstractNumId w:val="86"/>
+    <w:abstractNumId w:val="87"/>
   </w:num>
   <w:num w:numId="72" w16cid:durableId="1026904014">
-    <w:abstractNumId w:val="134"/>
+    <w:abstractNumId w:val="136"/>
   </w:num>
   <w:num w:numId="73" w16cid:durableId="1861429703">
     <w:abstractNumId w:val="52"/>
@@ -30819,16 +31554,16 @@
     <w:abstractNumId w:val="51"/>
   </w:num>
   <w:num w:numId="75" w16cid:durableId="1388646907">
-    <w:abstractNumId w:val="157"/>
+    <w:abstractNumId w:val="159"/>
   </w:num>
   <w:num w:numId="76" w16cid:durableId="135806929">
-    <w:abstractNumId w:val="142"/>
+    <w:abstractNumId w:val="144"/>
   </w:num>
   <w:num w:numId="77" w16cid:durableId="584726777">
-    <w:abstractNumId w:val="174"/>
+    <w:abstractNumId w:val="176"/>
   </w:num>
   <w:num w:numId="78" w16cid:durableId="1296180049">
-    <w:abstractNumId w:val="145"/>
+    <w:abstractNumId w:val="147"/>
   </w:num>
   <w:num w:numId="79" w16cid:durableId="1311400860">
     <w:abstractNumId w:val="39"/>
@@ -30837,7 +31572,7 @@
     <w:abstractNumId w:val="41"/>
   </w:num>
   <w:num w:numId="81" w16cid:durableId="560335026">
-    <w:abstractNumId w:val="163"/>
+    <w:abstractNumId w:val="165"/>
   </w:num>
   <w:num w:numId="82" w16cid:durableId="57900659">
     <w:abstractNumId w:val="81"/>
@@ -30846,13 +31581,13 @@
     <w:abstractNumId w:val="78"/>
   </w:num>
   <w:num w:numId="84" w16cid:durableId="1288125251">
-    <w:abstractNumId w:val="128"/>
+    <w:abstractNumId w:val="130"/>
   </w:num>
   <w:num w:numId="85" w16cid:durableId="139546101">
-    <w:abstractNumId w:val="108"/>
+    <w:abstractNumId w:val="109"/>
   </w:num>
   <w:num w:numId="86" w16cid:durableId="1306469887">
-    <w:abstractNumId w:val="122"/>
+    <w:abstractNumId w:val="123"/>
   </w:num>
   <w:num w:numId="87" w16cid:durableId="207761299">
     <w:abstractNumId w:val="4"/>
@@ -30861,7 +31596,7 @@
     <w:abstractNumId w:val="44"/>
   </w:num>
   <w:num w:numId="89" w16cid:durableId="1647934065">
-    <w:abstractNumId w:val="104"/>
+    <w:abstractNumId w:val="105"/>
   </w:num>
   <w:num w:numId="90" w16cid:durableId="2116244091">
     <w:abstractNumId w:val="19"/>
@@ -30870,22 +31605,22 @@
     <w:abstractNumId w:val="24"/>
   </w:num>
   <w:num w:numId="92" w16cid:durableId="165443434">
-    <w:abstractNumId w:val="113"/>
+    <w:abstractNumId w:val="114"/>
   </w:num>
   <w:num w:numId="93" w16cid:durableId="1969235889">
-    <w:abstractNumId w:val="136"/>
+    <w:abstractNumId w:val="138"/>
   </w:num>
   <w:num w:numId="94" w16cid:durableId="108548060">
-    <w:abstractNumId w:val="172"/>
+    <w:abstractNumId w:val="174"/>
   </w:num>
   <w:num w:numId="95" w16cid:durableId="1762336921">
-    <w:abstractNumId w:val="99"/>
+    <w:abstractNumId w:val="100"/>
   </w:num>
   <w:num w:numId="96" w16cid:durableId="2139370781">
     <w:abstractNumId w:val="85"/>
   </w:num>
   <w:num w:numId="97" w16cid:durableId="1407416055">
-    <w:abstractNumId w:val="167"/>
+    <w:abstractNumId w:val="169"/>
   </w:num>
   <w:num w:numId="98" w16cid:durableId="1037659726">
     <w:abstractNumId w:val="2"/>
@@ -30894,31 +31629,31 @@
     <w:abstractNumId w:val="3"/>
   </w:num>
   <w:num w:numId="100" w16cid:durableId="1947300949">
-    <w:abstractNumId w:val="175"/>
+    <w:abstractNumId w:val="177"/>
   </w:num>
   <w:num w:numId="101" w16cid:durableId="343172898">
-    <w:abstractNumId w:val="97"/>
+    <w:abstractNumId w:val="98"/>
   </w:num>
   <w:num w:numId="102" w16cid:durableId="1643271746">
-    <w:abstractNumId w:val="127"/>
+    <w:abstractNumId w:val="129"/>
   </w:num>
   <w:num w:numId="103" w16cid:durableId="1850019501">
-    <w:abstractNumId w:val="130"/>
+    <w:abstractNumId w:val="132"/>
   </w:num>
   <w:num w:numId="104" w16cid:durableId="1071347412">
-    <w:abstractNumId w:val="143"/>
+    <w:abstractNumId w:val="145"/>
   </w:num>
   <w:num w:numId="105" w16cid:durableId="1177693233">
     <w:abstractNumId w:val="10"/>
   </w:num>
   <w:num w:numId="106" w16cid:durableId="646129363">
-    <w:abstractNumId w:val="176"/>
+    <w:abstractNumId w:val="178"/>
   </w:num>
   <w:num w:numId="107" w16cid:durableId="756293300">
-    <w:abstractNumId w:val="131"/>
+    <w:abstractNumId w:val="133"/>
   </w:num>
   <w:num w:numId="108" w16cid:durableId="925502908">
-    <w:abstractNumId w:val="112"/>
+    <w:abstractNumId w:val="113"/>
   </w:num>
   <w:num w:numId="109" w16cid:durableId="1384645798">
     <w:abstractNumId w:val="32"/>
@@ -30930,10 +31665,10 @@
     <w:abstractNumId w:val="73"/>
   </w:num>
   <w:num w:numId="112" w16cid:durableId="1185166446">
-    <w:abstractNumId w:val="120"/>
+    <w:abstractNumId w:val="121"/>
   </w:num>
   <w:num w:numId="113" w16cid:durableId="407578126">
-    <w:abstractNumId w:val="141"/>
+    <w:abstractNumId w:val="143"/>
   </w:num>
   <w:num w:numId="114" w16cid:durableId="617684752">
     <w:abstractNumId w:val="59"/>
@@ -30945,13 +31680,13 @@
     <w:abstractNumId w:val="57"/>
   </w:num>
   <w:num w:numId="117" w16cid:durableId="1337466096">
-    <w:abstractNumId w:val="102"/>
+    <w:abstractNumId w:val="103"/>
   </w:num>
   <w:num w:numId="118" w16cid:durableId="435486800">
-    <w:abstractNumId w:val="95"/>
+    <w:abstractNumId w:val="96"/>
   </w:num>
   <w:num w:numId="119" w16cid:durableId="926620195">
-    <w:abstractNumId w:val="155"/>
+    <w:abstractNumId w:val="157"/>
   </w:num>
   <w:num w:numId="120" w16cid:durableId="1515874634">
     <w:abstractNumId w:val="43"/>
@@ -30969,7 +31704,7 @@
     <w:abstractNumId w:val="79"/>
   </w:num>
   <w:num w:numId="125" w16cid:durableId="442505404">
-    <w:abstractNumId w:val="159"/>
+    <w:abstractNumId w:val="161"/>
   </w:num>
   <w:num w:numId="126" w16cid:durableId="278535496">
     <w:abstractNumId w:val="50"/>
@@ -30984,46 +31719,46 @@
     <w:abstractNumId w:val="26"/>
   </w:num>
   <w:num w:numId="130" w16cid:durableId="2110618842">
-    <w:abstractNumId w:val="169"/>
+    <w:abstractNumId w:val="171"/>
   </w:num>
   <w:num w:numId="131" w16cid:durableId="484053009">
     <w:abstractNumId w:val="31"/>
   </w:num>
   <w:num w:numId="132" w16cid:durableId="1291932852">
-    <w:abstractNumId w:val="109"/>
+    <w:abstractNumId w:val="110"/>
   </w:num>
   <w:num w:numId="133" w16cid:durableId="953488099">
-    <w:abstractNumId w:val="93"/>
+    <w:abstractNumId w:val="94"/>
   </w:num>
   <w:num w:numId="134" w16cid:durableId="1641113961">
-    <w:abstractNumId w:val="103"/>
+    <w:abstractNumId w:val="104"/>
   </w:num>
   <w:num w:numId="135" w16cid:durableId="1206329288">
-    <w:abstractNumId w:val="96"/>
+    <w:abstractNumId w:val="97"/>
   </w:num>
   <w:num w:numId="136" w16cid:durableId="541599670">
     <w:abstractNumId w:val="14"/>
   </w:num>
   <w:num w:numId="137" w16cid:durableId="799804245">
-    <w:abstractNumId w:val="147"/>
+    <w:abstractNumId w:val="149"/>
   </w:num>
   <w:num w:numId="138" w16cid:durableId="719666939">
     <w:abstractNumId w:val="30"/>
   </w:num>
   <w:num w:numId="139" w16cid:durableId="1302922712">
-    <w:abstractNumId w:val="140"/>
+    <w:abstractNumId w:val="142"/>
   </w:num>
   <w:num w:numId="140" w16cid:durableId="818352415">
-    <w:abstractNumId w:val="177"/>
+    <w:abstractNumId w:val="179"/>
   </w:num>
   <w:num w:numId="141" w16cid:durableId="828254752">
-    <w:abstractNumId w:val="129"/>
+    <w:abstractNumId w:val="131"/>
   </w:num>
   <w:num w:numId="142" w16cid:durableId="591205776">
     <w:abstractNumId w:val="29"/>
   </w:num>
   <w:num w:numId="143" w16cid:durableId="790511640">
-    <w:abstractNumId w:val="149"/>
+    <w:abstractNumId w:val="151"/>
   </w:num>
   <w:num w:numId="144" w16cid:durableId="1642156195">
     <w:abstractNumId w:val="77"/>
@@ -31032,7 +31767,7 @@
     <w:abstractNumId w:val="11"/>
   </w:num>
   <w:num w:numId="146" w16cid:durableId="2079355575">
-    <w:abstractNumId w:val="170"/>
+    <w:abstractNumId w:val="172"/>
   </w:num>
   <w:num w:numId="147" w16cid:durableId="824973540">
     <w:abstractNumId w:val="80"/>
@@ -31041,25 +31776,25 @@
     <w:abstractNumId w:val="17"/>
   </w:num>
   <w:num w:numId="149" w16cid:durableId="247470291">
-    <w:abstractNumId w:val="156"/>
+    <w:abstractNumId w:val="158"/>
   </w:num>
   <w:num w:numId="150" w16cid:durableId="304821543">
     <w:abstractNumId w:val="37"/>
   </w:num>
   <w:num w:numId="151" w16cid:durableId="2109543961">
-    <w:abstractNumId w:val="116"/>
+    <w:abstractNumId w:val="117"/>
   </w:num>
   <w:num w:numId="152" w16cid:durableId="2058120329">
-    <w:abstractNumId w:val="162"/>
+    <w:abstractNumId w:val="164"/>
   </w:num>
   <w:num w:numId="153" w16cid:durableId="1643270678">
-    <w:abstractNumId w:val="88"/>
+    <w:abstractNumId w:val="89"/>
   </w:num>
   <w:num w:numId="154" w16cid:durableId="768503810">
-    <w:abstractNumId w:val="105"/>
+    <w:abstractNumId w:val="106"/>
   </w:num>
   <w:num w:numId="155" w16cid:durableId="536938689">
-    <w:abstractNumId w:val="117"/>
+    <w:abstractNumId w:val="118"/>
   </w:num>
   <w:num w:numId="156" w16cid:durableId="2030790744">
     <w:abstractNumId w:val="21"/>
@@ -31080,31 +31815,31 @@
     <w:abstractNumId w:val="72"/>
   </w:num>
   <w:num w:numId="162" w16cid:durableId="1293242655">
-    <w:abstractNumId w:val="110"/>
+    <w:abstractNumId w:val="111"/>
   </w:num>
   <w:num w:numId="163" w16cid:durableId="753474330">
     <w:abstractNumId w:val="20"/>
   </w:num>
   <w:num w:numId="164" w16cid:durableId="1180512804">
-    <w:abstractNumId w:val="164"/>
+    <w:abstractNumId w:val="166"/>
   </w:num>
   <w:num w:numId="165" w16cid:durableId="224727583">
-    <w:abstractNumId w:val="90"/>
+    <w:abstractNumId w:val="91"/>
   </w:num>
   <w:num w:numId="166" w16cid:durableId="1487476558">
-    <w:abstractNumId w:val="148"/>
+    <w:abstractNumId w:val="150"/>
   </w:num>
   <w:num w:numId="167" w16cid:durableId="530580303">
     <w:abstractNumId w:val="74"/>
   </w:num>
   <w:num w:numId="168" w16cid:durableId="1573126279">
-    <w:abstractNumId w:val="137"/>
+    <w:abstractNumId w:val="139"/>
   </w:num>
   <w:num w:numId="169" w16cid:durableId="1841197460">
-    <w:abstractNumId w:val="115"/>
+    <w:abstractNumId w:val="116"/>
   </w:num>
   <w:num w:numId="170" w16cid:durableId="480854713">
-    <w:abstractNumId w:val="121"/>
+    <w:abstractNumId w:val="122"/>
   </w:num>
   <w:num w:numId="171" w16cid:durableId="689531532">
     <w:abstractNumId w:val="5"/>
@@ -31113,7 +31848,7 @@
     <w:abstractNumId w:val="16"/>
   </w:num>
   <w:num w:numId="173" w16cid:durableId="1419055649">
-    <w:abstractNumId w:val="100"/>
+    <w:abstractNumId w:val="101"/>
   </w:num>
   <w:num w:numId="174" w16cid:durableId="351764237">
     <w:abstractNumId w:val="9"/>
@@ -31122,16 +31857,25 @@
     <w:abstractNumId w:val="22"/>
   </w:num>
   <w:num w:numId="176" w16cid:durableId="1758356282">
-    <w:abstractNumId w:val="89"/>
+    <w:abstractNumId w:val="90"/>
   </w:num>
   <w:num w:numId="177" w16cid:durableId="1770269835">
-    <w:abstractNumId w:val="154"/>
+    <w:abstractNumId w:val="156"/>
   </w:num>
   <w:num w:numId="178" w16cid:durableId="419104317">
-    <w:abstractNumId w:val="161"/>
+    <w:abstractNumId w:val="163"/>
   </w:num>
   <w:num w:numId="179" w16cid:durableId="1870144676">
-    <w:abstractNumId w:val="139"/>
+    <w:abstractNumId w:val="141"/>
+  </w:num>
+  <w:num w:numId="180" w16cid:durableId="424616470">
+    <w:abstractNumId w:val="86"/>
+  </w:num>
+  <w:num w:numId="181" w16cid:durableId="1812748777">
+    <w:abstractNumId w:val="128"/>
+  </w:num>
+  <w:num w:numId="182" w16cid:durableId="27148895">
+    <w:abstractNumId w:val="180"/>
   </w:num>
   <w:numIdMacAtCleanup w:val="143"/>
 </w:numbering>

</xml_diff>

<commit_message>
Data Definition arrays done
</commit_message>
<xml_diff>
--- a/1 ... Data Definition/006.Working.with.data/006.Working.with.data.docx
+++ b/1 ... Data Definition/006.Working.with.data/006.Working.with.data.docx
@@ -556,15 +556,7 @@
     </w:p>
     <w:p>
       <w:r>
-        <w:t xml:space="preserve">Programmers often use SDWORD to indicate </w:t>
-      </w:r>
-      <w:proofErr w:type="spellStart"/>
-      <w:r>
-        <w:t>signedness</w:t>
-      </w:r>
-      <w:proofErr w:type="spellEnd"/>
-      <w:r>
-        <w:t xml:space="preserve">, but it is </w:t>
+        <w:t xml:space="preserve">Programmers often use SDWORD to indicate signedness, but it is </w:t>
       </w:r>
       <w:r>
         <w:rPr>
@@ -657,13 +649,8 @@
         <w:pStyle w:val="Style3"/>
       </w:pPr>
       <w:r>
-        <w:t xml:space="preserve">So when I say “intrinsic data </w:t>
-      </w:r>
-      <w:proofErr w:type="gramStart"/>
-      <w:r>
-        <w:t>types”…</w:t>
-      </w:r>
-      <w:proofErr w:type="gramEnd"/>
+        <w:t>So when I say “intrinsic data types”…</w:t>
+      </w:r>
     </w:p>
     <w:p>
       <w:r>
@@ -3083,29 +3070,15 @@
           <w:numId w:val="173"/>
         </w:numPr>
       </w:pPr>
-      <w:proofErr w:type="gramStart"/>
-      <w:r>
-        <w:t>How</w:t>
-      </w:r>
-      <w:proofErr w:type="gramEnd"/>
-      <w:r>
-        <w:t xml:space="preserve"> different </w:t>
-      </w:r>
-      <w:proofErr w:type="spellStart"/>
+      <w:r>
+        <w:t xml:space="preserve">How different </w:t>
+      </w:r>
       <w:r>
         <w:rPr>
           <w:b/>
           <w:bCs/>
         </w:rPr>
-        <w:t>byte</w:t>
-      </w:r>
-      <w:proofErr w:type="spellEnd"/>
-      <w:r>
-        <w:rPr>
-          <w:b/>
-          <w:bCs/>
-        </w:rPr>
-        <w:t>-sized data types</w:t>
+        <w:t>byte-sized data types</w:t>
       </w:r>
       <w:r>
         <w:t xml:space="preserve"> work</w:t>
@@ -3426,15 +3399,7 @@
         <w:t>without giving it a value</w:t>
       </w:r>
       <w:r>
-        <w:t xml:space="preserve">, </w:t>
-      </w:r>
-      <w:proofErr w:type="gramStart"/>
-      <w:r>
-        <w:t>use ?</w:t>
-      </w:r>
-      <w:proofErr w:type="gramEnd"/>
-      <w:r>
-        <w:t>.</w:t>
+        <w:t>, use ?.</w:t>
       </w:r>
     </w:p>
     <w:p>
@@ -3711,23 +3676,7 @@
         </w:rPr>
       </w:pPr>
       <w:r>
-        <w:t xml:space="preserve">sum is a 4-byte integer initialized to 0; the program loads 5 into </w:t>
-      </w:r>
-      <w:proofErr w:type="spellStart"/>
-      <w:r>
-        <w:t>eax</w:t>
-      </w:r>
-      <w:proofErr w:type="spellEnd"/>
-      <w:r>
-        <w:t xml:space="preserve">, adds 6 to it so </w:t>
-      </w:r>
-      <w:proofErr w:type="spellStart"/>
-      <w:r>
-        <w:t>eax</w:t>
-      </w:r>
-      <w:proofErr w:type="spellEnd"/>
-      <w:r>
-        <w:t xml:space="preserve"> becomes 11, and then stores the result</w:t>
+        <w:t>sum is a 4-byte integer initialized to 0; the program loads 5 into eax, adds 6 to it so eax becomes 11, and then stores the result</w:t>
       </w:r>
       <w:r>
         <w:t xml:space="preserve">: </w:t>
@@ -3774,15 +3723,7 @@
         <w:br/>
       </w:r>
       <w:r>
-        <w:t xml:space="preserve">To observe the variable, set a breakpoint after mov sum, </w:t>
-      </w:r>
-      <w:proofErr w:type="spellStart"/>
-      <w:r>
-        <w:t>eax</w:t>
-      </w:r>
-      <w:proofErr w:type="spellEnd"/>
-      <w:r>
-        <w:t>, step through the instructions, and watch sum in the debugger to see the memory value change in real time.</w:t>
+        <w:t>To observe the variable, set a breakpoint after mov sum, eax, step through the instructions, and watch sum in the debugger to see the memory value change in real time.</w:t>
       </w:r>
     </w:p>
     <w:p/>
@@ -4489,15 +4430,7 @@
         </w:numPr>
       </w:pPr>
       <w:r>
-        <w:t>Variables must have an initializer (</w:t>
-      </w:r>
-      <w:proofErr w:type="gramStart"/>
-      <w:r>
-        <w:t>or ?</w:t>
-      </w:r>
-      <w:proofErr w:type="gramEnd"/>
-      <w:r>
-        <w:t>)</w:t>
+        <w:t>Variables must have an initializer (or ?)</w:t>
       </w:r>
     </w:p>
     <w:p>
@@ -5050,13 +4983,8 @@
           <w:numId w:val="186"/>
         </w:numPr>
       </w:pPr>
-      <w:proofErr w:type="gramStart"/>
-      <w:r>
-        <w:t>So</w:t>
-      </w:r>
-      <w:proofErr w:type="gramEnd"/>
-      <w:r>
-        <w:t xml:space="preserve"> all 12 numbers are stored </w:t>
+      <w:r>
+        <w:t xml:space="preserve">So all 12 numbers are stored </w:t>
       </w:r>
       <w:r>
         <w:rPr>
@@ -5354,7 +5282,576 @@
         </w:drawing>
       </w:r>
     </w:p>
+    <w:p>
+      <w:pPr>
+        <w:numPr>
+          <w:ilvl w:val="0"/>
+          <w:numId w:val="189"/>
+        </w:numPr>
+      </w:pPr>
+      <w:r>
+        <w:rPr>
+          <w:b/>
+          <w:bCs/>
+        </w:rPr>
+        <w:t>Number 10</w:t>
+      </w:r>
+      <w:r>
+        <w:t xml:space="preserve"> fits easily in a BYTE (8-bit box).</w:t>
+      </w:r>
+    </w:p>
+    <w:p>
+      <w:pPr>
+        <w:numPr>
+          <w:ilvl w:val="0"/>
+          <w:numId w:val="189"/>
+        </w:numPr>
+      </w:pPr>
+      <w:r>
+        <w:t xml:space="preserve">You </w:t>
+      </w:r>
+      <w:r>
+        <w:rPr>
+          <w:b/>
+          <w:bCs/>
+        </w:rPr>
+        <w:t>don’t need a DWORD (4-byte box)</w:t>
+      </w:r>
+      <w:r>
+        <w:t xml:space="preserve"> for such a small number.</w:t>
+      </w:r>
+    </w:p>
+    <w:p>
+      <w:pPr>
+        <w:numPr>
+          <w:ilvl w:val="0"/>
+          <w:numId w:val="189"/>
+        </w:numPr>
+      </w:pPr>
+      <w:r>
+        <w:t xml:space="preserve">U is unsigned, S is signed. </w:t>
+      </w:r>
+    </w:p>
     <w:p/>
+    <w:p>
+      <w:pPr>
+        <w:pStyle w:val="Style3"/>
+      </w:pPr>
+      <w:r>
+        <w:t>Why use BYTE instead of DWORD?</w:t>
+      </w:r>
+    </w:p>
+    <w:p>
+      <w:pPr>
+        <w:numPr>
+          <w:ilvl w:val="0"/>
+          <w:numId w:val="190"/>
+        </w:numPr>
+      </w:pPr>
+      <w:r>
+        <w:rPr>
+          <w:b/>
+          <w:bCs/>
+        </w:rPr>
+        <w:t>Memory efficiency</w:t>
+      </w:r>
+      <w:r>
+        <w:t>:</w:t>
+      </w:r>
+    </w:p>
+    <w:p>
+      <w:pPr>
+        <w:numPr>
+          <w:ilvl w:val="1"/>
+          <w:numId w:val="190"/>
+        </w:numPr>
+      </w:pPr>
+      <w:r>
+        <w:t>1,000 small numbers (like ages 0–100) → 1,000 bytes with BYTE, but 4,000 bytes with DWORD.</w:t>
+      </w:r>
+    </w:p>
+    <w:p>
+      <w:pPr>
+        <w:numPr>
+          <w:ilvl w:val="1"/>
+          <w:numId w:val="190"/>
+        </w:numPr>
+      </w:pPr>
+      <w:r>
+        <w:t>Saving 75% of memory!</w:t>
+      </w:r>
+    </w:p>
+    <w:p>
+      <w:pPr>
+        <w:numPr>
+          <w:ilvl w:val="0"/>
+          <w:numId w:val="190"/>
+        </w:numPr>
+      </w:pPr>
+      <w:r>
+        <w:rPr>
+          <w:b/>
+          <w:bCs/>
+        </w:rPr>
+        <w:t>Compatibility</w:t>
+      </w:r>
+      <w:r>
+        <w:t>:</w:t>
+      </w:r>
+    </w:p>
+    <w:p>
+      <w:pPr>
+        <w:numPr>
+          <w:ilvl w:val="1"/>
+          <w:numId w:val="190"/>
+        </w:numPr>
+      </w:pPr>
+      <w:r>
+        <w:t xml:space="preserve">Some old hardware or file formats expect data to be </w:t>
+      </w:r>
+      <w:r>
+        <w:rPr>
+          <w:b/>
+          <w:bCs/>
+        </w:rPr>
+        <w:t>in bytes</w:t>
+      </w:r>
+      <w:r>
+        <w:t>.</w:t>
+      </w:r>
+    </w:p>
+    <w:p/>
+    <w:p>
+      <w:pPr>
+        <w:rPr>
+          <w:rStyle w:val="Style3Char"/>
+        </w:rPr>
+      </w:pPr>
+      <w:r>
+        <w:rPr>
+          <w:rFonts w:ascii="Segoe UI Symbol" w:hAnsi="Segoe UI Symbol" w:cs="Segoe UI Symbol"/>
+          <w:b/>
+          <w:bCs/>
+        </w:rPr>
+        <w:lastRenderedPageBreak/>
+        <w:t>⚠</w:t>
+      </w:r>
+      <w:r>
+        <w:rPr>
+          <w:b/>
+          <w:bCs/>
+        </w:rPr>
+        <w:t xml:space="preserve">️ </w:t>
+      </w:r>
+      <w:r>
+        <w:rPr>
+          <w:rStyle w:val="Style3Char"/>
+        </w:rPr>
+        <w:t>The Catch</w:t>
+      </w:r>
+    </w:p>
+    <w:p>
+      <w:pPr>
+        <w:numPr>
+          <w:ilvl w:val="0"/>
+          <w:numId w:val="191"/>
+        </w:numPr>
+      </w:pPr>
+      <w:r>
+        <w:t>If you try to put a number bigger than 255 into a BYTE:</w:t>
+      </w:r>
+    </w:p>
+    <w:p>
+      <w:pPr>
+        <w:numPr>
+          <w:ilvl w:val="1"/>
+          <w:numId w:val="191"/>
+        </w:numPr>
+      </w:pPr>
+      <w:r>
+        <w:t xml:space="preserve">The assembler will </w:t>
+      </w:r>
+      <w:r>
+        <w:rPr>
+          <w:b/>
+          <w:bCs/>
+        </w:rPr>
+        <w:t>give an error</w:t>
+      </w:r>
+      <w:r>
+        <w:t>, or</w:t>
+      </w:r>
+    </w:p>
+    <w:p>
+      <w:pPr>
+        <w:numPr>
+          <w:ilvl w:val="1"/>
+          <w:numId w:val="191"/>
+        </w:numPr>
+      </w:pPr>
+      <w:r>
+        <w:t xml:space="preserve">It might </w:t>
+      </w:r>
+      <w:r>
+        <w:rPr>
+          <w:b/>
+          <w:bCs/>
+        </w:rPr>
+        <w:t>silently chop off the extra bits</w:t>
+      </w:r>
+      <w:r>
+        <w:t xml:space="preserve">, giving you the </w:t>
+      </w:r>
+      <w:r>
+        <w:rPr>
+          <w:b/>
+          <w:bCs/>
+        </w:rPr>
+        <w:t>wrong value</w:t>
+      </w:r>
+      <w:r>
+        <w:t>.</w:t>
+      </w:r>
+    </w:p>
+    <w:p/>
+    <w:p>
+      <w:r>
+        <w:rPr>
+          <w:rFonts w:ascii="Segoe UI Emoji" w:hAnsi="Segoe UI Emoji" w:cs="Segoe UI Emoji"/>
+        </w:rPr>
+        <w:t>✅</w:t>
+      </w:r>
+      <w:r>
+        <w:t xml:space="preserve"> </w:t>
+      </w:r>
+      <w:r>
+        <w:rPr>
+          <w:rStyle w:val="Style3Char"/>
+        </w:rPr>
+        <w:t>In short:</w:t>
+      </w:r>
+    </w:p>
+    <w:p>
+      <w:pPr>
+        <w:numPr>
+          <w:ilvl w:val="0"/>
+          <w:numId w:val="192"/>
+        </w:numPr>
+      </w:pPr>
+      <w:r>
+        <w:t>You can spread your data across multiple lines; the assembler just packs them in a row.</w:t>
+      </w:r>
+    </w:p>
+    <w:p>
+      <w:pPr>
+        <w:numPr>
+          <w:ilvl w:val="0"/>
+          <w:numId w:val="192"/>
+        </w:numPr>
+      </w:pPr>
+      <w:r>
+        <w:t>BYTE is just a small container—use it when the number is small.</w:t>
+      </w:r>
+    </w:p>
+    <w:p>
+      <w:pPr>
+        <w:numPr>
+          <w:ilvl w:val="0"/>
+          <w:numId w:val="192"/>
+        </w:numPr>
+      </w:pPr>
+      <w:r>
+        <w:t xml:space="preserve">Integers in assembly are </w:t>
+      </w:r>
+      <w:r>
+        <w:rPr>
+          <w:b/>
+          <w:bCs/>
+        </w:rPr>
+        <w:t>as big as you declare</w:t>
+      </w:r>
+      <w:r>
+        <w:t xml:space="preserve"> (BYTE, WORD, DWORD, etc.), unlike high-level languages.</w:t>
+      </w:r>
+    </w:p>
+    <w:p>
+      <w:r>
+        <w:t xml:space="preserve"> </w:t>
+      </w:r>
+    </w:p>
+    <w:p>
+      <w:pPr>
+        <w:pStyle w:val="Style2"/>
+      </w:pPr>
+      <w:r>
+        <w:t>MIXING RADIXES (THE "SALAD BOWL")</w:t>
+      </w:r>
+    </w:p>
+    <w:p>
+      <w:r>
+        <w:t xml:space="preserve">Assembly doesn't care how you write the number. </w:t>
+      </w:r>
+    </w:p>
+    <w:p>
+      <w:r>
+        <w:rPr>
+          <w:noProof/>
+        </w:rPr>
+        <w:drawing>
+          <wp:inline distT="0" distB="0" distL="0" distR="0" wp14:anchorId="2E228C4F" wp14:editId="236C2E88">
+            <wp:extent cx="2036644" cy="1753699"/>
+            <wp:effectExtent l="133350" t="133350" r="135255" b="132715"/>
+            <wp:docPr id="129" name="Picture 129" descr="The Best Simple Refreshing Mixed Green Salad - FOODHEAL"/>
+            <wp:cNvGraphicFramePr>
+              <a:graphicFrameLocks xmlns:a="http://schemas.openxmlformats.org/drawingml/2006/main" noChangeAspect="1"/>
+            </wp:cNvGraphicFramePr>
+            <a:graphic xmlns:a="http://schemas.openxmlformats.org/drawingml/2006/main">
+              <a:graphicData uri="http://schemas.openxmlformats.org/drawingml/2006/picture">
+                <pic:pic xmlns:pic="http://schemas.openxmlformats.org/drawingml/2006/picture">
+                  <pic:nvPicPr>
+                    <pic:cNvPr id="0" name="Picture 463" descr="The Best Simple Refreshing Mixed Green Salad - FOODHEAL"/>
+                    <pic:cNvPicPr>
+                      <a:picLocks noChangeAspect="1" noChangeArrowheads="1"/>
+                    </pic:cNvPicPr>
+                  </pic:nvPicPr>
+                  <pic:blipFill rotWithShape="1">
+                    <a:blip r:embed="rId39" cstate="print">
+                      <a:extLst>
+                        <a:ext uri="{28A0092B-C50C-407E-A947-70E740481C1C}">
+                          <a14:useLocalDpi xmlns:a14="http://schemas.microsoft.com/office/drawing/2010/main" val="0"/>
+                        </a:ext>
+                      </a:extLst>
+                    </a:blip>
+                    <a:srcRect t="22216" b="13203"/>
+                    <a:stretch/>
+                  </pic:blipFill>
+                  <pic:spPr bwMode="auto">
+                    <a:xfrm>
+                      <a:off x="0" y="0"/>
+                      <a:ext cx="2048691" cy="1764073"/>
+                    </a:xfrm>
+                    <a:prstGeom prst="rect">
+                      <a:avLst/>
+                    </a:prstGeom>
+                    <a:noFill/>
+                    <a:ln>
+                      <a:noFill/>
+                    </a:ln>
+                    <a:effectLst>
+                      <a:glow rad="127000">
+                        <a:schemeClr val="tx1"/>
+                      </a:glow>
+                    </a:effectLst>
+                    <a:extLst>
+                      <a:ext uri="{53640926-AAD7-44D8-BBD7-CCE9431645EC}">
+                        <a14:shadowObscured xmlns:a14="http://schemas.microsoft.com/office/drawing/2010/main"/>
+                      </a:ext>
+                    </a:extLst>
+                  </pic:spPr>
+                </pic:pic>
+              </a:graphicData>
+            </a:graphic>
+          </wp:inline>
+        </w:drawing>
+      </w:r>
+      <w:r>
+        <w:t xml:space="preserve"> </w:t>
+      </w:r>
+    </w:p>
+    <w:p>
+      <w:r>
+        <w:t xml:space="preserve">You can mix Hex, Decimal, Binary, and Character literals in the same list. </w:t>
+      </w:r>
+    </w:p>
+    <w:p>
+      <w:r>
+        <w:t>They all get converted to binary in the end.</w:t>
+      </w:r>
+    </w:p>
+    <w:p>
+      <w:r>
+        <w:t xml:space="preserve"> </w:t>
+      </w:r>
+      <w:r>
+        <w:rPr>
+          <w:noProof/>
+        </w:rPr>
+        <w:drawing>
+          <wp:inline distT="0" distB="0" distL="0" distR="0" wp14:anchorId="11027102" wp14:editId="3014F1D2">
+            <wp:extent cx="1982053" cy="1114693"/>
+            <wp:effectExtent l="133350" t="133350" r="132715" b="142875"/>
+            <wp:docPr id="130" name="Picture 130" descr="Binary Number System – Mathematical Mysteries"/>
+            <wp:cNvGraphicFramePr>
+              <a:graphicFrameLocks xmlns:a="http://schemas.openxmlformats.org/drawingml/2006/main" noChangeAspect="1"/>
+            </wp:cNvGraphicFramePr>
+            <a:graphic xmlns:a="http://schemas.openxmlformats.org/drawingml/2006/main">
+              <a:graphicData uri="http://schemas.openxmlformats.org/drawingml/2006/picture">
+                <pic:pic xmlns:pic="http://schemas.openxmlformats.org/drawingml/2006/picture">
+                  <pic:nvPicPr>
+                    <pic:cNvPr id="0" name="Picture 465" descr="Binary Number System – Mathematical Mysteries"/>
+                    <pic:cNvPicPr>
+                      <a:picLocks noChangeAspect="1" noChangeArrowheads="1"/>
+                    </pic:cNvPicPr>
+                  </pic:nvPicPr>
+                  <pic:blipFill>
+                    <a:blip r:embed="rId40" cstate="print">
+                      <a:extLst>
+                        <a:ext uri="{28A0092B-C50C-407E-A947-70E740481C1C}">
+                          <a14:useLocalDpi xmlns:a14="http://schemas.microsoft.com/office/drawing/2010/main" val="0"/>
+                        </a:ext>
+                      </a:extLst>
+                    </a:blip>
+                    <a:srcRect/>
+                    <a:stretch>
+                      <a:fillRect/>
+                    </a:stretch>
+                  </pic:blipFill>
+                  <pic:spPr bwMode="auto">
+                    <a:xfrm>
+                      <a:off x="0" y="0"/>
+                      <a:ext cx="2008148" cy="1129369"/>
+                    </a:xfrm>
+                    <a:prstGeom prst="rect">
+                      <a:avLst/>
+                    </a:prstGeom>
+                    <a:noFill/>
+                    <a:ln>
+                      <a:noFill/>
+                    </a:ln>
+                    <a:effectLst>
+                      <a:glow rad="127000">
+                        <a:schemeClr val="tx1"/>
+                      </a:glow>
+                    </a:effectLst>
+                  </pic:spPr>
+                </pic:pic>
+              </a:graphicData>
+            </a:graphic>
+          </wp:inline>
+        </w:drawing>
+      </w:r>
+    </w:p>
+    <w:p>
+      <w:r>
+        <w:rPr>
+          <w:noProof/>
+        </w:rPr>
+        <w:lastRenderedPageBreak/>
+        <w:drawing>
+          <wp:inline distT="0" distB="0" distL="0" distR="0" wp14:anchorId="1F30E2C1" wp14:editId="700FF51A">
+            <wp:extent cx="5414465" cy="1568807"/>
+            <wp:effectExtent l="133350" t="133350" r="129540" b="127000"/>
+            <wp:docPr id="131" name="Picture 131"/>
+            <wp:cNvGraphicFramePr>
+              <a:graphicFrameLocks xmlns:a="http://schemas.openxmlformats.org/drawingml/2006/main" noChangeAspect="1"/>
+            </wp:cNvGraphicFramePr>
+            <a:graphic xmlns:a="http://schemas.openxmlformats.org/drawingml/2006/main">
+              <a:graphicData uri="http://schemas.openxmlformats.org/drawingml/2006/picture">
+                <pic:pic xmlns:pic="http://schemas.openxmlformats.org/drawingml/2006/picture">
+                  <pic:nvPicPr>
+                    <pic:cNvPr id="1" name=""/>
+                    <pic:cNvPicPr/>
+                  </pic:nvPicPr>
+                  <pic:blipFill>
+                    <a:blip r:embed="rId41"/>
+                    <a:stretch>
+                      <a:fillRect/>
+                    </a:stretch>
+                  </pic:blipFill>
+                  <pic:spPr>
+                    <a:xfrm>
+                      <a:off x="0" y="0"/>
+                      <a:ext cx="5421991" cy="1570987"/>
+                    </a:xfrm>
+                    <a:prstGeom prst="rect">
+                      <a:avLst/>
+                    </a:prstGeom>
+                    <a:effectLst>
+                      <a:glow rad="127000">
+                        <a:schemeClr val="tx1"/>
+                      </a:glow>
+                    </a:effectLst>
+                  </pic:spPr>
+                </pic:pic>
+              </a:graphicData>
+            </a:graphic>
+          </wp:inline>
+        </w:drawing>
+      </w:r>
+    </w:p>
+    <w:p>
+      <w:pPr>
+        <w:pStyle w:val="Style3"/>
+      </w:pPr>
+      <w:r>
+        <w:t xml:space="preserve">Big Idea </w:t>
+      </w:r>
+      <w:r>
+        <w:t>t</w:t>
+      </w:r>
+      <w:r>
+        <w:t>o Remember</w:t>
+      </w:r>
+    </w:p>
+    <w:p>
+      <w:pPr>
+        <w:numPr>
+          <w:ilvl w:val="0"/>
+          <w:numId w:val="193"/>
+        </w:numPr>
+      </w:pPr>
+      <w:r>
+        <w:rPr>
+          <w:b/>
+          <w:bCs/>
+        </w:rPr>
+        <w:t>Labels point to the start:</w:t>
+      </w:r>
+      <w:r>
+        <w:t xml:space="preserve"> list is just the address of the first item. To get the rest, you add to the address (Offset).</w:t>
+      </w:r>
+    </w:p>
+    <w:p>
+      <w:pPr>
+        <w:numPr>
+          <w:ilvl w:val="0"/>
+          <w:numId w:val="193"/>
+        </w:numPr>
+      </w:pPr>
+      <w:r>
+        <w:rPr>
+          <w:b/>
+          <w:bCs/>
+        </w:rPr>
+        <w:t>Contiguous Memory:</w:t>
+      </w:r>
+      <w:r>
+        <w:t xml:space="preserve"> Data defined sequentially sits sequentially in RAM.</w:t>
+      </w:r>
+    </w:p>
+    <w:p>
+      <w:pPr>
+        <w:numPr>
+          <w:ilvl w:val="0"/>
+          <w:numId w:val="193"/>
+        </w:numPr>
+      </w:pPr>
+      <w:r>
+        <w:rPr>
+          <w:b/>
+          <w:bCs/>
+        </w:rPr>
+        <w:t>Size matters, not type:</w:t>
+      </w:r>
+      <w:r>
+        <w:t xml:space="preserve"> You can store an "integer" in a BYTE as long as it fits (0-255). You don't always need a DWORD.</w:t>
+      </w:r>
+    </w:p>
+    <w:p>
+      <w:r>
+        <w:t xml:space="preserve"> </w:t>
+      </w:r>
+    </w:p>
     <w:sectPr>
       <w:pgSz w:w="12240" w:h="15840"/>
       <w:pgMar w:top="1440" w:right="1440" w:bottom="1440" w:left="1440" w:header="720" w:footer="720" w:gutter="0"/>
@@ -8986,6 +9483,155 @@
     </w:lvl>
   </w:abstractNum>
   <w:abstractNum w:abstractNumId="24" w15:restartNumberingAfterBreak="0">
+    <w:nsid w:val="12737B6C"/>
+    <w:multiLevelType w:val="multilevel"/>
+    <w:tmpl w:val="56D2451C"/>
+    <w:lvl w:ilvl="0">
+      <w:start w:val="1"/>
+      <w:numFmt w:val="bullet"/>
+      <w:lvlText w:val=""/>
+      <w:lvlJc w:val="left"/>
+      <w:pPr>
+        <w:tabs>
+          <w:tab w:val="num" w:pos="720"/>
+        </w:tabs>
+        <w:ind w:left="720" w:hanging="360"/>
+      </w:pPr>
+      <w:rPr>
+        <w:rFonts w:ascii="Symbol" w:hAnsi="Symbol" w:hint="default"/>
+        <w:sz w:val="20"/>
+      </w:rPr>
+    </w:lvl>
+    <w:lvl w:ilvl="1" w:tentative="1">
+      <w:start w:val="1"/>
+      <w:numFmt w:val="bullet"/>
+      <w:lvlText w:val="o"/>
+      <w:lvlJc w:val="left"/>
+      <w:pPr>
+        <w:tabs>
+          <w:tab w:val="num" w:pos="1440"/>
+        </w:tabs>
+        <w:ind w:left="1440" w:hanging="360"/>
+      </w:pPr>
+      <w:rPr>
+        <w:rFonts w:ascii="Courier New" w:hAnsi="Courier New" w:hint="default"/>
+        <w:sz w:val="20"/>
+      </w:rPr>
+    </w:lvl>
+    <w:lvl w:ilvl="2" w:tentative="1">
+      <w:start w:val="1"/>
+      <w:numFmt w:val="bullet"/>
+      <w:lvlText w:val=""/>
+      <w:lvlJc w:val="left"/>
+      <w:pPr>
+        <w:tabs>
+          <w:tab w:val="num" w:pos="2160"/>
+        </w:tabs>
+        <w:ind w:left="2160" w:hanging="360"/>
+      </w:pPr>
+      <w:rPr>
+        <w:rFonts w:ascii="Wingdings" w:hAnsi="Wingdings" w:hint="default"/>
+        <w:sz w:val="20"/>
+      </w:rPr>
+    </w:lvl>
+    <w:lvl w:ilvl="3" w:tentative="1">
+      <w:start w:val="1"/>
+      <w:numFmt w:val="bullet"/>
+      <w:lvlText w:val=""/>
+      <w:lvlJc w:val="left"/>
+      <w:pPr>
+        <w:tabs>
+          <w:tab w:val="num" w:pos="2880"/>
+        </w:tabs>
+        <w:ind w:left="2880" w:hanging="360"/>
+      </w:pPr>
+      <w:rPr>
+        <w:rFonts w:ascii="Wingdings" w:hAnsi="Wingdings" w:hint="default"/>
+        <w:sz w:val="20"/>
+      </w:rPr>
+    </w:lvl>
+    <w:lvl w:ilvl="4" w:tentative="1">
+      <w:start w:val="1"/>
+      <w:numFmt w:val="bullet"/>
+      <w:lvlText w:val=""/>
+      <w:lvlJc w:val="left"/>
+      <w:pPr>
+        <w:tabs>
+          <w:tab w:val="num" w:pos="3600"/>
+        </w:tabs>
+        <w:ind w:left="3600" w:hanging="360"/>
+      </w:pPr>
+      <w:rPr>
+        <w:rFonts w:ascii="Wingdings" w:hAnsi="Wingdings" w:hint="default"/>
+        <w:sz w:val="20"/>
+      </w:rPr>
+    </w:lvl>
+    <w:lvl w:ilvl="5" w:tentative="1">
+      <w:start w:val="1"/>
+      <w:numFmt w:val="bullet"/>
+      <w:lvlText w:val=""/>
+      <w:lvlJc w:val="left"/>
+      <w:pPr>
+        <w:tabs>
+          <w:tab w:val="num" w:pos="4320"/>
+        </w:tabs>
+        <w:ind w:left="4320" w:hanging="360"/>
+      </w:pPr>
+      <w:rPr>
+        <w:rFonts w:ascii="Wingdings" w:hAnsi="Wingdings" w:hint="default"/>
+        <w:sz w:val="20"/>
+      </w:rPr>
+    </w:lvl>
+    <w:lvl w:ilvl="6" w:tentative="1">
+      <w:start w:val="1"/>
+      <w:numFmt w:val="bullet"/>
+      <w:lvlText w:val=""/>
+      <w:lvlJc w:val="left"/>
+      <w:pPr>
+        <w:tabs>
+          <w:tab w:val="num" w:pos="5040"/>
+        </w:tabs>
+        <w:ind w:left="5040" w:hanging="360"/>
+      </w:pPr>
+      <w:rPr>
+        <w:rFonts w:ascii="Wingdings" w:hAnsi="Wingdings" w:hint="default"/>
+        <w:sz w:val="20"/>
+      </w:rPr>
+    </w:lvl>
+    <w:lvl w:ilvl="7" w:tentative="1">
+      <w:start w:val="1"/>
+      <w:numFmt w:val="bullet"/>
+      <w:lvlText w:val=""/>
+      <w:lvlJc w:val="left"/>
+      <w:pPr>
+        <w:tabs>
+          <w:tab w:val="num" w:pos="5760"/>
+        </w:tabs>
+        <w:ind w:left="5760" w:hanging="360"/>
+      </w:pPr>
+      <w:rPr>
+        <w:rFonts w:ascii="Wingdings" w:hAnsi="Wingdings" w:hint="default"/>
+        <w:sz w:val="20"/>
+      </w:rPr>
+    </w:lvl>
+    <w:lvl w:ilvl="8" w:tentative="1">
+      <w:start w:val="1"/>
+      <w:numFmt w:val="bullet"/>
+      <w:lvlText w:val=""/>
+      <w:lvlJc w:val="left"/>
+      <w:pPr>
+        <w:tabs>
+          <w:tab w:val="num" w:pos="6480"/>
+        </w:tabs>
+        <w:ind w:left="6480" w:hanging="360"/>
+      </w:pPr>
+      <w:rPr>
+        <w:rFonts w:ascii="Wingdings" w:hAnsi="Wingdings" w:hint="default"/>
+        <w:sz w:val="20"/>
+      </w:rPr>
+    </w:lvl>
+  </w:abstractNum>
+  <w:abstractNum w:abstractNumId="25" w15:restartNumberingAfterBreak="0">
     <w:nsid w:val="129175D3"/>
     <w:multiLevelType w:val="multilevel"/>
     <w:tmpl w:val="DAD839AC"/>
@@ -9134,7 +9780,7 @@
       </w:rPr>
     </w:lvl>
   </w:abstractNum>
-  <w:abstractNum w:abstractNumId="25" w15:restartNumberingAfterBreak="0">
+  <w:abstractNum w:abstractNumId="26" w15:restartNumberingAfterBreak="0">
     <w:nsid w:val="12D402CD"/>
     <w:multiLevelType w:val="multilevel"/>
     <w:tmpl w:val="36B29310"/>
@@ -9283,7 +9929,7 @@
       </w:rPr>
     </w:lvl>
   </w:abstractNum>
-  <w:abstractNum w:abstractNumId="26" w15:restartNumberingAfterBreak="0">
+  <w:abstractNum w:abstractNumId="27" w15:restartNumberingAfterBreak="0">
     <w:nsid w:val="13B3608B"/>
     <w:multiLevelType w:val="multilevel"/>
     <w:tmpl w:val="1CAEC15E"/>
@@ -9432,7 +10078,7 @@
       </w:rPr>
     </w:lvl>
   </w:abstractNum>
-  <w:abstractNum w:abstractNumId="27" w15:restartNumberingAfterBreak="0">
+  <w:abstractNum w:abstractNumId="28" w15:restartNumberingAfterBreak="0">
     <w:nsid w:val="13CB03E5"/>
     <w:multiLevelType w:val="multilevel"/>
     <w:tmpl w:val="1076E95A"/>
@@ -9581,7 +10227,7 @@
       </w:rPr>
     </w:lvl>
   </w:abstractNum>
-  <w:abstractNum w:abstractNumId="28" w15:restartNumberingAfterBreak="0">
+  <w:abstractNum w:abstractNumId="29" w15:restartNumberingAfterBreak="0">
     <w:nsid w:val="15116F18"/>
     <w:multiLevelType w:val="multilevel"/>
     <w:tmpl w:val="5344D224"/>
@@ -9730,7 +10376,7 @@
       </w:rPr>
     </w:lvl>
   </w:abstractNum>
-  <w:abstractNum w:abstractNumId="29" w15:restartNumberingAfterBreak="0">
+  <w:abstractNum w:abstractNumId="30" w15:restartNumberingAfterBreak="0">
     <w:nsid w:val="15907982"/>
     <w:multiLevelType w:val="multilevel"/>
     <w:tmpl w:val="961C1CB8"/>
@@ -9879,7 +10525,7 @@
       </w:rPr>
     </w:lvl>
   </w:abstractNum>
-  <w:abstractNum w:abstractNumId="30" w15:restartNumberingAfterBreak="0">
+  <w:abstractNum w:abstractNumId="31" w15:restartNumberingAfterBreak="0">
     <w:nsid w:val="161B511F"/>
     <w:multiLevelType w:val="multilevel"/>
     <w:tmpl w:val="8D88083C"/>
@@ -10024,7 +10670,7 @@
       </w:rPr>
     </w:lvl>
   </w:abstractNum>
-  <w:abstractNum w:abstractNumId="31" w15:restartNumberingAfterBreak="0">
+  <w:abstractNum w:abstractNumId="32" w15:restartNumberingAfterBreak="0">
     <w:nsid w:val="171954C2"/>
     <w:multiLevelType w:val="multilevel"/>
     <w:tmpl w:val="C688093A"/>
@@ -10173,7 +10819,7 @@
       </w:rPr>
     </w:lvl>
   </w:abstractNum>
-  <w:abstractNum w:abstractNumId="32" w15:restartNumberingAfterBreak="0">
+  <w:abstractNum w:abstractNumId="33" w15:restartNumberingAfterBreak="0">
     <w:nsid w:val="18436D64"/>
     <w:multiLevelType w:val="multilevel"/>
     <w:tmpl w:val="B51C95B4"/>
@@ -10322,7 +10968,7 @@
       </w:rPr>
     </w:lvl>
   </w:abstractNum>
-  <w:abstractNum w:abstractNumId="33" w15:restartNumberingAfterBreak="0">
+  <w:abstractNum w:abstractNumId="34" w15:restartNumberingAfterBreak="0">
     <w:nsid w:val="19091EE8"/>
     <w:multiLevelType w:val="multilevel"/>
     <w:tmpl w:val="CBC85AE8"/>
@@ -10471,7 +11117,7 @@
       </w:rPr>
     </w:lvl>
   </w:abstractNum>
-  <w:abstractNum w:abstractNumId="34" w15:restartNumberingAfterBreak="0">
+  <w:abstractNum w:abstractNumId="35" w15:restartNumberingAfterBreak="0">
     <w:nsid w:val="191C7414"/>
     <w:multiLevelType w:val="multilevel"/>
     <w:tmpl w:val="C4685DC0"/>
@@ -10620,7 +11266,7 @@
       </w:rPr>
     </w:lvl>
   </w:abstractNum>
-  <w:abstractNum w:abstractNumId="35" w15:restartNumberingAfterBreak="0">
+  <w:abstractNum w:abstractNumId="36" w15:restartNumberingAfterBreak="0">
     <w:nsid w:val="194D59F2"/>
     <w:multiLevelType w:val="multilevel"/>
     <w:tmpl w:val="A38A5006"/>
@@ -10733,7 +11379,7 @@
       </w:pPr>
     </w:lvl>
   </w:abstractNum>
-  <w:abstractNum w:abstractNumId="36" w15:restartNumberingAfterBreak="0">
+  <w:abstractNum w:abstractNumId="37" w15:restartNumberingAfterBreak="0">
     <w:nsid w:val="19951CFA"/>
     <w:multiLevelType w:val="multilevel"/>
     <w:tmpl w:val="D908B2AE"/>
@@ -10882,7 +11528,7 @@
       </w:rPr>
     </w:lvl>
   </w:abstractNum>
-  <w:abstractNum w:abstractNumId="37" w15:restartNumberingAfterBreak="0">
+  <w:abstractNum w:abstractNumId="38" w15:restartNumberingAfterBreak="0">
     <w:nsid w:val="19C71155"/>
     <w:multiLevelType w:val="multilevel"/>
     <w:tmpl w:val="4E3CE478"/>
@@ -11031,7 +11677,7 @@
       </w:rPr>
     </w:lvl>
   </w:abstractNum>
-  <w:abstractNum w:abstractNumId="38" w15:restartNumberingAfterBreak="0">
+  <w:abstractNum w:abstractNumId="39" w15:restartNumberingAfterBreak="0">
     <w:nsid w:val="1A667BFD"/>
     <w:multiLevelType w:val="multilevel"/>
     <w:tmpl w:val="C6FC3F9E"/>
@@ -11180,7 +11826,7 @@
       </w:rPr>
     </w:lvl>
   </w:abstractNum>
-  <w:abstractNum w:abstractNumId="39" w15:restartNumberingAfterBreak="0">
+  <w:abstractNum w:abstractNumId="40" w15:restartNumberingAfterBreak="0">
     <w:nsid w:val="1B6350AF"/>
     <w:multiLevelType w:val="multilevel"/>
     <w:tmpl w:val="190EA6F8"/>
@@ -11329,7 +11975,7 @@
       </w:rPr>
     </w:lvl>
   </w:abstractNum>
-  <w:abstractNum w:abstractNumId="40" w15:restartNumberingAfterBreak="0">
+  <w:abstractNum w:abstractNumId="41" w15:restartNumberingAfterBreak="0">
     <w:nsid w:val="1D464694"/>
     <w:multiLevelType w:val="multilevel"/>
     <w:tmpl w:val="CDCA44D2"/>
@@ -11478,7 +12124,7 @@
       </w:rPr>
     </w:lvl>
   </w:abstractNum>
-  <w:abstractNum w:abstractNumId="41" w15:restartNumberingAfterBreak="0">
+  <w:abstractNum w:abstractNumId="42" w15:restartNumberingAfterBreak="0">
     <w:nsid w:val="1D5C7B64"/>
     <w:multiLevelType w:val="multilevel"/>
     <w:tmpl w:val="EFD2DA9C"/>
@@ -11627,7 +12273,7 @@
       </w:rPr>
     </w:lvl>
   </w:abstractNum>
-  <w:abstractNum w:abstractNumId="42" w15:restartNumberingAfterBreak="0">
+  <w:abstractNum w:abstractNumId="43" w15:restartNumberingAfterBreak="0">
     <w:nsid w:val="1D6E2C93"/>
     <w:multiLevelType w:val="multilevel"/>
     <w:tmpl w:val="75BC3C46"/>
@@ -11776,7 +12422,7 @@
       </w:rPr>
     </w:lvl>
   </w:abstractNum>
-  <w:abstractNum w:abstractNumId="43" w15:restartNumberingAfterBreak="0">
+  <w:abstractNum w:abstractNumId="44" w15:restartNumberingAfterBreak="0">
     <w:nsid w:val="1E8336EA"/>
     <w:multiLevelType w:val="multilevel"/>
     <w:tmpl w:val="EF702976"/>
@@ -11925,7 +12571,7 @@
       </w:rPr>
     </w:lvl>
   </w:abstractNum>
-  <w:abstractNum w:abstractNumId="44" w15:restartNumberingAfterBreak="0">
+  <w:abstractNum w:abstractNumId="45" w15:restartNumberingAfterBreak="0">
     <w:nsid w:val="1ED757C1"/>
     <w:multiLevelType w:val="multilevel"/>
     <w:tmpl w:val="B7E685C4"/>
@@ -12038,7 +12684,7 @@
       </w:pPr>
     </w:lvl>
   </w:abstractNum>
-  <w:abstractNum w:abstractNumId="45" w15:restartNumberingAfterBreak="0">
+  <w:abstractNum w:abstractNumId="46" w15:restartNumberingAfterBreak="0">
     <w:nsid w:val="1F331ACD"/>
     <w:multiLevelType w:val="multilevel"/>
     <w:tmpl w:val="D688DD1E"/>
@@ -12187,7 +12833,7 @@
       </w:rPr>
     </w:lvl>
   </w:abstractNum>
-  <w:abstractNum w:abstractNumId="46" w15:restartNumberingAfterBreak="0">
+  <w:abstractNum w:abstractNumId="47" w15:restartNumberingAfterBreak="0">
     <w:nsid w:val="21777D8C"/>
     <w:multiLevelType w:val="multilevel"/>
     <w:tmpl w:val="4A6EF1A4"/>
@@ -12336,7 +12982,7 @@
       </w:rPr>
     </w:lvl>
   </w:abstractNum>
-  <w:abstractNum w:abstractNumId="47" w15:restartNumberingAfterBreak="0">
+  <w:abstractNum w:abstractNumId="48" w15:restartNumberingAfterBreak="0">
     <w:nsid w:val="21B960D0"/>
     <w:multiLevelType w:val="multilevel"/>
     <w:tmpl w:val="CF1CFD48"/>
@@ -12485,7 +13131,7 @@
       </w:rPr>
     </w:lvl>
   </w:abstractNum>
-  <w:abstractNum w:abstractNumId="48" w15:restartNumberingAfterBreak="0">
+  <w:abstractNum w:abstractNumId="49" w15:restartNumberingAfterBreak="0">
     <w:nsid w:val="22A25CB0"/>
     <w:multiLevelType w:val="multilevel"/>
     <w:tmpl w:val="0ECE54CE"/>
@@ -12634,7 +13280,7 @@
       </w:rPr>
     </w:lvl>
   </w:abstractNum>
-  <w:abstractNum w:abstractNumId="49" w15:restartNumberingAfterBreak="0">
+  <w:abstractNum w:abstractNumId="50" w15:restartNumberingAfterBreak="0">
     <w:nsid w:val="25DF05DD"/>
     <w:multiLevelType w:val="multilevel"/>
     <w:tmpl w:val="3EAE1BC4"/>
@@ -12783,7 +13429,7 @@
       </w:rPr>
     </w:lvl>
   </w:abstractNum>
-  <w:abstractNum w:abstractNumId="50" w15:restartNumberingAfterBreak="0">
+  <w:abstractNum w:abstractNumId="51" w15:restartNumberingAfterBreak="0">
     <w:nsid w:val="288E0932"/>
     <w:multiLevelType w:val="multilevel"/>
     <w:tmpl w:val="03A40140"/>
@@ -12932,7 +13578,7 @@
       </w:rPr>
     </w:lvl>
   </w:abstractNum>
-  <w:abstractNum w:abstractNumId="51" w15:restartNumberingAfterBreak="0">
+  <w:abstractNum w:abstractNumId="52" w15:restartNumberingAfterBreak="0">
     <w:nsid w:val="28C95EDF"/>
     <w:multiLevelType w:val="multilevel"/>
     <w:tmpl w:val="D1A8CC0E"/>
@@ -13081,7 +13727,7 @@
       </w:rPr>
     </w:lvl>
   </w:abstractNum>
-  <w:abstractNum w:abstractNumId="52" w15:restartNumberingAfterBreak="0">
+  <w:abstractNum w:abstractNumId="53" w15:restartNumberingAfterBreak="0">
     <w:nsid w:val="290E4998"/>
     <w:multiLevelType w:val="multilevel"/>
     <w:tmpl w:val="FD008656"/>
@@ -13230,7 +13876,7 @@
       </w:rPr>
     </w:lvl>
   </w:abstractNum>
-  <w:abstractNum w:abstractNumId="53" w15:restartNumberingAfterBreak="0">
+  <w:abstractNum w:abstractNumId="54" w15:restartNumberingAfterBreak="0">
     <w:nsid w:val="29456A56"/>
     <w:multiLevelType w:val="multilevel"/>
     <w:tmpl w:val="62B2A3CC"/>
@@ -13379,7 +14025,7 @@
       </w:rPr>
     </w:lvl>
   </w:abstractNum>
-  <w:abstractNum w:abstractNumId="54" w15:restartNumberingAfterBreak="0">
+  <w:abstractNum w:abstractNumId="55" w15:restartNumberingAfterBreak="0">
     <w:nsid w:val="2968261D"/>
     <w:multiLevelType w:val="multilevel"/>
     <w:tmpl w:val="A9603224"/>
@@ -13528,7 +14174,7 @@
       </w:rPr>
     </w:lvl>
   </w:abstractNum>
-  <w:abstractNum w:abstractNumId="55" w15:restartNumberingAfterBreak="0">
+  <w:abstractNum w:abstractNumId="56" w15:restartNumberingAfterBreak="0">
     <w:nsid w:val="29B95A0F"/>
     <w:multiLevelType w:val="multilevel"/>
     <w:tmpl w:val="8214D458"/>
@@ -13677,7 +14323,7 @@
       </w:rPr>
     </w:lvl>
   </w:abstractNum>
-  <w:abstractNum w:abstractNumId="56" w15:restartNumberingAfterBreak="0">
+  <w:abstractNum w:abstractNumId="57" w15:restartNumberingAfterBreak="0">
     <w:nsid w:val="2A6E09F5"/>
     <w:multiLevelType w:val="multilevel"/>
     <w:tmpl w:val="7B840EE2"/>
@@ -13826,7 +14472,7 @@
       </w:rPr>
     </w:lvl>
   </w:abstractNum>
-  <w:abstractNum w:abstractNumId="57" w15:restartNumberingAfterBreak="0">
+  <w:abstractNum w:abstractNumId="58" w15:restartNumberingAfterBreak="0">
     <w:nsid w:val="2B3E2060"/>
     <w:multiLevelType w:val="multilevel"/>
     <w:tmpl w:val="4FE0C778"/>
@@ -13975,7 +14621,7 @@
       </w:rPr>
     </w:lvl>
   </w:abstractNum>
-  <w:abstractNum w:abstractNumId="58" w15:restartNumberingAfterBreak="0">
+  <w:abstractNum w:abstractNumId="59" w15:restartNumberingAfterBreak="0">
     <w:nsid w:val="2D136B1B"/>
     <w:multiLevelType w:val="multilevel"/>
     <w:tmpl w:val="7AB4ED86"/>
@@ -14124,7 +14770,7 @@
       </w:rPr>
     </w:lvl>
   </w:abstractNum>
-  <w:abstractNum w:abstractNumId="59" w15:restartNumberingAfterBreak="0">
+  <w:abstractNum w:abstractNumId="60" w15:restartNumberingAfterBreak="0">
     <w:nsid w:val="2D282443"/>
     <w:multiLevelType w:val="multilevel"/>
     <w:tmpl w:val="D514DEB8"/>
@@ -14273,7 +14919,7 @@
       </w:rPr>
     </w:lvl>
   </w:abstractNum>
-  <w:abstractNum w:abstractNumId="60" w15:restartNumberingAfterBreak="0">
+  <w:abstractNum w:abstractNumId="61" w15:restartNumberingAfterBreak="0">
     <w:nsid w:val="2D346231"/>
     <w:multiLevelType w:val="multilevel"/>
     <w:tmpl w:val="8E7A4C5C"/>
@@ -14422,7 +15068,7 @@
       </w:rPr>
     </w:lvl>
   </w:abstractNum>
-  <w:abstractNum w:abstractNumId="61" w15:restartNumberingAfterBreak="0">
+  <w:abstractNum w:abstractNumId="62" w15:restartNumberingAfterBreak="0">
     <w:nsid w:val="2DDD462E"/>
     <w:multiLevelType w:val="multilevel"/>
     <w:tmpl w:val="0A9C56FA"/>
@@ -14571,7 +15217,7 @@
       </w:rPr>
     </w:lvl>
   </w:abstractNum>
-  <w:abstractNum w:abstractNumId="62" w15:restartNumberingAfterBreak="0">
+  <w:abstractNum w:abstractNumId="63" w15:restartNumberingAfterBreak="0">
     <w:nsid w:val="2E3559AB"/>
     <w:multiLevelType w:val="multilevel"/>
     <w:tmpl w:val="92205876"/>
@@ -14720,7 +15366,7 @@
       </w:rPr>
     </w:lvl>
   </w:abstractNum>
-  <w:abstractNum w:abstractNumId="63" w15:restartNumberingAfterBreak="0">
+  <w:abstractNum w:abstractNumId="64" w15:restartNumberingAfterBreak="0">
     <w:nsid w:val="2EE545A4"/>
     <w:multiLevelType w:val="multilevel"/>
     <w:tmpl w:val="E2D480C6"/>
@@ -14869,7 +15515,7 @@
       </w:rPr>
     </w:lvl>
   </w:abstractNum>
-  <w:abstractNum w:abstractNumId="64" w15:restartNumberingAfterBreak="0">
+  <w:abstractNum w:abstractNumId="65" w15:restartNumberingAfterBreak="0">
     <w:nsid w:val="303354EE"/>
     <w:multiLevelType w:val="multilevel"/>
     <w:tmpl w:val="0748BD86"/>
@@ -15018,7 +15664,7 @@
       </w:rPr>
     </w:lvl>
   </w:abstractNum>
-  <w:abstractNum w:abstractNumId="65" w15:restartNumberingAfterBreak="0">
+  <w:abstractNum w:abstractNumId="66" w15:restartNumberingAfterBreak="0">
     <w:nsid w:val="308A56A1"/>
     <w:multiLevelType w:val="multilevel"/>
     <w:tmpl w:val="371462A6"/>
@@ -15167,7 +15813,152 @@
       </w:rPr>
     </w:lvl>
   </w:abstractNum>
-  <w:abstractNum w:abstractNumId="66" w15:restartNumberingAfterBreak="0">
+  <w:abstractNum w:abstractNumId="67" w15:restartNumberingAfterBreak="0">
+    <w:nsid w:val="309C14BB"/>
+    <w:multiLevelType w:val="multilevel"/>
+    <w:tmpl w:val="CF3252DC"/>
+    <w:lvl w:ilvl="0">
+      <w:start w:val="1"/>
+      <w:numFmt w:val="bullet"/>
+      <w:lvlText w:val=""/>
+      <w:lvlJc w:val="left"/>
+      <w:pPr>
+        <w:tabs>
+          <w:tab w:val="num" w:pos="720"/>
+        </w:tabs>
+        <w:ind w:left="720" w:hanging="360"/>
+      </w:pPr>
+      <w:rPr>
+        <w:rFonts w:ascii="Symbol" w:hAnsi="Symbol" w:hint="default"/>
+        <w:sz w:val="20"/>
+      </w:rPr>
+    </w:lvl>
+    <w:lvl w:ilvl="1">
+      <w:start w:val="1"/>
+      <w:numFmt w:val="bullet"/>
+      <w:lvlText w:val=""/>
+      <w:lvlJc w:val="left"/>
+      <w:pPr>
+        <w:ind w:left="1440" w:hanging="360"/>
+      </w:pPr>
+      <w:rPr>
+        <w:rFonts w:ascii="Wingdings" w:hAnsi="Wingdings" w:hint="default"/>
+      </w:rPr>
+    </w:lvl>
+    <w:lvl w:ilvl="2" w:tentative="1">
+      <w:start w:val="1"/>
+      <w:numFmt w:val="bullet"/>
+      <w:lvlText w:val=""/>
+      <w:lvlJc w:val="left"/>
+      <w:pPr>
+        <w:tabs>
+          <w:tab w:val="num" w:pos="2160"/>
+        </w:tabs>
+        <w:ind w:left="2160" w:hanging="360"/>
+      </w:pPr>
+      <w:rPr>
+        <w:rFonts w:ascii="Wingdings" w:hAnsi="Wingdings" w:hint="default"/>
+        <w:sz w:val="20"/>
+      </w:rPr>
+    </w:lvl>
+    <w:lvl w:ilvl="3" w:tentative="1">
+      <w:start w:val="1"/>
+      <w:numFmt w:val="bullet"/>
+      <w:lvlText w:val=""/>
+      <w:lvlJc w:val="left"/>
+      <w:pPr>
+        <w:tabs>
+          <w:tab w:val="num" w:pos="2880"/>
+        </w:tabs>
+        <w:ind w:left="2880" w:hanging="360"/>
+      </w:pPr>
+      <w:rPr>
+        <w:rFonts w:ascii="Wingdings" w:hAnsi="Wingdings" w:hint="default"/>
+        <w:sz w:val="20"/>
+      </w:rPr>
+    </w:lvl>
+    <w:lvl w:ilvl="4" w:tentative="1">
+      <w:start w:val="1"/>
+      <w:numFmt w:val="bullet"/>
+      <w:lvlText w:val=""/>
+      <w:lvlJc w:val="left"/>
+      <w:pPr>
+        <w:tabs>
+          <w:tab w:val="num" w:pos="3600"/>
+        </w:tabs>
+        <w:ind w:left="3600" w:hanging="360"/>
+      </w:pPr>
+      <w:rPr>
+        <w:rFonts w:ascii="Wingdings" w:hAnsi="Wingdings" w:hint="default"/>
+        <w:sz w:val="20"/>
+      </w:rPr>
+    </w:lvl>
+    <w:lvl w:ilvl="5" w:tentative="1">
+      <w:start w:val="1"/>
+      <w:numFmt w:val="bullet"/>
+      <w:lvlText w:val=""/>
+      <w:lvlJc w:val="left"/>
+      <w:pPr>
+        <w:tabs>
+          <w:tab w:val="num" w:pos="4320"/>
+        </w:tabs>
+        <w:ind w:left="4320" w:hanging="360"/>
+      </w:pPr>
+      <w:rPr>
+        <w:rFonts w:ascii="Wingdings" w:hAnsi="Wingdings" w:hint="default"/>
+        <w:sz w:val="20"/>
+      </w:rPr>
+    </w:lvl>
+    <w:lvl w:ilvl="6" w:tentative="1">
+      <w:start w:val="1"/>
+      <w:numFmt w:val="bullet"/>
+      <w:lvlText w:val=""/>
+      <w:lvlJc w:val="left"/>
+      <w:pPr>
+        <w:tabs>
+          <w:tab w:val="num" w:pos="5040"/>
+        </w:tabs>
+        <w:ind w:left="5040" w:hanging="360"/>
+      </w:pPr>
+      <w:rPr>
+        <w:rFonts w:ascii="Wingdings" w:hAnsi="Wingdings" w:hint="default"/>
+        <w:sz w:val="20"/>
+      </w:rPr>
+    </w:lvl>
+    <w:lvl w:ilvl="7" w:tentative="1">
+      <w:start w:val="1"/>
+      <w:numFmt w:val="bullet"/>
+      <w:lvlText w:val=""/>
+      <w:lvlJc w:val="left"/>
+      <w:pPr>
+        <w:tabs>
+          <w:tab w:val="num" w:pos="5760"/>
+        </w:tabs>
+        <w:ind w:left="5760" w:hanging="360"/>
+      </w:pPr>
+      <w:rPr>
+        <w:rFonts w:ascii="Wingdings" w:hAnsi="Wingdings" w:hint="default"/>
+        <w:sz w:val="20"/>
+      </w:rPr>
+    </w:lvl>
+    <w:lvl w:ilvl="8" w:tentative="1">
+      <w:start w:val="1"/>
+      <w:numFmt w:val="bullet"/>
+      <w:lvlText w:val=""/>
+      <w:lvlJc w:val="left"/>
+      <w:pPr>
+        <w:tabs>
+          <w:tab w:val="num" w:pos="6480"/>
+        </w:tabs>
+        <w:ind w:left="6480" w:hanging="360"/>
+      </w:pPr>
+      <w:rPr>
+        <w:rFonts w:ascii="Wingdings" w:hAnsi="Wingdings" w:hint="default"/>
+        <w:sz w:val="20"/>
+      </w:rPr>
+    </w:lvl>
+  </w:abstractNum>
+  <w:abstractNum w:abstractNumId="68" w15:restartNumberingAfterBreak="0">
     <w:nsid w:val="30AF6518"/>
     <w:multiLevelType w:val="multilevel"/>
     <w:tmpl w:val="064019F6"/>
@@ -15316,7 +16107,7 @@
       </w:rPr>
     </w:lvl>
   </w:abstractNum>
-  <w:abstractNum w:abstractNumId="67" w15:restartNumberingAfterBreak="0">
+  <w:abstractNum w:abstractNumId="69" w15:restartNumberingAfterBreak="0">
     <w:nsid w:val="30DA4818"/>
     <w:multiLevelType w:val="multilevel"/>
     <w:tmpl w:val="1DB40498"/>
@@ -15465,7 +16256,7 @@
       </w:rPr>
     </w:lvl>
   </w:abstractNum>
-  <w:abstractNum w:abstractNumId="68" w15:restartNumberingAfterBreak="0">
+  <w:abstractNum w:abstractNumId="70" w15:restartNumberingAfterBreak="0">
     <w:nsid w:val="31CC0B55"/>
     <w:multiLevelType w:val="multilevel"/>
     <w:tmpl w:val="C86EA9D2"/>
@@ -15614,7 +16405,7 @@
       </w:rPr>
     </w:lvl>
   </w:abstractNum>
-  <w:abstractNum w:abstractNumId="69" w15:restartNumberingAfterBreak="0">
+  <w:abstractNum w:abstractNumId="71" w15:restartNumberingAfterBreak="0">
     <w:nsid w:val="3246662E"/>
     <w:multiLevelType w:val="multilevel"/>
     <w:tmpl w:val="819CA91A"/>
@@ -15727,7 +16518,7 @@
       </w:pPr>
     </w:lvl>
   </w:abstractNum>
-  <w:abstractNum w:abstractNumId="70" w15:restartNumberingAfterBreak="0">
+  <w:abstractNum w:abstractNumId="72" w15:restartNumberingAfterBreak="0">
     <w:nsid w:val="32535000"/>
     <w:multiLevelType w:val="multilevel"/>
     <w:tmpl w:val="C764F90C"/>
@@ -15876,7 +16667,7 @@
       </w:rPr>
     </w:lvl>
   </w:abstractNum>
-  <w:abstractNum w:abstractNumId="71" w15:restartNumberingAfterBreak="0">
+  <w:abstractNum w:abstractNumId="73" w15:restartNumberingAfterBreak="0">
     <w:nsid w:val="326F7EA7"/>
     <w:multiLevelType w:val="multilevel"/>
     <w:tmpl w:val="4B6CD3B6"/>
@@ -16025,7 +16816,7 @@
       </w:rPr>
     </w:lvl>
   </w:abstractNum>
-  <w:abstractNum w:abstractNumId="72" w15:restartNumberingAfterBreak="0">
+  <w:abstractNum w:abstractNumId="74" w15:restartNumberingAfterBreak="0">
     <w:nsid w:val="327575AF"/>
     <w:multiLevelType w:val="multilevel"/>
     <w:tmpl w:val="33967C54"/>
@@ -16174,7 +16965,7 @@
       </w:rPr>
     </w:lvl>
   </w:abstractNum>
-  <w:abstractNum w:abstractNumId="73" w15:restartNumberingAfterBreak="0">
+  <w:abstractNum w:abstractNumId="75" w15:restartNumberingAfterBreak="0">
     <w:nsid w:val="32D3792F"/>
     <w:multiLevelType w:val="multilevel"/>
     <w:tmpl w:val="94A2B35C"/>
@@ -16323,7 +17114,7 @@
       </w:rPr>
     </w:lvl>
   </w:abstractNum>
-  <w:abstractNum w:abstractNumId="74" w15:restartNumberingAfterBreak="0">
+  <w:abstractNum w:abstractNumId="76" w15:restartNumberingAfterBreak="0">
     <w:nsid w:val="32EB2855"/>
     <w:multiLevelType w:val="multilevel"/>
     <w:tmpl w:val="DFCAC9C0"/>
@@ -16472,7 +17263,7 @@
       </w:rPr>
     </w:lvl>
   </w:abstractNum>
-  <w:abstractNum w:abstractNumId="75" w15:restartNumberingAfterBreak="0">
+  <w:abstractNum w:abstractNumId="77" w15:restartNumberingAfterBreak="0">
     <w:nsid w:val="34073FCA"/>
     <w:multiLevelType w:val="multilevel"/>
     <w:tmpl w:val="5F62A40E"/>
@@ -16617,7 +17408,7 @@
       </w:rPr>
     </w:lvl>
   </w:abstractNum>
-  <w:abstractNum w:abstractNumId="76" w15:restartNumberingAfterBreak="0">
+  <w:abstractNum w:abstractNumId="78" w15:restartNumberingAfterBreak="0">
     <w:nsid w:val="346663BC"/>
     <w:multiLevelType w:val="multilevel"/>
     <w:tmpl w:val="E318D350"/>
@@ -16766,7 +17557,7 @@
       </w:rPr>
     </w:lvl>
   </w:abstractNum>
-  <w:abstractNum w:abstractNumId="77" w15:restartNumberingAfterBreak="0">
+  <w:abstractNum w:abstractNumId="79" w15:restartNumberingAfterBreak="0">
     <w:nsid w:val="3544221F"/>
     <w:multiLevelType w:val="multilevel"/>
     <w:tmpl w:val="842285F2"/>
@@ -16915,7 +17706,7 @@
       </w:rPr>
     </w:lvl>
   </w:abstractNum>
-  <w:abstractNum w:abstractNumId="78" w15:restartNumberingAfterBreak="0">
+  <w:abstractNum w:abstractNumId="80" w15:restartNumberingAfterBreak="0">
     <w:nsid w:val="3578738D"/>
     <w:multiLevelType w:val="multilevel"/>
     <w:tmpl w:val="8800DCA2"/>
@@ -17064,7 +17855,7 @@
       </w:rPr>
     </w:lvl>
   </w:abstractNum>
-  <w:abstractNum w:abstractNumId="79" w15:restartNumberingAfterBreak="0">
+  <w:abstractNum w:abstractNumId="81" w15:restartNumberingAfterBreak="0">
     <w:nsid w:val="35B46B44"/>
     <w:multiLevelType w:val="multilevel"/>
     <w:tmpl w:val="A26CBBBE"/>
@@ -17213,7 +18004,7 @@
       </w:rPr>
     </w:lvl>
   </w:abstractNum>
-  <w:abstractNum w:abstractNumId="80" w15:restartNumberingAfterBreak="0">
+  <w:abstractNum w:abstractNumId="82" w15:restartNumberingAfterBreak="0">
     <w:nsid w:val="381F4A33"/>
     <w:multiLevelType w:val="multilevel"/>
     <w:tmpl w:val="9036F940"/>
@@ -17326,7 +18117,7 @@
       </w:pPr>
     </w:lvl>
   </w:abstractNum>
-  <w:abstractNum w:abstractNumId="81" w15:restartNumberingAfterBreak="0">
+  <w:abstractNum w:abstractNumId="83" w15:restartNumberingAfterBreak="0">
     <w:nsid w:val="38B125D4"/>
     <w:multiLevelType w:val="multilevel"/>
     <w:tmpl w:val="C1F2075E"/>
@@ -17475,7 +18266,7 @@
       </w:rPr>
     </w:lvl>
   </w:abstractNum>
-  <w:abstractNum w:abstractNumId="82" w15:restartNumberingAfterBreak="0">
+  <w:abstractNum w:abstractNumId="84" w15:restartNumberingAfterBreak="0">
     <w:nsid w:val="38D20E53"/>
     <w:multiLevelType w:val="multilevel"/>
     <w:tmpl w:val="58D0874A"/>
@@ -17624,7 +18415,7 @@
       </w:rPr>
     </w:lvl>
   </w:abstractNum>
-  <w:abstractNum w:abstractNumId="83" w15:restartNumberingAfterBreak="0">
+  <w:abstractNum w:abstractNumId="85" w15:restartNumberingAfterBreak="0">
     <w:nsid w:val="38D33AE8"/>
     <w:multiLevelType w:val="multilevel"/>
     <w:tmpl w:val="12243812"/>
@@ -17773,7 +18564,7 @@
       </w:rPr>
     </w:lvl>
   </w:abstractNum>
-  <w:abstractNum w:abstractNumId="84" w15:restartNumberingAfterBreak="0">
+  <w:abstractNum w:abstractNumId="86" w15:restartNumberingAfterBreak="0">
     <w:nsid w:val="398A148F"/>
     <w:multiLevelType w:val="multilevel"/>
     <w:tmpl w:val="AB7C2AD8"/>
@@ -17922,7 +18713,7 @@
       </w:rPr>
     </w:lvl>
   </w:abstractNum>
-  <w:abstractNum w:abstractNumId="85" w15:restartNumberingAfterBreak="0">
+  <w:abstractNum w:abstractNumId="87" w15:restartNumberingAfterBreak="0">
     <w:nsid w:val="39D13F8E"/>
     <w:multiLevelType w:val="multilevel"/>
     <w:tmpl w:val="E2765856"/>
@@ -18071,7 +18862,7 @@
       </w:rPr>
     </w:lvl>
   </w:abstractNum>
-  <w:abstractNum w:abstractNumId="86" w15:restartNumberingAfterBreak="0">
+  <w:abstractNum w:abstractNumId="88" w15:restartNumberingAfterBreak="0">
     <w:nsid w:val="3A2B50D1"/>
     <w:multiLevelType w:val="multilevel"/>
     <w:tmpl w:val="3472819C"/>
@@ -18220,7 +19011,7 @@
       </w:rPr>
     </w:lvl>
   </w:abstractNum>
-  <w:abstractNum w:abstractNumId="87" w15:restartNumberingAfterBreak="0">
+  <w:abstractNum w:abstractNumId="89" w15:restartNumberingAfterBreak="0">
     <w:nsid w:val="3C2E6459"/>
     <w:multiLevelType w:val="multilevel"/>
     <w:tmpl w:val="F4F85A42"/>
@@ -18369,7 +19160,7 @@
       </w:rPr>
     </w:lvl>
   </w:abstractNum>
-  <w:abstractNum w:abstractNumId="88" w15:restartNumberingAfterBreak="0">
+  <w:abstractNum w:abstractNumId="90" w15:restartNumberingAfterBreak="0">
     <w:nsid w:val="3D3D1EDE"/>
     <w:multiLevelType w:val="multilevel"/>
     <w:tmpl w:val="D5B64BA8"/>
@@ -18518,7 +19309,7 @@
       </w:rPr>
     </w:lvl>
   </w:abstractNum>
-  <w:abstractNum w:abstractNumId="89" w15:restartNumberingAfterBreak="0">
+  <w:abstractNum w:abstractNumId="91" w15:restartNumberingAfterBreak="0">
     <w:nsid w:val="3DF80C1A"/>
     <w:multiLevelType w:val="multilevel"/>
     <w:tmpl w:val="D9AC258E"/>
@@ -18667,7 +19458,7 @@
       </w:rPr>
     </w:lvl>
   </w:abstractNum>
-  <w:abstractNum w:abstractNumId="90" w15:restartNumberingAfterBreak="0">
+  <w:abstractNum w:abstractNumId="92" w15:restartNumberingAfterBreak="0">
     <w:nsid w:val="3E9D592A"/>
     <w:multiLevelType w:val="multilevel"/>
     <w:tmpl w:val="AF2CD8CA"/>
@@ -18816,7 +19607,7 @@
       </w:rPr>
     </w:lvl>
   </w:abstractNum>
-  <w:abstractNum w:abstractNumId="91" w15:restartNumberingAfterBreak="0">
+  <w:abstractNum w:abstractNumId="93" w15:restartNumberingAfterBreak="0">
     <w:nsid w:val="3EDC3222"/>
     <w:multiLevelType w:val="multilevel"/>
     <w:tmpl w:val="F2CAB484"/>
@@ -18965,7 +19756,7 @@
       </w:rPr>
     </w:lvl>
   </w:abstractNum>
-  <w:abstractNum w:abstractNumId="92" w15:restartNumberingAfterBreak="0">
+  <w:abstractNum w:abstractNumId="94" w15:restartNumberingAfterBreak="0">
     <w:nsid w:val="3FB71CD8"/>
     <w:multiLevelType w:val="multilevel"/>
     <w:tmpl w:val="24AEA94C"/>
@@ -19110,7 +19901,7 @@
       </w:rPr>
     </w:lvl>
   </w:abstractNum>
-  <w:abstractNum w:abstractNumId="93" w15:restartNumberingAfterBreak="0">
+  <w:abstractNum w:abstractNumId="95" w15:restartNumberingAfterBreak="0">
     <w:nsid w:val="40AA0E4B"/>
     <w:multiLevelType w:val="multilevel"/>
     <w:tmpl w:val="123C0D3A"/>
@@ -19259,7 +20050,7 @@
       </w:rPr>
     </w:lvl>
   </w:abstractNum>
-  <w:abstractNum w:abstractNumId="94" w15:restartNumberingAfterBreak="0">
+  <w:abstractNum w:abstractNumId="96" w15:restartNumberingAfterBreak="0">
     <w:nsid w:val="41577058"/>
     <w:multiLevelType w:val="multilevel"/>
     <w:tmpl w:val="57B41C90"/>
@@ -19408,7 +20199,7 @@
       </w:rPr>
     </w:lvl>
   </w:abstractNum>
-  <w:abstractNum w:abstractNumId="95" w15:restartNumberingAfterBreak="0">
+  <w:abstractNum w:abstractNumId="97" w15:restartNumberingAfterBreak="0">
     <w:nsid w:val="434F6487"/>
     <w:multiLevelType w:val="multilevel"/>
     <w:tmpl w:val="9E98A750"/>
@@ -19557,7 +20348,7 @@
       </w:rPr>
     </w:lvl>
   </w:abstractNum>
-  <w:abstractNum w:abstractNumId="96" w15:restartNumberingAfterBreak="0">
+  <w:abstractNum w:abstractNumId="98" w15:restartNumberingAfterBreak="0">
     <w:nsid w:val="462E04AD"/>
     <w:multiLevelType w:val="multilevel"/>
     <w:tmpl w:val="388E2980"/>
@@ -19706,7 +20497,7 @@
       </w:rPr>
     </w:lvl>
   </w:abstractNum>
-  <w:abstractNum w:abstractNumId="97" w15:restartNumberingAfterBreak="0">
+  <w:abstractNum w:abstractNumId="99" w15:restartNumberingAfterBreak="0">
     <w:nsid w:val="46416763"/>
     <w:multiLevelType w:val="multilevel"/>
     <w:tmpl w:val="C2829854"/>
@@ -19819,7 +20610,7 @@
       </w:pPr>
     </w:lvl>
   </w:abstractNum>
-  <w:abstractNum w:abstractNumId="98" w15:restartNumberingAfterBreak="0">
+  <w:abstractNum w:abstractNumId="100" w15:restartNumberingAfterBreak="0">
     <w:nsid w:val="46945639"/>
     <w:multiLevelType w:val="multilevel"/>
     <w:tmpl w:val="FF9464CA"/>
@@ -19968,7 +20759,156 @@
       </w:rPr>
     </w:lvl>
   </w:abstractNum>
-  <w:abstractNum w:abstractNumId="99" w15:restartNumberingAfterBreak="0">
+  <w:abstractNum w:abstractNumId="101" w15:restartNumberingAfterBreak="0">
+    <w:nsid w:val="46A8540D"/>
+    <w:multiLevelType w:val="multilevel"/>
+    <w:tmpl w:val="9D1827CC"/>
+    <w:lvl w:ilvl="0">
+      <w:start w:val="1"/>
+      <w:numFmt w:val="bullet"/>
+      <w:lvlText w:val=""/>
+      <w:lvlJc w:val="left"/>
+      <w:pPr>
+        <w:tabs>
+          <w:tab w:val="num" w:pos="720"/>
+        </w:tabs>
+        <w:ind w:left="720" w:hanging="360"/>
+      </w:pPr>
+      <w:rPr>
+        <w:rFonts w:ascii="Symbol" w:hAnsi="Symbol" w:hint="default"/>
+        <w:sz w:val="20"/>
+      </w:rPr>
+    </w:lvl>
+    <w:lvl w:ilvl="1" w:tentative="1">
+      <w:start w:val="1"/>
+      <w:numFmt w:val="bullet"/>
+      <w:lvlText w:val="o"/>
+      <w:lvlJc w:val="left"/>
+      <w:pPr>
+        <w:tabs>
+          <w:tab w:val="num" w:pos="1440"/>
+        </w:tabs>
+        <w:ind w:left="1440" w:hanging="360"/>
+      </w:pPr>
+      <w:rPr>
+        <w:rFonts w:ascii="Courier New" w:hAnsi="Courier New" w:hint="default"/>
+        <w:sz w:val="20"/>
+      </w:rPr>
+    </w:lvl>
+    <w:lvl w:ilvl="2" w:tentative="1">
+      <w:start w:val="1"/>
+      <w:numFmt w:val="bullet"/>
+      <w:lvlText w:val=""/>
+      <w:lvlJc w:val="left"/>
+      <w:pPr>
+        <w:tabs>
+          <w:tab w:val="num" w:pos="2160"/>
+        </w:tabs>
+        <w:ind w:left="2160" w:hanging="360"/>
+      </w:pPr>
+      <w:rPr>
+        <w:rFonts w:ascii="Wingdings" w:hAnsi="Wingdings" w:hint="default"/>
+        <w:sz w:val="20"/>
+      </w:rPr>
+    </w:lvl>
+    <w:lvl w:ilvl="3" w:tentative="1">
+      <w:start w:val="1"/>
+      <w:numFmt w:val="bullet"/>
+      <w:lvlText w:val=""/>
+      <w:lvlJc w:val="left"/>
+      <w:pPr>
+        <w:tabs>
+          <w:tab w:val="num" w:pos="2880"/>
+        </w:tabs>
+        <w:ind w:left="2880" w:hanging="360"/>
+      </w:pPr>
+      <w:rPr>
+        <w:rFonts w:ascii="Wingdings" w:hAnsi="Wingdings" w:hint="default"/>
+        <w:sz w:val="20"/>
+      </w:rPr>
+    </w:lvl>
+    <w:lvl w:ilvl="4" w:tentative="1">
+      <w:start w:val="1"/>
+      <w:numFmt w:val="bullet"/>
+      <w:lvlText w:val=""/>
+      <w:lvlJc w:val="left"/>
+      <w:pPr>
+        <w:tabs>
+          <w:tab w:val="num" w:pos="3600"/>
+        </w:tabs>
+        <w:ind w:left="3600" w:hanging="360"/>
+      </w:pPr>
+      <w:rPr>
+        <w:rFonts w:ascii="Wingdings" w:hAnsi="Wingdings" w:hint="default"/>
+        <w:sz w:val="20"/>
+      </w:rPr>
+    </w:lvl>
+    <w:lvl w:ilvl="5" w:tentative="1">
+      <w:start w:val="1"/>
+      <w:numFmt w:val="bullet"/>
+      <w:lvlText w:val=""/>
+      <w:lvlJc w:val="left"/>
+      <w:pPr>
+        <w:tabs>
+          <w:tab w:val="num" w:pos="4320"/>
+        </w:tabs>
+        <w:ind w:left="4320" w:hanging="360"/>
+      </w:pPr>
+      <w:rPr>
+        <w:rFonts w:ascii="Wingdings" w:hAnsi="Wingdings" w:hint="default"/>
+        <w:sz w:val="20"/>
+      </w:rPr>
+    </w:lvl>
+    <w:lvl w:ilvl="6" w:tentative="1">
+      <w:start w:val="1"/>
+      <w:numFmt w:val="bullet"/>
+      <w:lvlText w:val=""/>
+      <w:lvlJc w:val="left"/>
+      <w:pPr>
+        <w:tabs>
+          <w:tab w:val="num" w:pos="5040"/>
+        </w:tabs>
+        <w:ind w:left="5040" w:hanging="360"/>
+      </w:pPr>
+      <w:rPr>
+        <w:rFonts w:ascii="Wingdings" w:hAnsi="Wingdings" w:hint="default"/>
+        <w:sz w:val="20"/>
+      </w:rPr>
+    </w:lvl>
+    <w:lvl w:ilvl="7" w:tentative="1">
+      <w:start w:val="1"/>
+      <w:numFmt w:val="bullet"/>
+      <w:lvlText w:val=""/>
+      <w:lvlJc w:val="left"/>
+      <w:pPr>
+        <w:tabs>
+          <w:tab w:val="num" w:pos="5760"/>
+        </w:tabs>
+        <w:ind w:left="5760" w:hanging="360"/>
+      </w:pPr>
+      <w:rPr>
+        <w:rFonts w:ascii="Wingdings" w:hAnsi="Wingdings" w:hint="default"/>
+        <w:sz w:val="20"/>
+      </w:rPr>
+    </w:lvl>
+    <w:lvl w:ilvl="8" w:tentative="1">
+      <w:start w:val="1"/>
+      <w:numFmt w:val="bullet"/>
+      <w:lvlText w:val=""/>
+      <w:lvlJc w:val="left"/>
+      <w:pPr>
+        <w:tabs>
+          <w:tab w:val="num" w:pos="6480"/>
+        </w:tabs>
+        <w:ind w:left="6480" w:hanging="360"/>
+      </w:pPr>
+      <w:rPr>
+        <w:rFonts w:ascii="Wingdings" w:hAnsi="Wingdings" w:hint="default"/>
+        <w:sz w:val="20"/>
+      </w:rPr>
+    </w:lvl>
+  </w:abstractNum>
+  <w:abstractNum w:abstractNumId="102" w15:restartNumberingAfterBreak="0">
     <w:nsid w:val="46CE012D"/>
     <w:multiLevelType w:val="multilevel"/>
     <w:tmpl w:val="7450A1F6"/>
@@ -20117,7 +21057,7 @@
       </w:rPr>
     </w:lvl>
   </w:abstractNum>
-  <w:abstractNum w:abstractNumId="100" w15:restartNumberingAfterBreak="0">
+  <w:abstractNum w:abstractNumId="103" w15:restartNumberingAfterBreak="0">
     <w:nsid w:val="490040D5"/>
     <w:multiLevelType w:val="multilevel"/>
     <w:tmpl w:val="BE66073E"/>
@@ -20266,7 +21206,7 @@
       </w:rPr>
     </w:lvl>
   </w:abstractNum>
-  <w:abstractNum w:abstractNumId="101" w15:restartNumberingAfterBreak="0">
+  <w:abstractNum w:abstractNumId="104" w15:restartNumberingAfterBreak="0">
     <w:nsid w:val="49C71DA1"/>
     <w:multiLevelType w:val="multilevel"/>
     <w:tmpl w:val="E1C62DFC"/>
@@ -20415,7 +21355,7 @@
       </w:rPr>
     </w:lvl>
   </w:abstractNum>
-  <w:abstractNum w:abstractNumId="102" w15:restartNumberingAfterBreak="0">
+  <w:abstractNum w:abstractNumId="105" w15:restartNumberingAfterBreak="0">
     <w:nsid w:val="4B2632C1"/>
     <w:multiLevelType w:val="multilevel"/>
     <w:tmpl w:val="90C66092"/>
@@ -20564,7 +21504,7 @@
       </w:rPr>
     </w:lvl>
   </w:abstractNum>
-  <w:abstractNum w:abstractNumId="103" w15:restartNumberingAfterBreak="0">
+  <w:abstractNum w:abstractNumId="106" w15:restartNumberingAfterBreak="0">
     <w:nsid w:val="4B8F7D88"/>
     <w:multiLevelType w:val="multilevel"/>
     <w:tmpl w:val="2AD6A9B2"/>
@@ -20713,7 +21653,7 @@
       </w:rPr>
     </w:lvl>
   </w:abstractNum>
-  <w:abstractNum w:abstractNumId="104" w15:restartNumberingAfterBreak="0">
+  <w:abstractNum w:abstractNumId="107" w15:restartNumberingAfterBreak="0">
     <w:nsid w:val="4CD7256F"/>
     <w:multiLevelType w:val="multilevel"/>
     <w:tmpl w:val="8AC2AABC"/>
@@ -20858,7 +21798,7 @@
       </w:rPr>
     </w:lvl>
   </w:abstractNum>
-  <w:abstractNum w:abstractNumId="105" w15:restartNumberingAfterBreak="0">
+  <w:abstractNum w:abstractNumId="108" w15:restartNumberingAfterBreak="0">
     <w:nsid w:val="4D5508D3"/>
     <w:multiLevelType w:val="multilevel"/>
     <w:tmpl w:val="8EFE476E"/>
@@ -21007,7 +21947,7 @@
       </w:rPr>
     </w:lvl>
   </w:abstractNum>
-  <w:abstractNum w:abstractNumId="106" w15:restartNumberingAfterBreak="0">
+  <w:abstractNum w:abstractNumId="109" w15:restartNumberingAfterBreak="0">
     <w:nsid w:val="4E1A072D"/>
     <w:multiLevelType w:val="multilevel"/>
     <w:tmpl w:val="ED5440B4"/>
@@ -21156,7 +22096,7 @@
       </w:rPr>
     </w:lvl>
   </w:abstractNum>
-  <w:abstractNum w:abstractNumId="107" w15:restartNumberingAfterBreak="0">
+  <w:abstractNum w:abstractNumId="110" w15:restartNumberingAfterBreak="0">
     <w:nsid w:val="4E596169"/>
     <w:multiLevelType w:val="multilevel"/>
     <w:tmpl w:val="7BE45718"/>
@@ -21305,7 +22245,7 @@
       </w:rPr>
     </w:lvl>
   </w:abstractNum>
-  <w:abstractNum w:abstractNumId="108" w15:restartNumberingAfterBreak="0">
+  <w:abstractNum w:abstractNumId="111" w15:restartNumberingAfterBreak="0">
     <w:nsid w:val="4FF665F7"/>
     <w:multiLevelType w:val="multilevel"/>
     <w:tmpl w:val="02468480"/>
@@ -21454,7 +22394,7 @@
       </w:rPr>
     </w:lvl>
   </w:abstractNum>
-  <w:abstractNum w:abstractNumId="109" w15:restartNumberingAfterBreak="0">
+  <w:abstractNum w:abstractNumId="112" w15:restartNumberingAfterBreak="0">
     <w:nsid w:val="509A6D20"/>
     <w:multiLevelType w:val="multilevel"/>
     <w:tmpl w:val="6B24C986"/>
@@ -21603,7 +22543,7 @@
       </w:rPr>
     </w:lvl>
   </w:abstractNum>
-  <w:abstractNum w:abstractNumId="110" w15:restartNumberingAfterBreak="0">
+  <w:abstractNum w:abstractNumId="113" w15:restartNumberingAfterBreak="0">
     <w:nsid w:val="50C264AE"/>
     <w:multiLevelType w:val="multilevel"/>
     <w:tmpl w:val="80D29AFC"/>
@@ -21752,7 +22692,7 @@
       </w:rPr>
     </w:lvl>
   </w:abstractNum>
-  <w:abstractNum w:abstractNumId="111" w15:restartNumberingAfterBreak="0">
+  <w:abstractNum w:abstractNumId="114" w15:restartNumberingAfterBreak="0">
     <w:nsid w:val="51197490"/>
     <w:multiLevelType w:val="multilevel"/>
     <w:tmpl w:val="1FB017A8"/>
@@ -21901,7 +22841,7 @@
       </w:rPr>
     </w:lvl>
   </w:abstractNum>
-  <w:abstractNum w:abstractNumId="112" w15:restartNumberingAfterBreak="0">
+  <w:abstractNum w:abstractNumId="115" w15:restartNumberingAfterBreak="0">
     <w:nsid w:val="51CE0B5A"/>
     <w:multiLevelType w:val="multilevel"/>
     <w:tmpl w:val="46A0D83A"/>
@@ -22050,7 +22990,7 @@
       </w:rPr>
     </w:lvl>
   </w:abstractNum>
-  <w:abstractNum w:abstractNumId="113" w15:restartNumberingAfterBreak="0">
+  <w:abstractNum w:abstractNumId="116" w15:restartNumberingAfterBreak="0">
     <w:nsid w:val="526C3B23"/>
     <w:multiLevelType w:val="multilevel"/>
     <w:tmpl w:val="8AC2AABC"/>
@@ -22195,7 +23135,7 @@
       </w:rPr>
     </w:lvl>
   </w:abstractNum>
-  <w:abstractNum w:abstractNumId="114" w15:restartNumberingAfterBreak="0">
+  <w:abstractNum w:abstractNumId="117" w15:restartNumberingAfterBreak="0">
     <w:nsid w:val="5288660A"/>
     <w:multiLevelType w:val="multilevel"/>
     <w:tmpl w:val="386E6362"/>
@@ -22340,7 +23280,7 @@
       </w:rPr>
     </w:lvl>
   </w:abstractNum>
-  <w:abstractNum w:abstractNumId="115" w15:restartNumberingAfterBreak="0">
+  <w:abstractNum w:abstractNumId="118" w15:restartNumberingAfterBreak="0">
     <w:nsid w:val="53FF2CFE"/>
     <w:multiLevelType w:val="multilevel"/>
     <w:tmpl w:val="A13C1E6C"/>
@@ -22489,7 +23429,7 @@
       </w:rPr>
     </w:lvl>
   </w:abstractNum>
-  <w:abstractNum w:abstractNumId="116" w15:restartNumberingAfterBreak="0">
+  <w:abstractNum w:abstractNumId="119" w15:restartNumberingAfterBreak="0">
     <w:nsid w:val="54482562"/>
     <w:multiLevelType w:val="multilevel"/>
     <w:tmpl w:val="B21EBB96"/>
@@ -22638,7 +23578,7 @@
       </w:rPr>
     </w:lvl>
   </w:abstractNum>
-  <w:abstractNum w:abstractNumId="117" w15:restartNumberingAfterBreak="0">
+  <w:abstractNum w:abstractNumId="120" w15:restartNumberingAfterBreak="0">
     <w:nsid w:val="54725849"/>
     <w:multiLevelType w:val="multilevel"/>
     <w:tmpl w:val="64EC47D0"/>
@@ -22787,7 +23727,7 @@
       </w:rPr>
     </w:lvl>
   </w:abstractNum>
-  <w:abstractNum w:abstractNumId="118" w15:restartNumberingAfterBreak="0">
+  <w:abstractNum w:abstractNumId="121" w15:restartNumberingAfterBreak="0">
     <w:nsid w:val="55073428"/>
     <w:multiLevelType w:val="multilevel"/>
     <w:tmpl w:val="3D728D38"/>
@@ -22936,7 +23876,7 @@
       </w:rPr>
     </w:lvl>
   </w:abstractNum>
-  <w:abstractNum w:abstractNumId="119" w15:restartNumberingAfterBreak="0">
+  <w:abstractNum w:abstractNumId="122" w15:restartNumberingAfterBreak="0">
     <w:nsid w:val="55683D37"/>
     <w:multiLevelType w:val="multilevel"/>
     <w:tmpl w:val="6AF6BD4A"/>
@@ -23085,7 +24025,7 @@
       </w:rPr>
     </w:lvl>
   </w:abstractNum>
-  <w:abstractNum w:abstractNumId="120" w15:restartNumberingAfterBreak="0">
+  <w:abstractNum w:abstractNumId="123" w15:restartNumberingAfterBreak="0">
     <w:nsid w:val="56B76E74"/>
     <w:multiLevelType w:val="multilevel"/>
     <w:tmpl w:val="58A062FC"/>
@@ -23234,7 +24174,7 @@
       </w:rPr>
     </w:lvl>
   </w:abstractNum>
-  <w:abstractNum w:abstractNumId="121" w15:restartNumberingAfterBreak="0">
+  <w:abstractNum w:abstractNumId="124" w15:restartNumberingAfterBreak="0">
     <w:nsid w:val="582663BA"/>
     <w:multiLevelType w:val="multilevel"/>
     <w:tmpl w:val="27D22858"/>
@@ -23383,7 +24323,7 @@
       </w:rPr>
     </w:lvl>
   </w:abstractNum>
-  <w:abstractNum w:abstractNumId="122" w15:restartNumberingAfterBreak="0">
+  <w:abstractNum w:abstractNumId="125" w15:restartNumberingAfterBreak="0">
     <w:nsid w:val="588D6084"/>
     <w:multiLevelType w:val="multilevel"/>
     <w:tmpl w:val="FC5E646E"/>
@@ -23532,7 +24472,7 @@
       </w:rPr>
     </w:lvl>
   </w:abstractNum>
-  <w:abstractNum w:abstractNumId="123" w15:restartNumberingAfterBreak="0">
+  <w:abstractNum w:abstractNumId="126" w15:restartNumberingAfterBreak="0">
     <w:nsid w:val="58A86D8C"/>
     <w:multiLevelType w:val="multilevel"/>
     <w:tmpl w:val="EB12A3C2"/>
@@ -23681,7 +24621,7 @@
       </w:rPr>
     </w:lvl>
   </w:abstractNum>
-  <w:abstractNum w:abstractNumId="124" w15:restartNumberingAfterBreak="0">
+  <w:abstractNum w:abstractNumId="127" w15:restartNumberingAfterBreak="0">
     <w:nsid w:val="59CA64F3"/>
     <w:multiLevelType w:val="multilevel"/>
     <w:tmpl w:val="E8BAE432"/>
@@ -23826,7 +24766,7 @@
       </w:rPr>
     </w:lvl>
   </w:abstractNum>
-  <w:abstractNum w:abstractNumId="125" w15:restartNumberingAfterBreak="0">
+  <w:abstractNum w:abstractNumId="128" w15:restartNumberingAfterBreak="0">
     <w:nsid w:val="5AA003A4"/>
     <w:multiLevelType w:val="multilevel"/>
     <w:tmpl w:val="BC6860D0"/>
@@ -23975,7 +24915,7 @@
       </w:rPr>
     </w:lvl>
   </w:abstractNum>
-  <w:abstractNum w:abstractNumId="126" w15:restartNumberingAfterBreak="0">
+  <w:abstractNum w:abstractNumId="129" w15:restartNumberingAfterBreak="0">
     <w:nsid w:val="5AB9313F"/>
     <w:multiLevelType w:val="multilevel"/>
     <w:tmpl w:val="0DE67718"/>
@@ -24124,7 +25064,7 @@
       </w:rPr>
     </w:lvl>
   </w:abstractNum>
-  <w:abstractNum w:abstractNumId="127" w15:restartNumberingAfterBreak="0">
+  <w:abstractNum w:abstractNumId="130" w15:restartNumberingAfterBreak="0">
     <w:nsid w:val="5AE95BE6"/>
     <w:multiLevelType w:val="multilevel"/>
     <w:tmpl w:val="8C96CAEE"/>
@@ -24273,7 +25213,7 @@
       </w:rPr>
     </w:lvl>
   </w:abstractNum>
-  <w:abstractNum w:abstractNumId="128" w15:restartNumberingAfterBreak="0">
+  <w:abstractNum w:abstractNumId="131" w15:restartNumberingAfterBreak="0">
     <w:nsid w:val="5BAA5338"/>
     <w:multiLevelType w:val="multilevel"/>
     <w:tmpl w:val="9DF8B668"/>
@@ -24422,7 +25362,7 @@
       </w:rPr>
     </w:lvl>
   </w:abstractNum>
-  <w:abstractNum w:abstractNumId="129" w15:restartNumberingAfterBreak="0">
+  <w:abstractNum w:abstractNumId="132" w15:restartNumberingAfterBreak="0">
     <w:nsid w:val="5C0E4C88"/>
     <w:multiLevelType w:val="multilevel"/>
     <w:tmpl w:val="6EA8AF96"/>
@@ -24571,7 +25511,7 @@
       </w:rPr>
     </w:lvl>
   </w:abstractNum>
-  <w:abstractNum w:abstractNumId="130" w15:restartNumberingAfterBreak="0">
+  <w:abstractNum w:abstractNumId="133" w15:restartNumberingAfterBreak="0">
     <w:nsid w:val="5C9F179D"/>
     <w:multiLevelType w:val="multilevel"/>
     <w:tmpl w:val="23A61558"/>
@@ -24720,7 +25660,7 @@
       </w:rPr>
     </w:lvl>
   </w:abstractNum>
-  <w:abstractNum w:abstractNumId="131" w15:restartNumberingAfterBreak="0">
+  <w:abstractNum w:abstractNumId="134" w15:restartNumberingAfterBreak="0">
     <w:nsid w:val="5CD51F91"/>
     <w:multiLevelType w:val="multilevel"/>
     <w:tmpl w:val="53DECED6"/>
@@ -24869,7 +25809,7 @@
       </w:rPr>
     </w:lvl>
   </w:abstractNum>
-  <w:abstractNum w:abstractNumId="132" w15:restartNumberingAfterBreak="0">
+  <w:abstractNum w:abstractNumId="135" w15:restartNumberingAfterBreak="0">
     <w:nsid w:val="5CE63D4A"/>
     <w:multiLevelType w:val="multilevel"/>
     <w:tmpl w:val="FEC0A5B0"/>
@@ -25018,7 +25958,120 @@
       </w:rPr>
     </w:lvl>
   </w:abstractNum>
-  <w:abstractNum w:abstractNumId="133" w15:restartNumberingAfterBreak="0">
+  <w:abstractNum w:abstractNumId="136" w15:restartNumberingAfterBreak="0">
+    <w:nsid w:val="5DD1672D"/>
+    <w:multiLevelType w:val="multilevel"/>
+    <w:tmpl w:val="9A1CA1EE"/>
+    <w:lvl w:ilvl="0">
+      <w:start w:val="1"/>
+      <w:numFmt w:val="decimal"/>
+      <w:lvlText w:val="%1."/>
+      <w:lvlJc w:val="left"/>
+      <w:pPr>
+        <w:tabs>
+          <w:tab w:val="num" w:pos="720"/>
+        </w:tabs>
+        <w:ind w:left="720" w:hanging="360"/>
+      </w:pPr>
+    </w:lvl>
+    <w:lvl w:ilvl="1">
+      <w:start w:val="1"/>
+      <w:numFmt w:val="bullet"/>
+      <w:lvlText w:val=""/>
+      <w:lvlJc w:val="left"/>
+      <w:pPr>
+        <w:ind w:left="1440" w:hanging="360"/>
+      </w:pPr>
+      <w:rPr>
+        <w:rFonts w:ascii="Wingdings" w:hAnsi="Wingdings" w:hint="default"/>
+      </w:rPr>
+    </w:lvl>
+    <w:lvl w:ilvl="2" w:tentative="1">
+      <w:start w:val="1"/>
+      <w:numFmt w:val="decimal"/>
+      <w:lvlText w:val="%3."/>
+      <w:lvlJc w:val="left"/>
+      <w:pPr>
+        <w:tabs>
+          <w:tab w:val="num" w:pos="2160"/>
+        </w:tabs>
+        <w:ind w:left="2160" w:hanging="360"/>
+      </w:pPr>
+    </w:lvl>
+    <w:lvl w:ilvl="3" w:tentative="1">
+      <w:start w:val="1"/>
+      <w:numFmt w:val="decimal"/>
+      <w:lvlText w:val="%4."/>
+      <w:lvlJc w:val="left"/>
+      <w:pPr>
+        <w:tabs>
+          <w:tab w:val="num" w:pos="2880"/>
+        </w:tabs>
+        <w:ind w:left="2880" w:hanging="360"/>
+      </w:pPr>
+    </w:lvl>
+    <w:lvl w:ilvl="4" w:tentative="1">
+      <w:start w:val="1"/>
+      <w:numFmt w:val="decimal"/>
+      <w:lvlText w:val="%5."/>
+      <w:lvlJc w:val="left"/>
+      <w:pPr>
+        <w:tabs>
+          <w:tab w:val="num" w:pos="3600"/>
+        </w:tabs>
+        <w:ind w:left="3600" w:hanging="360"/>
+      </w:pPr>
+    </w:lvl>
+    <w:lvl w:ilvl="5" w:tentative="1">
+      <w:start w:val="1"/>
+      <w:numFmt w:val="decimal"/>
+      <w:lvlText w:val="%6."/>
+      <w:lvlJc w:val="left"/>
+      <w:pPr>
+        <w:tabs>
+          <w:tab w:val="num" w:pos="4320"/>
+        </w:tabs>
+        <w:ind w:left="4320" w:hanging="360"/>
+      </w:pPr>
+    </w:lvl>
+    <w:lvl w:ilvl="6" w:tentative="1">
+      <w:start w:val="1"/>
+      <w:numFmt w:val="decimal"/>
+      <w:lvlText w:val="%7."/>
+      <w:lvlJc w:val="left"/>
+      <w:pPr>
+        <w:tabs>
+          <w:tab w:val="num" w:pos="5040"/>
+        </w:tabs>
+        <w:ind w:left="5040" w:hanging="360"/>
+      </w:pPr>
+    </w:lvl>
+    <w:lvl w:ilvl="7" w:tentative="1">
+      <w:start w:val="1"/>
+      <w:numFmt w:val="decimal"/>
+      <w:lvlText w:val="%8."/>
+      <w:lvlJc w:val="left"/>
+      <w:pPr>
+        <w:tabs>
+          <w:tab w:val="num" w:pos="5760"/>
+        </w:tabs>
+        <w:ind w:left="5760" w:hanging="360"/>
+      </w:pPr>
+    </w:lvl>
+    <w:lvl w:ilvl="8" w:tentative="1">
+      <w:start w:val="1"/>
+      <w:numFmt w:val="decimal"/>
+      <w:lvlText w:val="%9."/>
+      <w:lvlJc w:val="left"/>
+      <w:pPr>
+        <w:tabs>
+          <w:tab w:val="num" w:pos="6480"/>
+        </w:tabs>
+        <w:ind w:left="6480" w:hanging="360"/>
+      </w:pPr>
+    </w:lvl>
+  </w:abstractNum>
+  <w:abstractNum w:abstractNumId="137" w15:restartNumberingAfterBreak="0">
     <w:nsid w:val="5DE9706E"/>
     <w:multiLevelType w:val="multilevel"/>
     <w:tmpl w:val="1BBED2D4"/>
@@ -25167,7 +26220,7 @@
       </w:rPr>
     </w:lvl>
   </w:abstractNum>
-  <w:abstractNum w:abstractNumId="134" w15:restartNumberingAfterBreak="0">
+  <w:abstractNum w:abstractNumId="138" w15:restartNumberingAfterBreak="0">
     <w:nsid w:val="5E007A93"/>
     <w:multiLevelType w:val="multilevel"/>
     <w:tmpl w:val="374012A4"/>
@@ -25316,7 +26369,7 @@
       </w:rPr>
     </w:lvl>
   </w:abstractNum>
-  <w:abstractNum w:abstractNumId="135" w15:restartNumberingAfterBreak="0">
+  <w:abstractNum w:abstractNumId="139" w15:restartNumberingAfterBreak="0">
     <w:nsid w:val="5E215D7A"/>
     <w:multiLevelType w:val="multilevel"/>
     <w:tmpl w:val="996C42CE"/>
@@ -25465,7 +26518,7 @@
       </w:rPr>
     </w:lvl>
   </w:abstractNum>
-  <w:abstractNum w:abstractNumId="136" w15:restartNumberingAfterBreak="0">
+  <w:abstractNum w:abstractNumId="140" w15:restartNumberingAfterBreak="0">
     <w:nsid w:val="5F225519"/>
     <w:multiLevelType w:val="multilevel"/>
     <w:tmpl w:val="BE80E69E"/>
@@ -25614,7 +26667,7 @@
       </w:rPr>
     </w:lvl>
   </w:abstractNum>
-  <w:abstractNum w:abstractNumId="137" w15:restartNumberingAfterBreak="0">
+  <w:abstractNum w:abstractNumId="141" w15:restartNumberingAfterBreak="0">
     <w:nsid w:val="5F977041"/>
     <w:multiLevelType w:val="multilevel"/>
     <w:tmpl w:val="87869576"/>
@@ -25763,7 +26816,7 @@
       </w:rPr>
     </w:lvl>
   </w:abstractNum>
-  <w:abstractNum w:abstractNumId="138" w15:restartNumberingAfterBreak="0">
+  <w:abstractNum w:abstractNumId="142" w15:restartNumberingAfterBreak="0">
     <w:nsid w:val="5FB02FFB"/>
     <w:multiLevelType w:val="multilevel"/>
     <w:tmpl w:val="B354206C"/>
@@ -25908,7 +26961,7 @@
       </w:rPr>
     </w:lvl>
   </w:abstractNum>
-  <w:abstractNum w:abstractNumId="139" w15:restartNumberingAfterBreak="0">
+  <w:abstractNum w:abstractNumId="143" w15:restartNumberingAfterBreak="0">
     <w:nsid w:val="60334CCC"/>
     <w:multiLevelType w:val="multilevel"/>
     <w:tmpl w:val="F04053E4"/>
@@ -26057,7 +27110,7 @@
       </w:rPr>
     </w:lvl>
   </w:abstractNum>
-  <w:abstractNum w:abstractNumId="140" w15:restartNumberingAfterBreak="0">
+  <w:abstractNum w:abstractNumId="144" w15:restartNumberingAfterBreak="0">
     <w:nsid w:val="60777C02"/>
     <w:multiLevelType w:val="multilevel"/>
     <w:tmpl w:val="B354206C"/>
@@ -26202,7 +27255,7 @@
       </w:rPr>
     </w:lvl>
   </w:abstractNum>
-  <w:abstractNum w:abstractNumId="141" w15:restartNumberingAfterBreak="0">
+  <w:abstractNum w:abstractNumId="145" w15:restartNumberingAfterBreak="0">
     <w:nsid w:val="61776CE1"/>
     <w:multiLevelType w:val="multilevel"/>
     <w:tmpl w:val="9E8C02E4"/>
@@ -26351,7 +27404,7 @@
       </w:rPr>
     </w:lvl>
   </w:abstractNum>
-  <w:abstractNum w:abstractNumId="142" w15:restartNumberingAfterBreak="0">
+  <w:abstractNum w:abstractNumId="146" w15:restartNumberingAfterBreak="0">
     <w:nsid w:val="627E5A25"/>
     <w:multiLevelType w:val="multilevel"/>
     <w:tmpl w:val="8AC2AABC"/>
@@ -26496,7 +27549,7 @@
       </w:rPr>
     </w:lvl>
   </w:abstractNum>
-  <w:abstractNum w:abstractNumId="143" w15:restartNumberingAfterBreak="0">
+  <w:abstractNum w:abstractNumId="147" w15:restartNumberingAfterBreak="0">
     <w:nsid w:val="636B48E6"/>
     <w:multiLevelType w:val="multilevel"/>
     <w:tmpl w:val="A98AA6E2"/>
@@ -26645,7 +27698,7 @@
       </w:rPr>
     </w:lvl>
   </w:abstractNum>
-  <w:abstractNum w:abstractNumId="144" w15:restartNumberingAfterBreak="0">
+  <w:abstractNum w:abstractNumId="148" w15:restartNumberingAfterBreak="0">
     <w:nsid w:val="64A1404B"/>
     <w:multiLevelType w:val="multilevel"/>
     <w:tmpl w:val="7EAAB5D6"/>
@@ -26794,7 +27847,7 @@
       </w:rPr>
     </w:lvl>
   </w:abstractNum>
-  <w:abstractNum w:abstractNumId="145" w15:restartNumberingAfterBreak="0">
+  <w:abstractNum w:abstractNumId="149" w15:restartNumberingAfterBreak="0">
     <w:nsid w:val="64CD5FF3"/>
     <w:multiLevelType w:val="multilevel"/>
     <w:tmpl w:val="77124E58"/>
@@ -26943,7 +27996,7 @@
       </w:rPr>
     </w:lvl>
   </w:abstractNum>
-  <w:abstractNum w:abstractNumId="146" w15:restartNumberingAfterBreak="0">
+  <w:abstractNum w:abstractNumId="150" w15:restartNumberingAfterBreak="0">
     <w:nsid w:val="68E90477"/>
     <w:multiLevelType w:val="multilevel"/>
     <w:tmpl w:val="E73C74A0"/>
@@ -27092,7 +28145,7 @@
       </w:rPr>
     </w:lvl>
   </w:abstractNum>
-  <w:abstractNum w:abstractNumId="147" w15:restartNumberingAfterBreak="0">
+  <w:abstractNum w:abstractNumId="151" w15:restartNumberingAfterBreak="0">
     <w:nsid w:val="69D55342"/>
     <w:multiLevelType w:val="multilevel"/>
     <w:tmpl w:val="89CAB1B2"/>
@@ -27241,7 +28294,156 @@
       </w:rPr>
     </w:lvl>
   </w:abstractNum>
-  <w:abstractNum w:abstractNumId="148" w15:restartNumberingAfterBreak="0">
+  <w:abstractNum w:abstractNumId="152" w15:restartNumberingAfterBreak="0">
+    <w:nsid w:val="6B2B1F2F"/>
+    <w:multiLevelType w:val="multilevel"/>
+    <w:tmpl w:val="0602CD80"/>
+    <w:lvl w:ilvl="0">
+      <w:start w:val="1"/>
+      <w:numFmt w:val="bullet"/>
+      <w:lvlText w:val=""/>
+      <w:lvlJc w:val="left"/>
+      <w:pPr>
+        <w:tabs>
+          <w:tab w:val="num" w:pos="720"/>
+        </w:tabs>
+        <w:ind w:left="720" w:hanging="360"/>
+      </w:pPr>
+      <w:rPr>
+        <w:rFonts w:ascii="Symbol" w:hAnsi="Symbol" w:hint="default"/>
+        <w:sz w:val="20"/>
+      </w:rPr>
+    </w:lvl>
+    <w:lvl w:ilvl="1" w:tentative="1">
+      <w:start w:val="1"/>
+      <w:numFmt w:val="bullet"/>
+      <w:lvlText w:val="o"/>
+      <w:lvlJc w:val="left"/>
+      <w:pPr>
+        <w:tabs>
+          <w:tab w:val="num" w:pos="1440"/>
+        </w:tabs>
+        <w:ind w:left="1440" w:hanging="360"/>
+      </w:pPr>
+      <w:rPr>
+        <w:rFonts w:ascii="Courier New" w:hAnsi="Courier New" w:hint="default"/>
+        <w:sz w:val="20"/>
+      </w:rPr>
+    </w:lvl>
+    <w:lvl w:ilvl="2" w:tentative="1">
+      <w:start w:val="1"/>
+      <w:numFmt w:val="bullet"/>
+      <w:lvlText w:val=""/>
+      <w:lvlJc w:val="left"/>
+      <w:pPr>
+        <w:tabs>
+          <w:tab w:val="num" w:pos="2160"/>
+        </w:tabs>
+        <w:ind w:left="2160" w:hanging="360"/>
+      </w:pPr>
+      <w:rPr>
+        <w:rFonts w:ascii="Wingdings" w:hAnsi="Wingdings" w:hint="default"/>
+        <w:sz w:val="20"/>
+      </w:rPr>
+    </w:lvl>
+    <w:lvl w:ilvl="3" w:tentative="1">
+      <w:start w:val="1"/>
+      <w:numFmt w:val="bullet"/>
+      <w:lvlText w:val=""/>
+      <w:lvlJc w:val="left"/>
+      <w:pPr>
+        <w:tabs>
+          <w:tab w:val="num" w:pos="2880"/>
+        </w:tabs>
+        <w:ind w:left="2880" w:hanging="360"/>
+      </w:pPr>
+      <w:rPr>
+        <w:rFonts w:ascii="Wingdings" w:hAnsi="Wingdings" w:hint="default"/>
+        <w:sz w:val="20"/>
+      </w:rPr>
+    </w:lvl>
+    <w:lvl w:ilvl="4" w:tentative="1">
+      <w:start w:val="1"/>
+      <w:numFmt w:val="bullet"/>
+      <w:lvlText w:val=""/>
+      <w:lvlJc w:val="left"/>
+      <w:pPr>
+        <w:tabs>
+          <w:tab w:val="num" w:pos="3600"/>
+        </w:tabs>
+        <w:ind w:left="3600" w:hanging="360"/>
+      </w:pPr>
+      <w:rPr>
+        <w:rFonts w:ascii="Wingdings" w:hAnsi="Wingdings" w:hint="default"/>
+        <w:sz w:val="20"/>
+      </w:rPr>
+    </w:lvl>
+    <w:lvl w:ilvl="5" w:tentative="1">
+      <w:start w:val="1"/>
+      <w:numFmt w:val="bullet"/>
+      <w:lvlText w:val=""/>
+      <w:lvlJc w:val="left"/>
+      <w:pPr>
+        <w:tabs>
+          <w:tab w:val="num" w:pos="4320"/>
+        </w:tabs>
+        <w:ind w:left="4320" w:hanging="360"/>
+      </w:pPr>
+      <w:rPr>
+        <w:rFonts w:ascii="Wingdings" w:hAnsi="Wingdings" w:hint="default"/>
+        <w:sz w:val="20"/>
+      </w:rPr>
+    </w:lvl>
+    <w:lvl w:ilvl="6" w:tentative="1">
+      <w:start w:val="1"/>
+      <w:numFmt w:val="bullet"/>
+      <w:lvlText w:val=""/>
+      <w:lvlJc w:val="left"/>
+      <w:pPr>
+        <w:tabs>
+          <w:tab w:val="num" w:pos="5040"/>
+        </w:tabs>
+        <w:ind w:left="5040" w:hanging="360"/>
+      </w:pPr>
+      <w:rPr>
+        <w:rFonts w:ascii="Wingdings" w:hAnsi="Wingdings" w:hint="default"/>
+        <w:sz w:val="20"/>
+      </w:rPr>
+    </w:lvl>
+    <w:lvl w:ilvl="7" w:tentative="1">
+      <w:start w:val="1"/>
+      <w:numFmt w:val="bullet"/>
+      <w:lvlText w:val=""/>
+      <w:lvlJc w:val="left"/>
+      <w:pPr>
+        <w:tabs>
+          <w:tab w:val="num" w:pos="5760"/>
+        </w:tabs>
+        <w:ind w:left="5760" w:hanging="360"/>
+      </w:pPr>
+      <w:rPr>
+        <w:rFonts w:ascii="Wingdings" w:hAnsi="Wingdings" w:hint="default"/>
+        <w:sz w:val="20"/>
+      </w:rPr>
+    </w:lvl>
+    <w:lvl w:ilvl="8" w:tentative="1">
+      <w:start w:val="1"/>
+      <w:numFmt w:val="bullet"/>
+      <w:lvlText w:val=""/>
+      <w:lvlJc w:val="left"/>
+      <w:pPr>
+        <w:tabs>
+          <w:tab w:val="num" w:pos="6480"/>
+        </w:tabs>
+        <w:ind w:left="6480" w:hanging="360"/>
+      </w:pPr>
+      <w:rPr>
+        <w:rFonts w:ascii="Wingdings" w:hAnsi="Wingdings" w:hint="default"/>
+        <w:sz w:val="20"/>
+      </w:rPr>
+    </w:lvl>
+  </w:abstractNum>
+  <w:abstractNum w:abstractNumId="153" w15:restartNumberingAfterBreak="0">
     <w:nsid w:val="6C716BE4"/>
     <w:multiLevelType w:val="multilevel"/>
     <w:tmpl w:val="8AECE296"/>
@@ -27390,7 +28592,7 @@
       </w:rPr>
     </w:lvl>
   </w:abstractNum>
-  <w:abstractNum w:abstractNumId="149" w15:restartNumberingAfterBreak="0">
+  <w:abstractNum w:abstractNumId="154" w15:restartNumberingAfterBreak="0">
     <w:nsid w:val="6CBC3B51"/>
     <w:multiLevelType w:val="multilevel"/>
     <w:tmpl w:val="B354206C"/>
@@ -27535,7 +28737,7 @@
       </w:rPr>
     </w:lvl>
   </w:abstractNum>
-  <w:abstractNum w:abstractNumId="150" w15:restartNumberingAfterBreak="0">
+  <w:abstractNum w:abstractNumId="155" w15:restartNumberingAfterBreak="0">
     <w:nsid w:val="6D663B4B"/>
     <w:multiLevelType w:val="multilevel"/>
     <w:tmpl w:val="FD2AD630"/>
@@ -27684,7 +28886,7 @@
       </w:rPr>
     </w:lvl>
   </w:abstractNum>
-  <w:abstractNum w:abstractNumId="151" w15:restartNumberingAfterBreak="0">
+  <w:abstractNum w:abstractNumId="156" w15:restartNumberingAfterBreak="0">
     <w:nsid w:val="6D6E68F2"/>
     <w:multiLevelType w:val="multilevel"/>
     <w:tmpl w:val="CD165116"/>
@@ -27833,7 +29035,7 @@
       </w:rPr>
     </w:lvl>
   </w:abstractNum>
-  <w:abstractNum w:abstractNumId="152" w15:restartNumberingAfterBreak="0">
+  <w:abstractNum w:abstractNumId="157" w15:restartNumberingAfterBreak="0">
     <w:nsid w:val="6E1206B6"/>
     <w:multiLevelType w:val="multilevel"/>
     <w:tmpl w:val="406E227E"/>
@@ -27982,7 +29184,7 @@
       </w:rPr>
     </w:lvl>
   </w:abstractNum>
-  <w:abstractNum w:abstractNumId="153" w15:restartNumberingAfterBreak="0">
+  <w:abstractNum w:abstractNumId="158" w15:restartNumberingAfterBreak="0">
     <w:nsid w:val="6FBD70D7"/>
     <w:multiLevelType w:val="multilevel"/>
     <w:tmpl w:val="6EC023BA"/>
@@ -28131,7 +29333,7 @@
       </w:rPr>
     </w:lvl>
   </w:abstractNum>
-  <w:abstractNum w:abstractNumId="154" w15:restartNumberingAfterBreak="0">
+  <w:abstractNum w:abstractNumId="159" w15:restartNumberingAfterBreak="0">
     <w:nsid w:val="70096B63"/>
     <w:multiLevelType w:val="multilevel"/>
     <w:tmpl w:val="107A8DA2"/>
@@ -28276,7 +29478,7 @@
       </w:rPr>
     </w:lvl>
   </w:abstractNum>
-  <w:abstractNum w:abstractNumId="155" w15:restartNumberingAfterBreak="0">
+  <w:abstractNum w:abstractNumId="160" w15:restartNumberingAfterBreak="0">
     <w:nsid w:val="704F5DC8"/>
     <w:multiLevelType w:val="multilevel"/>
     <w:tmpl w:val="1A4C5F26"/>
@@ -28425,7 +29627,7 @@
       </w:rPr>
     </w:lvl>
   </w:abstractNum>
-  <w:abstractNum w:abstractNumId="156" w15:restartNumberingAfterBreak="0">
+  <w:abstractNum w:abstractNumId="161" w15:restartNumberingAfterBreak="0">
     <w:nsid w:val="709601F2"/>
     <w:multiLevelType w:val="multilevel"/>
     <w:tmpl w:val="E966AC04"/>
@@ -28570,7 +29772,7 @@
       </w:rPr>
     </w:lvl>
   </w:abstractNum>
-  <w:abstractNum w:abstractNumId="157" w15:restartNumberingAfterBreak="0">
+  <w:abstractNum w:abstractNumId="162" w15:restartNumberingAfterBreak="0">
     <w:nsid w:val="70C92950"/>
     <w:multiLevelType w:val="multilevel"/>
     <w:tmpl w:val="4EDCD806"/>
@@ -28683,7 +29885,7 @@
       </w:pPr>
     </w:lvl>
   </w:abstractNum>
-  <w:abstractNum w:abstractNumId="158" w15:restartNumberingAfterBreak="0">
+  <w:abstractNum w:abstractNumId="163" w15:restartNumberingAfterBreak="0">
     <w:nsid w:val="729F12DE"/>
     <w:multiLevelType w:val="multilevel"/>
     <w:tmpl w:val="E9DAEF0E"/>
@@ -28832,7 +30034,7 @@
       </w:rPr>
     </w:lvl>
   </w:abstractNum>
-  <w:abstractNum w:abstractNumId="159" w15:restartNumberingAfterBreak="0">
+  <w:abstractNum w:abstractNumId="164" w15:restartNumberingAfterBreak="0">
     <w:nsid w:val="734B6527"/>
     <w:multiLevelType w:val="multilevel"/>
     <w:tmpl w:val="8736AD36"/>
@@ -28981,7 +30183,7 @@
       </w:rPr>
     </w:lvl>
   </w:abstractNum>
-  <w:abstractNum w:abstractNumId="160" w15:restartNumberingAfterBreak="0">
+  <w:abstractNum w:abstractNumId="165" w15:restartNumberingAfterBreak="0">
     <w:nsid w:val="735B418A"/>
     <w:multiLevelType w:val="multilevel"/>
     <w:tmpl w:val="16FE80BC"/>
@@ -29094,7 +30296,7 @@
       </w:pPr>
     </w:lvl>
   </w:abstractNum>
-  <w:abstractNum w:abstractNumId="161" w15:restartNumberingAfterBreak="0">
+  <w:abstractNum w:abstractNumId="166" w15:restartNumberingAfterBreak="0">
     <w:nsid w:val="739F59B4"/>
     <w:multiLevelType w:val="multilevel"/>
     <w:tmpl w:val="22AEEFE6"/>
@@ -29243,7 +30445,7 @@
       </w:rPr>
     </w:lvl>
   </w:abstractNum>
-  <w:abstractNum w:abstractNumId="162" w15:restartNumberingAfterBreak="0">
+  <w:abstractNum w:abstractNumId="167" w15:restartNumberingAfterBreak="0">
     <w:nsid w:val="73D63259"/>
     <w:multiLevelType w:val="multilevel"/>
     <w:tmpl w:val="6BB46B28"/>
@@ -29392,7 +30594,7 @@
       </w:rPr>
     </w:lvl>
   </w:abstractNum>
-  <w:abstractNum w:abstractNumId="163" w15:restartNumberingAfterBreak="0">
+  <w:abstractNum w:abstractNumId="168" w15:restartNumberingAfterBreak="0">
     <w:nsid w:val="755C296B"/>
     <w:multiLevelType w:val="multilevel"/>
     <w:tmpl w:val="63D0835E"/>
@@ -29541,7 +30743,7 @@
       </w:rPr>
     </w:lvl>
   </w:abstractNum>
-  <w:abstractNum w:abstractNumId="164" w15:restartNumberingAfterBreak="0">
+  <w:abstractNum w:abstractNumId="169" w15:restartNumberingAfterBreak="0">
     <w:nsid w:val="75F32CEA"/>
     <w:multiLevelType w:val="multilevel"/>
     <w:tmpl w:val="B354206C"/>
@@ -29686,7 +30888,7 @@
       </w:rPr>
     </w:lvl>
   </w:abstractNum>
-  <w:abstractNum w:abstractNumId="165" w15:restartNumberingAfterBreak="0">
+  <w:abstractNum w:abstractNumId="170" w15:restartNumberingAfterBreak="0">
     <w:nsid w:val="762C4D1F"/>
     <w:multiLevelType w:val="multilevel"/>
     <w:tmpl w:val="AA38D760"/>
@@ -29835,7 +31037,7 @@
       </w:rPr>
     </w:lvl>
   </w:abstractNum>
-  <w:abstractNum w:abstractNumId="166" w15:restartNumberingAfterBreak="0">
+  <w:abstractNum w:abstractNumId="171" w15:restartNumberingAfterBreak="0">
     <w:nsid w:val="76626C11"/>
     <w:multiLevelType w:val="multilevel"/>
     <w:tmpl w:val="3F04EFDA"/>
@@ -29984,7 +31186,7 @@
       </w:rPr>
     </w:lvl>
   </w:abstractNum>
-  <w:abstractNum w:abstractNumId="167" w15:restartNumberingAfterBreak="0">
+  <w:abstractNum w:abstractNumId="172" w15:restartNumberingAfterBreak="0">
     <w:nsid w:val="76CD6603"/>
     <w:multiLevelType w:val="multilevel"/>
     <w:tmpl w:val="E8BAE432"/>
@@ -30129,7 +31331,7 @@
       </w:rPr>
     </w:lvl>
   </w:abstractNum>
-  <w:abstractNum w:abstractNumId="168" w15:restartNumberingAfterBreak="0">
+  <w:abstractNum w:abstractNumId="173" w15:restartNumberingAfterBreak="0">
     <w:nsid w:val="77067F11"/>
     <w:multiLevelType w:val="multilevel"/>
     <w:tmpl w:val="EA16F9A0"/>
@@ -30278,7 +31480,7 @@
       </w:rPr>
     </w:lvl>
   </w:abstractNum>
-  <w:abstractNum w:abstractNumId="169" w15:restartNumberingAfterBreak="0">
+  <w:abstractNum w:abstractNumId="174" w15:restartNumberingAfterBreak="0">
     <w:nsid w:val="77E438D0"/>
     <w:multiLevelType w:val="multilevel"/>
     <w:tmpl w:val="9D74F18A"/>
@@ -30427,7 +31629,7 @@
       </w:rPr>
     </w:lvl>
   </w:abstractNum>
-  <w:abstractNum w:abstractNumId="170" w15:restartNumberingAfterBreak="0">
+  <w:abstractNum w:abstractNumId="175" w15:restartNumberingAfterBreak="0">
     <w:nsid w:val="79015FED"/>
     <w:multiLevelType w:val="multilevel"/>
     <w:tmpl w:val="95601134"/>
@@ -30576,7 +31778,7 @@
       </w:rPr>
     </w:lvl>
   </w:abstractNum>
-  <w:abstractNum w:abstractNumId="171" w15:restartNumberingAfterBreak="0">
+  <w:abstractNum w:abstractNumId="176" w15:restartNumberingAfterBreak="0">
     <w:nsid w:val="79267639"/>
     <w:multiLevelType w:val="multilevel"/>
     <w:tmpl w:val="5B6A8A00"/>
@@ -30725,7 +31927,7 @@
       </w:rPr>
     </w:lvl>
   </w:abstractNum>
-  <w:abstractNum w:abstractNumId="172" w15:restartNumberingAfterBreak="0">
+  <w:abstractNum w:abstractNumId="177" w15:restartNumberingAfterBreak="0">
     <w:nsid w:val="794A616C"/>
     <w:multiLevelType w:val="multilevel"/>
     <w:tmpl w:val="670A4A8C"/>
@@ -30874,7 +32076,7 @@
       </w:rPr>
     </w:lvl>
   </w:abstractNum>
-  <w:abstractNum w:abstractNumId="173" w15:restartNumberingAfterBreak="0">
+  <w:abstractNum w:abstractNumId="178" w15:restartNumberingAfterBreak="0">
     <w:nsid w:val="797F4E51"/>
     <w:multiLevelType w:val="multilevel"/>
     <w:tmpl w:val="920ECCBE"/>
@@ -31023,7 +32225,7 @@
       </w:rPr>
     </w:lvl>
   </w:abstractNum>
-  <w:abstractNum w:abstractNumId="174" w15:restartNumberingAfterBreak="0">
+  <w:abstractNum w:abstractNumId="179" w15:restartNumberingAfterBreak="0">
     <w:nsid w:val="7AED329E"/>
     <w:multiLevelType w:val="multilevel"/>
     <w:tmpl w:val="4D68E7D0"/>
@@ -31172,7 +32374,7 @@
       </w:rPr>
     </w:lvl>
   </w:abstractNum>
-  <w:abstractNum w:abstractNumId="175" w15:restartNumberingAfterBreak="0">
+  <w:abstractNum w:abstractNumId="180" w15:restartNumberingAfterBreak="0">
     <w:nsid w:val="7B2C1D17"/>
     <w:multiLevelType w:val="multilevel"/>
     <w:tmpl w:val="8228AF88"/>
@@ -31321,7 +32523,7 @@
       </w:rPr>
     </w:lvl>
   </w:abstractNum>
-  <w:abstractNum w:abstractNumId="176" w15:restartNumberingAfterBreak="0">
+  <w:abstractNum w:abstractNumId="181" w15:restartNumberingAfterBreak="0">
     <w:nsid w:val="7B3C7C91"/>
     <w:multiLevelType w:val="multilevel"/>
     <w:tmpl w:val="53C4E918"/>
@@ -31470,7 +32672,7 @@
       </w:rPr>
     </w:lvl>
   </w:abstractNum>
-  <w:abstractNum w:abstractNumId="177" w15:restartNumberingAfterBreak="0">
+  <w:abstractNum w:abstractNumId="182" w15:restartNumberingAfterBreak="0">
     <w:nsid w:val="7B814F15"/>
     <w:multiLevelType w:val="multilevel"/>
     <w:tmpl w:val="39B8CB96"/>
@@ -31619,7 +32821,7 @@
       </w:rPr>
     </w:lvl>
   </w:abstractNum>
-  <w:abstractNum w:abstractNumId="178" w15:restartNumberingAfterBreak="0">
+  <w:abstractNum w:abstractNumId="183" w15:restartNumberingAfterBreak="0">
     <w:nsid w:val="7B9433EB"/>
     <w:multiLevelType w:val="multilevel"/>
     <w:tmpl w:val="DC987056"/>
@@ -31768,7 +32970,7 @@
       </w:rPr>
     </w:lvl>
   </w:abstractNum>
-  <w:abstractNum w:abstractNumId="179" w15:restartNumberingAfterBreak="0">
+  <w:abstractNum w:abstractNumId="184" w15:restartNumberingAfterBreak="0">
     <w:nsid w:val="7BF37240"/>
     <w:multiLevelType w:val="multilevel"/>
     <w:tmpl w:val="B5B225E0"/>
@@ -31917,7 +33119,7 @@
       </w:rPr>
     </w:lvl>
   </w:abstractNum>
-  <w:abstractNum w:abstractNumId="180" w15:restartNumberingAfterBreak="0">
+  <w:abstractNum w:abstractNumId="185" w15:restartNumberingAfterBreak="0">
     <w:nsid w:val="7C1F130C"/>
     <w:multiLevelType w:val="multilevel"/>
     <w:tmpl w:val="8AC2AABC"/>
@@ -32062,7 +33264,7 @@
       </w:rPr>
     </w:lvl>
   </w:abstractNum>
-  <w:abstractNum w:abstractNumId="181" w15:restartNumberingAfterBreak="0">
+  <w:abstractNum w:abstractNumId="186" w15:restartNumberingAfterBreak="0">
     <w:nsid w:val="7D057E0E"/>
     <w:multiLevelType w:val="multilevel"/>
     <w:tmpl w:val="66A8D9C0"/>
@@ -32211,7 +33413,7 @@
       </w:rPr>
     </w:lvl>
   </w:abstractNum>
-  <w:abstractNum w:abstractNumId="182" w15:restartNumberingAfterBreak="0">
+  <w:abstractNum w:abstractNumId="187" w15:restartNumberingAfterBreak="0">
     <w:nsid w:val="7D6B50FC"/>
     <w:multiLevelType w:val="multilevel"/>
     <w:tmpl w:val="1870E010"/>
@@ -32360,7 +33562,7 @@
       </w:rPr>
     </w:lvl>
   </w:abstractNum>
-  <w:abstractNum w:abstractNumId="183" w15:restartNumberingAfterBreak="0">
+  <w:abstractNum w:abstractNumId="188" w15:restartNumberingAfterBreak="0">
     <w:nsid w:val="7DCB2522"/>
     <w:multiLevelType w:val="multilevel"/>
     <w:tmpl w:val="834A185C"/>
@@ -32473,7 +33675,7 @@
       </w:pPr>
     </w:lvl>
   </w:abstractNum>
-  <w:abstractNum w:abstractNumId="184" w15:restartNumberingAfterBreak="0">
+  <w:abstractNum w:abstractNumId="189" w15:restartNumberingAfterBreak="0">
     <w:nsid w:val="7F1A5376"/>
     <w:multiLevelType w:val="multilevel"/>
     <w:tmpl w:val="50402114"/>
@@ -32622,7 +33824,7 @@
       </w:rPr>
     </w:lvl>
   </w:abstractNum>
-  <w:abstractNum w:abstractNumId="185" w15:restartNumberingAfterBreak="0">
+  <w:abstractNum w:abstractNumId="190" w15:restartNumberingAfterBreak="0">
     <w:nsid w:val="7F4837B7"/>
     <w:multiLevelType w:val="multilevel"/>
     <w:tmpl w:val="6B3E9046"/>
@@ -32771,7 +33973,7 @@
       </w:rPr>
     </w:lvl>
   </w:abstractNum>
-  <w:abstractNum w:abstractNumId="186" w15:restartNumberingAfterBreak="0">
+  <w:abstractNum w:abstractNumId="191" w15:restartNumberingAfterBreak="0">
     <w:nsid w:val="7F7E5936"/>
     <w:multiLevelType w:val="multilevel"/>
     <w:tmpl w:val="8E4C924C"/>
@@ -32920,7 +34122,7 @@
       </w:rPr>
     </w:lvl>
   </w:abstractNum>
-  <w:abstractNum w:abstractNumId="187" w15:restartNumberingAfterBreak="0">
+  <w:abstractNum w:abstractNumId="192" w15:restartNumberingAfterBreak="0">
     <w:nsid w:val="7FB77311"/>
     <w:multiLevelType w:val="multilevel"/>
     <w:tmpl w:val="23F273F4"/>
@@ -33070,295 +34272,295 @@
     </w:lvl>
   </w:abstractNum>
   <w:num w:numId="1" w16cid:durableId="1846096137">
-    <w:abstractNumId w:val="58"/>
+    <w:abstractNumId w:val="59"/>
   </w:num>
   <w:num w:numId="2" w16cid:durableId="139463878">
-    <w:abstractNumId w:val="153"/>
+    <w:abstractNumId w:val="158"/>
   </w:num>
   <w:num w:numId="3" w16cid:durableId="827210855">
-    <w:abstractNumId w:val="179"/>
+    <w:abstractNumId w:val="184"/>
   </w:num>
   <w:num w:numId="4" w16cid:durableId="1944532149">
-    <w:abstractNumId w:val="112"/>
+    <w:abstractNumId w:val="115"/>
   </w:num>
   <w:num w:numId="5" w16cid:durableId="2030907176">
-    <w:abstractNumId w:val="99"/>
+    <w:abstractNumId w:val="102"/>
   </w:num>
   <w:num w:numId="6" w16cid:durableId="334843732">
-    <w:abstractNumId w:val="128"/>
+    <w:abstractNumId w:val="131"/>
   </w:num>
   <w:num w:numId="7" w16cid:durableId="1526359459">
-    <w:abstractNumId w:val="187"/>
+    <w:abstractNumId w:val="192"/>
   </w:num>
   <w:num w:numId="8" w16cid:durableId="1112166571">
-    <w:abstractNumId w:val="131"/>
+    <w:abstractNumId w:val="134"/>
   </w:num>
   <w:num w:numId="9" w16cid:durableId="1943149180">
     <w:abstractNumId w:val="15"/>
   </w:num>
   <w:num w:numId="10" w16cid:durableId="2046249070">
-    <w:abstractNumId w:val="60"/>
+    <w:abstractNumId w:val="61"/>
   </w:num>
   <w:num w:numId="11" w16cid:durableId="1533566086">
-    <w:abstractNumId w:val="69"/>
+    <w:abstractNumId w:val="71"/>
   </w:num>
   <w:num w:numId="12" w16cid:durableId="1469517075">
-    <w:abstractNumId w:val="63"/>
+    <w:abstractNumId w:val="64"/>
   </w:num>
   <w:num w:numId="13" w16cid:durableId="1661688477">
-    <w:abstractNumId w:val="78"/>
+    <w:abstractNumId w:val="80"/>
   </w:num>
   <w:num w:numId="14" w16cid:durableId="1085569084">
-    <w:abstractNumId w:val="103"/>
+    <w:abstractNumId w:val="106"/>
   </w:num>
   <w:num w:numId="15" w16cid:durableId="425928742">
-    <w:abstractNumId w:val="160"/>
+    <w:abstractNumId w:val="165"/>
   </w:num>
   <w:num w:numId="16" w16cid:durableId="1292251401">
-    <w:abstractNumId w:val="129"/>
+    <w:abstractNumId w:val="132"/>
   </w:num>
   <w:num w:numId="17" w16cid:durableId="941304707">
-    <w:abstractNumId w:val="36"/>
+    <w:abstractNumId w:val="37"/>
   </w:num>
   <w:num w:numId="18" w16cid:durableId="1186945480">
-    <w:abstractNumId w:val="159"/>
+    <w:abstractNumId w:val="164"/>
   </w:num>
   <w:num w:numId="19" w16cid:durableId="1778796282">
-    <w:abstractNumId w:val="51"/>
+    <w:abstractNumId w:val="52"/>
   </w:num>
   <w:num w:numId="20" w16cid:durableId="2030451419">
-    <w:abstractNumId w:val="57"/>
+    <w:abstractNumId w:val="58"/>
   </w:num>
   <w:num w:numId="21" w16cid:durableId="178663098">
-    <w:abstractNumId w:val="130"/>
+    <w:abstractNumId w:val="133"/>
   </w:num>
   <w:num w:numId="22" w16cid:durableId="1903906066">
-    <w:abstractNumId w:val="123"/>
+    <w:abstractNumId w:val="126"/>
   </w:num>
   <w:num w:numId="23" w16cid:durableId="1423258668">
     <w:abstractNumId w:val="12"/>
   </w:num>
   <w:num w:numId="24" w16cid:durableId="1230581166">
-    <w:abstractNumId w:val="67"/>
+    <w:abstractNumId w:val="69"/>
   </w:num>
   <w:num w:numId="25" w16cid:durableId="1141386212">
-    <w:abstractNumId w:val="49"/>
+    <w:abstractNumId w:val="50"/>
   </w:num>
   <w:num w:numId="26" w16cid:durableId="327904432">
     <w:abstractNumId w:val="7"/>
   </w:num>
   <w:num w:numId="27" w16cid:durableId="1405563967">
-    <w:abstractNumId w:val="175"/>
+    <w:abstractNumId w:val="180"/>
   </w:num>
   <w:num w:numId="28" w16cid:durableId="1182933436">
     <w:abstractNumId w:val="23"/>
   </w:num>
   <w:num w:numId="29" w16cid:durableId="484050936">
-    <w:abstractNumId w:val="119"/>
+    <w:abstractNumId w:val="122"/>
   </w:num>
   <w:num w:numId="30" w16cid:durableId="1547374902">
     <w:abstractNumId w:val="1"/>
   </w:num>
   <w:num w:numId="31" w16cid:durableId="384642836">
-    <w:abstractNumId w:val="181"/>
+    <w:abstractNumId w:val="186"/>
   </w:num>
   <w:num w:numId="32" w16cid:durableId="1912688193">
-    <w:abstractNumId w:val="111"/>
+    <w:abstractNumId w:val="114"/>
   </w:num>
   <w:num w:numId="33" w16cid:durableId="1073234029">
-    <w:abstractNumId w:val="144"/>
+    <w:abstractNumId w:val="148"/>
   </w:num>
   <w:num w:numId="34" w16cid:durableId="1342465498">
-    <w:abstractNumId w:val="71"/>
+    <w:abstractNumId w:val="73"/>
   </w:num>
   <w:num w:numId="35" w16cid:durableId="988750982">
-    <w:abstractNumId w:val="64"/>
+    <w:abstractNumId w:val="65"/>
   </w:num>
   <w:num w:numId="36" w16cid:durableId="782959463">
     <w:abstractNumId w:val="0"/>
   </w:num>
   <w:num w:numId="37" w16cid:durableId="676153416">
-    <w:abstractNumId w:val="56"/>
+    <w:abstractNumId w:val="57"/>
   </w:num>
   <w:num w:numId="38" w16cid:durableId="232787269">
-    <w:abstractNumId w:val="157"/>
+    <w:abstractNumId w:val="162"/>
   </w:num>
   <w:num w:numId="39" w16cid:durableId="248581578">
-    <w:abstractNumId w:val="34"/>
+    <w:abstractNumId w:val="35"/>
   </w:num>
   <w:num w:numId="40" w16cid:durableId="1629780728">
     <w:abstractNumId w:val="6"/>
   </w:num>
   <w:num w:numId="41" w16cid:durableId="1697585133">
-    <w:abstractNumId w:val="106"/>
+    <w:abstractNumId w:val="109"/>
   </w:num>
   <w:num w:numId="42" w16cid:durableId="262762427">
-    <w:abstractNumId w:val="151"/>
+    <w:abstractNumId w:val="156"/>
   </w:num>
   <w:num w:numId="43" w16cid:durableId="1906064985">
-    <w:abstractNumId w:val="55"/>
+    <w:abstractNumId w:val="56"/>
   </w:num>
   <w:num w:numId="44" w16cid:durableId="392050800">
-    <w:abstractNumId w:val="124"/>
+    <w:abstractNumId w:val="127"/>
   </w:num>
   <w:num w:numId="45" w16cid:durableId="433598029">
-    <w:abstractNumId w:val="165"/>
+    <w:abstractNumId w:val="170"/>
   </w:num>
   <w:num w:numId="46" w16cid:durableId="1397246099">
-    <w:abstractNumId w:val="139"/>
+    <w:abstractNumId w:val="143"/>
   </w:num>
   <w:num w:numId="47" w16cid:durableId="2111849590">
+    <w:abstractNumId w:val="89"/>
+  </w:num>
+  <w:num w:numId="48" w16cid:durableId="1069308965">
+    <w:abstractNumId w:val="98"/>
+  </w:num>
+  <w:num w:numId="49" w16cid:durableId="94327288">
+    <w:abstractNumId w:val="34"/>
+  </w:num>
+  <w:num w:numId="50" w16cid:durableId="1517377466">
+    <w:abstractNumId w:val="28"/>
+  </w:num>
+  <w:num w:numId="51" w16cid:durableId="804278395">
+    <w:abstractNumId w:val="75"/>
+  </w:num>
+  <w:num w:numId="52" w16cid:durableId="249588846">
+    <w:abstractNumId w:val="97"/>
+  </w:num>
+  <w:num w:numId="53" w16cid:durableId="864513235">
+    <w:abstractNumId w:val="29"/>
+  </w:num>
+  <w:num w:numId="54" w16cid:durableId="215286466">
+    <w:abstractNumId w:val="74"/>
+  </w:num>
+  <w:num w:numId="55" w16cid:durableId="1834372744">
+    <w:abstractNumId w:val="142"/>
+  </w:num>
+  <w:num w:numId="56" w16cid:durableId="1423844176">
+    <w:abstractNumId w:val="172"/>
+  </w:num>
+  <w:num w:numId="57" w16cid:durableId="633830824">
+    <w:abstractNumId w:val="51"/>
+  </w:num>
+  <w:num w:numId="58" w16cid:durableId="2084375634">
+    <w:abstractNumId w:val="44"/>
+  </w:num>
+  <w:num w:numId="59" w16cid:durableId="251552038">
+    <w:abstractNumId w:val="42"/>
+  </w:num>
+  <w:num w:numId="60" w16cid:durableId="705180791">
     <w:abstractNumId w:val="87"/>
   </w:num>
-  <w:num w:numId="48" w16cid:durableId="1069308965">
-    <w:abstractNumId w:val="96"/>
-  </w:num>
-  <w:num w:numId="49" w16cid:durableId="94327288">
-    <w:abstractNumId w:val="33"/>
-  </w:num>
-  <w:num w:numId="50" w16cid:durableId="1517377466">
-    <w:abstractNumId w:val="27"/>
-  </w:num>
-  <w:num w:numId="51" w16cid:durableId="804278395">
-    <w:abstractNumId w:val="73"/>
-  </w:num>
-  <w:num w:numId="52" w16cid:durableId="249588846">
-    <w:abstractNumId w:val="95"/>
-  </w:num>
-  <w:num w:numId="53" w16cid:durableId="864513235">
-    <w:abstractNumId w:val="28"/>
-  </w:num>
-  <w:num w:numId="54" w16cid:durableId="215286466">
-    <w:abstractNumId w:val="72"/>
-  </w:num>
-  <w:num w:numId="55" w16cid:durableId="1834372744">
-    <w:abstractNumId w:val="138"/>
-  </w:num>
-  <w:num w:numId="56" w16cid:durableId="1423844176">
-    <w:abstractNumId w:val="167"/>
-  </w:num>
-  <w:num w:numId="57" w16cid:durableId="633830824">
-    <w:abstractNumId w:val="50"/>
-  </w:num>
-  <w:num w:numId="58" w16cid:durableId="2084375634">
-    <w:abstractNumId w:val="43"/>
-  </w:num>
-  <w:num w:numId="59" w16cid:durableId="251552038">
-    <w:abstractNumId w:val="41"/>
-  </w:num>
-  <w:num w:numId="60" w16cid:durableId="705180791">
-    <w:abstractNumId w:val="85"/>
-  </w:num>
   <w:num w:numId="61" w16cid:durableId="649404470">
-    <w:abstractNumId w:val="173"/>
+    <w:abstractNumId w:val="178"/>
   </w:num>
   <w:num w:numId="62" w16cid:durableId="357512366">
-    <w:abstractNumId w:val="141"/>
+    <w:abstractNumId w:val="145"/>
   </w:num>
   <w:num w:numId="63" w16cid:durableId="1451557171">
-    <w:abstractNumId w:val="91"/>
+    <w:abstractNumId w:val="93"/>
   </w:num>
   <w:num w:numId="64" w16cid:durableId="1556117701">
-    <w:abstractNumId w:val="48"/>
+    <w:abstractNumId w:val="49"/>
   </w:num>
   <w:num w:numId="65" w16cid:durableId="964240368">
-    <w:abstractNumId w:val="172"/>
+    <w:abstractNumId w:val="177"/>
   </w:num>
   <w:num w:numId="66" w16cid:durableId="2134978243">
-    <w:abstractNumId w:val="116"/>
+    <w:abstractNumId w:val="119"/>
   </w:num>
   <w:num w:numId="67" w16cid:durableId="182939009">
-    <w:abstractNumId w:val="62"/>
+    <w:abstractNumId w:val="63"/>
   </w:num>
   <w:num w:numId="68" w16cid:durableId="909267522">
-    <w:abstractNumId w:val="74"/>
+    <w:abstractNumId w:val="76"/>
   </w:num>
   <w:num w:numId="69" w16cid:durableId="668484606">
     <w:abstractNumId w:val="13"/>
   </w:num>
   <w:num w:numId="70" w16cid:durableId="1088423922">
-    <w:abstractNumId w:val="158"/>
+    <w:abstractNumId w:val="163"/>
   </w:num>
   <w:num w:numId="71" w16cid:durableId="660743422">
-    <w:abstractNumId w:val="90"/>
+    <w:abstractNumId w:val="92"/>
   </w:num>
   <w:num w:numId="72" w16cid:durableId="1026904014">
-    <w:abstractNumId w:val="140"/>
+    <w:abstractNumId w:val="144"/>
   </w:num>
   <w:num w:numId="73" w16cid:durableId="1861429703">
+    <w:abstractNumId w:val="55"/>
+  </w:num>
+  <w:num w:numId="74" w16cid:durableId="836772065">
     <w:abstractNumId w:val="54"/>
   </w:num>
-  <w:num w:numId="74" w16cid:durableId="836772065">
-    <w:abstractNumId w:val="53"/>
-  </w:num>
   <w:num w:numId="75" w16cid:durableId="1388646907">
-    <w:abstractNumId w:val="164"/>
+    <w:abstractNumId w:val="169"/>
   </w:num>
   <w:num w:numId="76" w16cid:durableId="135806929">
-    <w:abstractNumId w:val="149"/>
+    <w:abstractNumId w:val="154"/>
   </w:num>
   <w:num w:numId="77" w16cid:durableId="584726777">
-    <w:abstractNumId w:val="182"/>
+    <w:abstractNumId w:val="187"/>
   </w:num>
   <w:num w:numId="78" w16cid:durableId="1296180049">
-    <w:abstractNumId w:val="152"/>
+    <w:abstractNumId w:val="157"/>
   </w:num>
   <w:num w:numId="79" w16cid:durableId="1311400860">
-    <w:abstractNumId w:val="40"/>
+    <w:abstractNumId w:val="41"/>
   </w:num>
   <w:num w:numId="80" w16cid:durableId="1374577248">
-    <w:abstractNumId w:val="42"/>
+    <w:abstractNumId w:val="43"/>
   </w:num>
   <w:num w:numId="81" w16cid:durableId="560335026">
-    <w:abstractNumId w:val="170"/>
+    <w:abstractNumId w:val="175"/>
   </w:num>
   <w:num w:numId="82" w16cid:durableId="57900659">
-    <w:abstractNumId w:val="84"/>
+    <w:abstractNumId w:val="86"/>
   </w:num>
   <w:num w:numId="83" w16cid:durableId="1939170515">
-    <w:abstractNumId w:val="81"/>
+    <w:abstractNumId w:val="83"/>
   </w:num>
   <w:num w:numId="84" w16cid:durableId="1288125251">
-    <w:abstractNumId w:val="134"/>
+    <w:abstractNumId w:val="138"/>
   </w:num>
   <w:num w:numId="85" w16cid:durableId="139546101">
-    <w:abstractNumId w:val="113"/>
+    <w:abstractNumId w:val="116"/>
   </w:num>
   <w:num w:numId="86" w16cid:durableId="1306469887">
-    <w:abstractNumId w:val="127"/>
+    <w:abstractNumId w:val="130"/>
   </w:num>
   <w:num w:numId="87" w16cid:durableId="207761299">
     <w:abstractNumId w:val="4"/>
   </w:num>
   <w:num w:numId="88" w16cid:durableId="1948463654">
-    <w:abstractNumId w:val="46"/>
+    <w:abstractNumId w:val="47"/>
   </w:num>
   <w:num w:numId="89" w16cid:durableId="1647934065">
-    <w:abstractNumId w:val="109"/>
+    <w:abstractNumId w:val="112"/>
   </w:num>
   <w:num w:numId="90" w16cid:durableId="2116244091">
     <w:abstractNumId w:val="19"/>
   </w:num>
   <w:num w:numId="91" w16cid:durableId="2101411924">
-    <w:abstractNumId w:val="24"/>
+    <w:abstractNumId w:val="25"/>
   </w:num>
   <w:num w:numId="92" w16cid:durableId="165443434">
-    <w:abstractNumId w:val="118"/>
+    <w:abstractNumId w:val="121"/>
   </w:num>
   <w:num w:numId="93" w16cid:durableId="1969235889">
-    <w:abstractNumId w:val="142"/>
+    <w:abstractNumId w:val="146"/>
   </w:num>
   <w:num w:numId="94" w16cid:durableId="108548060">
-    <w:abstractNumId w:val="180"/>
+    <w:abstractNumId w:val="185"/>
   </w:num>
   <w:num w:numId="95" w16cid:durableId="1762336921">
-    <w:abstractNumId w:val="104"/>
+    <w:abstractNumId w:val="107"/>
   </w:num>
   <w:num w:numId="96" w16cid:durableId="2139370781">
-    <w:abstractNumId w:val="88"/>
+    <w:abstractNumId w:val="90"/>
   </w:num>
   <w:num w:numId="97" w16cid:durableId="1407416055">
-    <w:abstractNumId w:val="174"/>
+    <w:abstractNumId w:val="179"/>
   </w:num>
   <w:num w:numId="98" w16cid:durableId="1037659726">
     <w:abstractNumId w:val="2"/>
@@ -33367,217 +34569,217 @@
     <w:abstractNumId w:val="3"/>
   </w:num>
   <w:num w:numId="100" w16cid:durableId="1947300949">
-    <w:abstractNumId w:val="183"/>
+    <w:abstractNumId w:val="188"/>
   </w:num>
   <w:num w:numId="101" w16cid:durableId="343172898">
-    <w:abstractNumId w:val="102"/>
+    <w:abstractNumId w:val="105"/>
   </w:num>
   <w:num w:numId="102" w16cid:durableId="1643271746">
-    <w:abstractNumId w:val="133"/>
+    <w:abstractNumId w:val="137"/>
   </w:num>
   <w:num w:numId="103" w16cid:durableId="1850019501">
-    <w:abstractNumId w:val="136"/>
+    <w:abstractNumId w:val="140"/>
   </w:num>
   <w:num w:numId="104" w16cid:durableId="1071347412">
-    <w:abstractNumId w:val="150"/>
+    <w:abstractNumId w:val="155"/>
   </w:num>
   <w:num w:numId="105" w16cid:durableId="1177693233">
     <w:abstractNumId w:val="10"/>
   </w:num>
   <w:num w:numId="106" w16cid:durableId="646129363">
-    <w:abstractNumId w:val="184"/>
+    <w:abstractNumId w:val="189"/>
   </w:num>
   <w:num w:numId="107" w16cid:durableId="756293300">
-    <w:abstractNumId w:val="137"/>
+    <w:abstractNumId w:val="141"/>
   </w:num>
   <w:num w:numId="108" w16cid:durableId="925502908">
-    <w:abstractNumId w:val="117"/>
+    <w:abstractNumId w:val="120"/>
   </w:num>
   <w:num w:numId="109" w16cid:durableId="1384645798">
-    <w:abstractNumId w:val="32"/>
+    <w:abstractNumId w:val="33"/>
   </w:num>
   <w:num w:numId="110" w16cid:durableId="1323212">
-    <w:abstractNumId w:val="39"/>
+    <w:abstractNumId w:val="40"/>
   </w:num>
   <w:num w:numId="111" w16cid:durableId="283852589">
-    <w:abstractNumId w:val="76"/>
+    <w:abstractNumId w:val="78"/>
   </w:num>
   <w:num w:numId="112" w16cid:durableId="1185166446">
-    <w:abstractNumId w:val="125"/>
+    <w:abstractNumId w:val="128"/>
   </w:num>
   <w:num w:numId="113" w16cid:durableId="407578126">
-    <w:abstractNumId w:val="148"/>
+    <w:abstractNumId w:val="153"/>
   </w:num>
   <w:num w:numId="114" w16cid:durableId="617684752">
-    <w:abstractNumId w:val="61"/>
+    <w:abstractNumId w:val="62"/>
   </w:num>
   <w:num w:numId="115" w16cid:durableId="1006787500">
-    <w:abstractNumId w:val="47"/>
+    <w:abstractNumId w:val="48"/>
   </w:num>
   <w:num w:numId="116" w16cid:durableId="1501579840">
-    <w:abstractNumId w:val="59"/>
+    <w:abstractNumId w:val="60"/>
   </w:num>
   <w:num w:numId="117" w16cid:durableId="1337466096">
-    <w:abstractNumId w:val="107"/>
+    <w:abstractNumId w:val="110"/>
   </w:num>
   <w:num w:numId="118" w16cid:durableId="435486800">
-    <w:abstractNumId w:val="100"/>
+    <w:abstractNumId w:val="103"/>
   </w:num>
   <w:num w:numId="119" w16cid:durableId="926620195">
-    <w:abstractNumId w:val="162"/>
+    <w:abstractNumId w:val="167"/>
   </w:num>
   <w:num w:numId="120" w16cid:durableId="1515874634">
-    <w:abstractNumId w:val="44"/>
+    <w:abstractNumId w:val="45"/>
   </w:num>
   <w:num w:numId="121" w16cid:durableId="73868142">
-    <w:abstractNumId w:val="79"/>
+    <w:abstractNumId w:val="81"/>
   </w:num>
   <w:num w:numId="122" w16cid:durableId="525606376">
-    <w:abstractNumId w:val="25"/>
+    <w:abstractNumId w:val="26"/>
   </w:num>
   <w:num w:numId="123" w16cid:durableId="699087996">
-    <w:abstractNumId w:val="68"/>
+    <w:abstractNumId w:val="70"/>
   </w:num>
   <w:num w:numId="124" w16cid:durableId="1096441478">
-    <w:abstractNumId w:val="82"/>
+    <w:abstractNumId w:val="84"/>
   </w:num>
   <w:num w:numId="125" w16cid:durableId="442505404">
-    <w:abstractNumId w:val="166"/>
+    <w:abstractNumId w:val="171"/>
   </w:num>
   <w:num w:numId="126" w16cid:durableId="278535496">
-    <w:abstractNumId w:val="52"/>
+    <w:abstractNumId w:val="53"/>
   </w:num>
   <w:num w:numId="127" w16cid:durableId="1269314253">
     <w:abstractNumId w:val="18"/>
   </w:num>
   <w:num w:numId="128" w16cid:durableId="960261978">
-    <w:abstractNumId w:val="66"/>
+    <w:abstractNumId w:val="68"/>
   </w:num>
   <w:num w:numId="129" w16cid:durableId="1624380009">
-    <w:abstractNumId w:val="26"/>
+    <w:abstractNumId w:val="27"/>
   </w:num>
   <w:num w:numId="130" w16cid:durableId="2110618842">
-    <w:abstractNumId w:val="176"/>
+    <w:abstractNumId w:val="181"/>
   </w:num>
   <w:num w:numId="131" w16cid:durableId="484053009">
-    <w:abstractNumId w:val="31"/>
+    <w:abstractNumId w:val="32"/>
   </w:num>
   <w:num w:numId="132" w16cid:durableId="1291932852">
-    <w:abstractNumId w:val="114"/>
+    <w:abstractNumId w:val="117"/>
   </w:num>
   <w:num w:numId="133" w16cid:durableId="953488099">
-    <w:abstractNumId w:val="97"/>
+    <w:abstractNumId w:val="99"/>
   </w:num>
   <w:num w:numId="134" w16cid:durableId="1641113961">
-    <w:abstractNumId w:val="108"/>
+    <w:abstractNumId w:val="111"/>
   </w:num>
   <w:num w:numId="135" w16cid:durableId="1206329288">
-    <w:abstractNumId w:val="101"/>
+    <w:abstractNumId w:val="104"/>
   </w:num>
   <w:num w:numId="136" w16cid:durableId="541599670">
     <w:abstractNumId w:val="14"/>
   </w:num>
   <w:num w:numId="137" w16cid:durableId="799804245">
-    <w:abstractNumId w:val="154"/>
+    <w:abstractNumId w:val="159"/>
   </w:num>
   <w:num w:numId="138" w16cid:durableId="719666939">
+    <w:abstractNumId w:val="31"/>
+  </w:num>
+  <w:num w:numId="139" w16cid:durableId="1302922712">
+    <w:abstractNumId w:val="150"/>
+  </w:num>
+  <w:num w:numId="140" w16cid:durableId="818352415">
+    <w:abstractNumId w:val="190"/>
+  </w:num>
+  <w:num w:numId="141" w16cid:durableId="828254752">
+    <w:abstractNumId w:val="139"/>
+  </w:num>
+  <w:num w:numId="142" w16cid:durableId="591205776">
     <w:abstractNumId w:val="30"/>
   </w:num>
-  <w:num w:numId="139" w16cid:durableId="1302922712">
-    <w:abstractNumId w:val="146"/>
-  </w:num>
-  <w:num w:numId="140" w16cid:durableId="818352415">
-    <w:abstractNumId w:val="185"/>
-  </w:num>
-  <w:num w:numId="141" w16cid:durableId="828254752">
-    <w:abstractNumId w:val="135"/>
-  </w:num>
-  <w:num w:numId="142" w16cid:durableId="591205776">
-    <w:abstractNumId w:val="29"/>
-  </w:num>
   <w:num w:numId="143" w16cid:durableId="790511640">
-    <w:abstractNumId w:val="156"/>
+    <w:abstractNumId w:val="161"/>
   </w:num>
   <w:num w:numId="144" w16cid:durableId="1642156195">
-    <w:abstractNumId w:val="80"/>
+    <w:abstractNumId w:val="82"/>
   </w:num>
   <w:num w:numId="145" w16cid:durableId="283267830">
     <w:abstractNumId w:val="11"/>
   </w:num>
   <w:num w:numId="146" w16cid:durableId="2079355575">
-    <w:abstractNumId w:val="178"/>
+    <w:abstractNumId w:val="183"/>
   </w:num>
   <w:num w:numId="147" w16cid:durableId="824973540">
-    <w:abstractNumId w:val="83"/>
+    <w:abstractNumId w:val="85"/>
   </w:num>
   <w:num w:numId="148" w16cid:durableId="442110919">
     <w:abstractNumId w:val="17"/>
   </w:num>
   <w:num w:numId="149" w16cid:durableId="247470291">
-    <w:abstractNumId w:val="163"/>
+    <w:abstractNumId w:val="168"/>
   </w:num>
   <w:num w:numId="150" w16cid:durableId="304821543">
-    <w:abstractNumId w:val="38"/>
+    <w:abstractNumId w:val="39"/>
   </w:num>
   <w:num w:numId="151" w16cid:durableId="2109543961">
-    <w:abstractNumId w:val="121"/>
+    <w:abstractNumId w:val="124"/>
   </w:num>
   <w:num w:numId="152" w16cid:durableId="2058120329">
-    <w:abstractNumId w:val="169"/>
+    <w:abstractNumId w:val="174"/>
   </w:num>
   <w:num w:numId="153" w16cid:durableId="1643270678">
-    <w:abstractNumId w:val="92"/>
+    <w:abstractNumId w:val="94"/>
   </w:num>
   <w:num w:numId="154" w16cid:durableId="768503810">
-    <w:abstractNumId w:val="110"/>
+    <w:abstractNumId w:val="113"/>
   </w:num>
   <w:num w:numId="155" w16cid:durableId="536938689">
-    <w:abstractNumId w:val="122"/>
+    <w:abstractNumId w:val="125"/>
   </w:num>
   <w:num w:numId="156" w16cid:durableId="2030790744">
     <w:abstractNumId w:val="21"/>
   </w:num>
   <w:num w:numId="157" w16cid:durableId="1757483970">
-    <w:abstractNumId w:val="70"/>
+    <w:abstractNumId w:val="72"/>
   </w:num>
   <w:num w:numId="158" w16cid:durableId="986671216">
-    <w:abstractNumId w:val="35"/>
+    <w:abstractNumId w:val="36"/>
   </w:num>
   <w:num w:numId="159" w16cid:durableId="1446844466">
-    <w:abstractNumId w:val="86"/>
+    <w:abstractNumId w:val="88"/>
   </w:num>
   <w:num w:numId="160" w16cid:durableId="1872379587">
     <w:abstractNumId w:val="8"/>
   </w:num>
   <w:num w:numId="161" w16cid:durableId="680398900">
-    <w:abstractNumId w:val="75"/>
+    <w:abstractNumId w:val="77"/>
   </w:num>
   <w:num w:numId="162" w16cid:durableId="1293242655">
-    <w:abstractNumId w:val="115"/>
+    <w:abstractNumId w:val="118"/>
   </w:num>
   <w:num w:numId="163" w16cid:durableId="753474330">
     <w:abstractNumId w:val="20"/>
   </w:num>
   <w:num w:numId="164" w16cid:durableId="1180512804">
-    <w:abstractNumId w:val="171"/>
+    <w:abstractNumId w:val="176"/>
   </w:num>
   <w:num w:numId="165" w16cid:durableId="224727583">
-    <w:abstractNumId w:val="94"/>
+    <w:abstractNumId w:val="96"/>
   </w:num>
   <w:num w:numId="166" w16cid:durableId="1487476558">
-    <w:abstractNumId w:val="155"/>
+    <w:abstractNumId w:val="160"/>
   </w:num>
   <w:num w:numId="167" w16cid:durableId="530580303">
-    <w:abstractNumId w:val="77"/>
+    <w:abstractNumId w:val="79"/>
   </w:num>
   <w:num w:numId="168" w16cid:durableId="1573126279">
-    <w:abstractNumId w:val="143"/>
+    <w:abstractNumId w:val="147"/>
   </w:num>
   <w:num w:numId="169" w16cid:durableId="1841197460">
-    <w:abstractNumId w:val="120"/>
+    <w:abstractNumId w:val="123"/>
   </w:num>
   <w:num w:numId="170" w16cid:durableId="480854713">
-    <w:abstractNumId w:val="126"/>
+    <w:abstractNumId w:val="129"/>
   </w:num>
   <w:num w:numId="171" w16cid:durableId="689531532">
     <w:abstractNumId w:val="5"/>
@@ -33586,7 +34788,7 @@
     <w:abstractNumId w:val="16"/>
   </w:num>
   <w:num w:numId="173" w16cid:durableId="1419055649">
-    <w:abstractNumId w:val="105"/>
+    <w:abstractNumId w:val="108"/>
   </w:num>
   <w:num w:numId="174" w16cid:durableId="351764237">
     <w:abstractNumId w:val="9"/>
@@ -33595,43 +34797,58 @@
     <w:abstractNumId w:val="22"/>
   </w:num>
   <w:num w:numId="176" w16cid:durableId="1758356282">
-    <w:abstractNumId w:val="93"/>
+    <w:abstractNumId w:val="95"/>
   </w:num>
   <w:num w:numId="177" w16cid:durableId="1770269835">
-    <w:abstractNumId w:val="161"/>
+    <w:abstractNumId w:val="166"/>
   </w:num>
   <w:num w:numId="178" w16cid:durableId="419104317">
-    <w:abstractNumId w:val="168"/>
+    <w:abstractNumId w:val="173"/>
   </w:num>
   <w:num w:numId="179" w16cid:durableId="1870144676">
-    <w:abstractNumId w:val="145"/>
+    <w:abstractNumId w:val="149"/>
   </w:num>
   <w:num w:numId="180" w16cid:durableId="424616470">
-    <w:abstractNumId w:val="89"/>
+    <w:abstractNumId w:val="91"/>
   </w:num>
   <w:num w:numId="181" w16cid:durableId="1812748777">
-    <w:abstractNumId w:val="132"/>
+    <w:abstractNumId w:val="135"/>
   </w:num>
   <w:num w:numId="182" w16cid:durableId="27148895">
-    <w:abstractNumId w:val="186"/>
+    <w:abstractNumId w:val="191"/>
   </w:num>
   <w:num w:numId="183" w16cid:durableId="80572023">
-    <w:abstractNumId w:val="98"/>
+    <w:abstractNumId w:val="100"/>
   </w:num>
   <w:num w:numId="184" w16cid:durableId="1286232734">
-    <w:abstractNumId w:val="147"/>
+    <w:abstractNumId w:val="151"/>
   </w:num>
   <w:num w:numId="185" w16cid:durableId="865140754">
-    <w:abstractNumId w:val="45"/>
+    <w:abstractNumId w:val="46"/>
   </w:num>
   <w:num w:numId="186" w16cid:durableId="716663383">
-    <w:abstractNumId w:val="37"/>
+    <w:abstractNumId w:val="38"/>
   </w:num>
   <w:num w:numId="187" w16cid:durableId="1852186796">
-    <w:abstractNumId w:val="177"/>
+    <w:abstractNumId w:val="182"/>
   </w:num>
   <w:num w:numId="188" w16cid:durableId="1909925451">
-    <w:abstractNumId w:val="65"/>
+    <w:abstractNumId w:val="66"/>
+  </w:num>
+  <w:num w:numId="189" w16cid:durableId="836850255">
+    <w:abstractNumId w:val="152"/>
+  </w:num>
+  <w:num w:numId="190" w16cid:durableId="1605455454">
+    <w:abstractNumId w:val="136"/>
+  </w:num>
+  <w:num w:numId="191" w16cid:durableId="1794399508">
+    <w:abstractNumId w:val="67"/>
+  </w:num>
+  <w:num w:numId="192" w16cid:durableId="1754428261">
+    <w:abstractNumId w:val="24"/>
+  </w:num>
+  <w:num w:numId="193" w16cid:durableId="152454416">
+    <w:abstractNumId w:val="101"/>
   </w:num>
   <w:numIdMacAtCleanup w:val="143"/>
 </w:numbering>

</xml_diff>